<commit_message>
Added the modified script and the document for feature comparison
</commit_message>
<xml_diff>
--- a/LDA/ReportOn10FeatureVector.docx
+++ b/LDA/ReportOn10FeatureVector.docx
@@ -35,8 +35,6 @@
           <w:shd w:val="clear" w:color="auto" w:fill="FFFFFF"/>
         </w:rPr>
       </w:pPr>
-      <w:bookmarkStart w:id="0" w:name="_GoBack"/>
-      <w:bookmarkEnd w:id="0"/>
     </w:p>
     <w:p>
       <w:pPr>
@@ -63,7 +61,25 @@
           <w:color w:val="222222"/>
           <w:shd w:val="clear" w:color="auto" w:fill="FFFFFF"/>
         </w:rPr>
-        <w:t xml:space="preserve">[(0, u'0.016*like + 0.016*just + 0.011*love + 0.009*want + 0.009*peopl + 0.008*one + 0.008*know + 0.008*day + 0.007*time + 0.007*make'), </w:t>
+        <w:t>[(0, u'0.016*like + 0.016*just + 0.011*love + 0.009*want + 0.009*</w:t>
+      </w:r>
+      <w:proofErr w:type="spellStart"/>
+      <w:r>
+        <w:rPr>
+          <w:rFonts w:ascii="Arial" w:eastAsia="Times New Roman" w:hAnsi="Arial" w:cs="Arial"/>
+          <w:color w:val="222222"/>
+          <w:shd w:val="clear" w:color="auto" w:fill="FFFFFF"/>
+        </w:rPr>
+        <w:t>peopl</w:t>
+      </w:r>
+      <w:proofErr w:type="spellEnd"/>
+      <w:r>
+        <w:rPr>
+          <w:rFonts w:ascii="Arial" w:eastAsia="Times New Roman" w:hAnsi="Arial" w:cs="Arial"/>
+          <w:color w:val="222222"/>
+          <w:shd w:val="clear" w:color="auto" w:fill="FFFFFF"/>
+        </w:rPr>
+        <w:t xml:space="preserve"> + 0.008*one + 0.008*know + 0.008*day + 0.007*time + 0.007*make'), </w:t>
       </w:r>
     </w:p>
     <w:p>
@@ -115,59 +131,185 @@
           <w:color w:val="222222"/>
           <w:shd w:val="clear" w:color="auto" w:fill="FFFFFF"/>
         </w:rPr>
-        <w:t>(2, u'0.058*photo + 0.030*post + 0.017*facebook + 0.013*harri + 0.010*video + 0.008*love + 0.008*loui + 0.008*album + 0.007*day + 0.006*pour'),</w:t>
-      </w:r>
-    </w:p>
-    <w:p>
-      <w:pPr>
-        <w:rPr>
-          <w:rFonts w:ascii="Arial" w:eastAsia="Times New Roman" w:hAnsi="Arial" w:cs="Arial"/>
-          <w:color w:val="222222"/>
-          <w:shd w:val="clear" w:color="auto" w:fill="FFFFFF"/>
-        </w:rPr>
-      </w:pPr>
-    </w:p>
-    <w:p>
-      <w:pPr>
-        <w:rPr>
-          <w:rFonts w:ascii="Arial" w:eastAsia="Times New Roman" w:hAnsi="Arial" w:cs="Arial"/>
-          <w:color w:val="222222"/>
-          <w:shd w:val="clear" w:color="auto" w:fill="FFFFFF"/>
-        </w:rPr>
-      </w:pPr>
-      <w:r>
-        <w:rPr>
-          <w:rFonts w:ascii="Arial" w:eastAsia="Times New Roman" w:hAnsi="Arial" w:cs="Arial"/>
-          <w:color w:val="222222"/>
-          <w:shd w:val="clear" w:color="auto" w:fill="FFFFFF"/>
-        </w:rPr>
-        <w:t xml:space="preserve"> (3, u'0.027*follow + 0.019*dan + 0.018*stat + 0.016*one + 0.015*music + 0.014*check + 0.011*automat + 0.010*peopl + 0.010*download + 0.009*play'),</w:t>
-      </w:r>
-    </w:p>
-    <w:p>
-      <w:pPr>
-        <w:rPr>
-          <w:rFonts w:ascii="Arial" w:eastAsia="Times New Roman" w:hAnsi="Arial" w:cs="Arial"/>
-          <w:color w:val="222222"/>
-          <w:shd w:val="clear" w:color="auto" w:fill="FFFFFF"/>
-        </w:rPr>
-      </w:pPr>
-    </w:p>
-    <w:p>
-      <w:pPr>
-        <w:rPr>
-          <w:rFonts w:ascii="Arial" w:eastAsia="Times New Roman" w:hAnsi="Arial" w:cs="Arial"/>
-          <w:color w:val="222222"/>
-          <w:shd w:val="clear" w:color="auto" w:fill="FFFFFF"/>
-        </w:rPr>
-      </w:pPr>
-      <w:r>
-        <w:rPr>
-          <w:rFonts w:ascii="Arial" w:eastAsia="Times New Roman" w:hAnsi="Arial" w:cs="Arial"/>
-          <w:color w:val="222222"/>
-          <w:shd w:val="clear" w:color="auto" w:fill="FFFFFF"/>
-        </w:rPr>
-        <w:t xml:space="preserve"> (4, u'0.345*updat + 0.052*con + 0.032*como + 0.027*del + 0.014*hay + 0.011*son + 0.010*sin + 0.009*soy + 0.008*tan + 0.008*solo'),</w:t>
+        <w:t>(2, u'0.058*photo + 0.030*post + 0.017*</w:t>
+      </w:r>
+      <w:proofErr w:type="spellStart"/>
+      <w:r>
+        <w:rPr>
+          <w:rFonts w:ascii="Arial" w:eastAsia="Times New Roman" w:hAnsi="Arial" w:cs="Arial"/>
+          <w:color w:val="222222"/>
+          <w:shd w:val="clear" w:color="auto" w:fill="FFFFFF"/>
+        </w:rPr>
+        <w:t>facebook</w:t>
+      </w:r>
+      <w:proofErr w:type="spellEnd"/>
+      <w:r>
+        <w:rPr>
+          <w:rFonts w:ascii="Arial" w:eastAsia="Times New Roman" w:hAnsi="Arial" w:cs="Arial"/>
+          <w:color w:val="222222"/>
+          <w:shd w:val="clear" w:color="auto" w:fill="FFFFFF"/>
+        </w:rPr>
+        <w:t xml:space="preserve"> + 0.013*</w:t>
+      </w:r>
+      <w:proofErr w:type="spellStart"/>
+      <w:r>
+        <w:rPr>
+          <w:rFonts w:ascii="Arial" w:eastAsia="Times New Roman" w:hAnsi="Arial" w:cs="Arial"/>
+          <w:color w:val="222222"/>
+          <w:shd w:val="clear" w:color="auto" w:fill="FFFFFF"/>
+        </w:rPr>
+        <w:t>harri</w:t>
+      </w:r>
+      <w:proofErr w:type="spellEnd"/>
+      <w:r>
+        <w:rPr>
+          <w:rFonts w:ascii="Arial" w:eastAsia="Times New Roman" w:hAnsi="Arial" w:cs="Arial"/>
+          <w:color w:val="222222"/>
+          <w:shd w:val="clear" w:color="auto" w:fill="FFFFFF"/>
+        </w:rPr>
+        <w:t xml:space="preserve"> + 0.010*video + 0.008*love + 0.008*</w:t>
+      </w:r>
+      <w:proofErr w:type="spellStart"/>
+      <w:r>
+        <w:rPr>
+          <w:rFonts w:ascii="Arial" w:eastAsia="Times New Roman" w:hAnsi="Arial" w:cs="Arial"/>
+          <w:color w:val="222222"/>
+          <w:shd w:val="clear" w:color="auto" w:fill="FFFFFF"/>
+        </w:rPr>
+        <w:t>loui</w:t>
+      </w:r>
+      <w:proofErr w:type="spellEnd"/>
+      <w:r>
+        <w:rPr>
+          <w:rFonts w:ascii="Arial" w:eastAsia="Times New Roman" w:hAnsi="Arial" w:cs="Arial"/>
+          <w:color w:val="222222"/>
+          <w:shd w:val="clear" w:color="auto" w:fill="FFFFFF"/>
+        </w:rPr>
+        <w:t xml:space="preserve"> + 0.008*album + 0.007*day + 0.006*pour'),</w:t>
+      </w:r>
+    </w:p>
+    <w:p>
+      <w:pPr>
+        <w:rPr>
+          <w:rFonts w:ascii="Arial" w:eastAsia="Times New Roman" w:hAnsi="Arial" w:cs="Arial"/>
+          <w:color w:val="222222"/>
+          <w:shd w:val="clear" w:color="auto" w:fill="FFFFFF"/>
+        </w:rPr>
+      </w:pPr>
+    </w:p>
+    <w:p>
+      <w:pPr>
+        <w:rPr>
+          <w:rFonts w:ascii="Arial" w:eastAsia="Times New Roman" w:hAnsi="Arial" w:cs="Arial"/>
+          <w:color w:val="222222"/>
+          <w:shd w:val="clear" w:color="auto" w:fill="FFFFFF"/>
+        </w:rPr>
+      </w:pPr>
+      <w:r>
+        <w:rPr>
+          <w:rFonts w:ascii="Arial" w:eastAsia="Times New Roman" w:hAnsi="Arial" w:cs="Arial"/>
+          <w:color w:val="222222"/>
+          <w:shd w:val="clear" w:color="auto" w:fill="FFFFFF"/>
+        </w:rPr>
+        <w:t xml:space="preserve"> (3, u'0.027*follow + 0.019*</w:t>
+      </w:r>
+      <w:proofErr w:type="spellStart"/>
+      <w:r>
+        <w:rPr>
+          <w:rFonts w:ascii="Arial" w:eastAsia="Times New Roman" w:hAnsi="Arial" w:cs="Arial"/>
+          <w:color w:val="222222"/>
+          <w:shd w:val="clear" w:color="auto" w:fill="FFFFFF"/>
+        </w:rPr>
+        <w:t>dan</w:t>
+      </w:r>
+      <w:proofErr w:type="spellEnd"/>
+      <w:r>
+        <w:rPr>
+          <w:rFonts w:ascii="Arial" w:eastAsia="Times New Roman" w:hAnsi="Arial" w:cs="Arial"/>
+          <w:color w:val="222222"/>
+          <w:shd w:val="clear" w:color="auto" w:fill="FFFFFF"/>
+        </w:rPr>
+        <w:t xml:space="preserve"> + 0.018*stat + 0.016*one + 0.015*music + 0.014*check + 0.011*automat + 0.010*</w:t>
+      </w:r>
+      <w:proofErr w:type="spellStart"/>
+      <w:r>
+        <w:rPr>
+          <w:rFonts w:ascii="Arial" w:eastAsia="Times New Roman" w:hAnsi="Arial" w:cs="Arial"/>
+          <w:color w:val="222222"/>
+          <w:shd w:val="clear" w:color="auto" w:fill="FFFFFF"/>
+        </w:rPr>
+        <w:t>peopl</w:t>
+      </w:r>
+      <w:proofErr w:type="spellEnd"/>
+      <w:r>
+        <w:rPr>
+          <w:rFonts w:ascii="Arial" w:eastAsia="Times New Roman" w:hAnsi="Arial" w:cs="Arial"/>
+          <w:color w:val="222222"/>
+          <w:shd w:val="clear" w:color="auto" w:fill="FFFFFF"/>
+        </w:rPr>
+        <w:t xml:space="preserve"> + 0.010*download + 0.009*play'),</w:t>
+      </w:r>
+    </w:p>
+    <w:p>
+      <w:pPr>
+        <w:rPr>
+          <w:rFonts w:ascii="Arial" w:eastAsia="Times New Roman" w:hAnsi="Arial" w:cs="Arial"/>
+          <w:color w:val="222222"/>
+          <w:shd w:val="clear" w:color="auto" w:fill="FFFFFF"/>
+        </w:rPr>
+      </w:pPr>
+    </w:p>
+    <w:p>
+      <w:pPr>
+        <w:rPr>
+          <w:rFonts w:ascii="Arial" w:eastAsia="Times New Roman" w:hAnsi="Arial" w:cs="Arial"/>
+          <w:color w:val="222222"/>
+          <w:shd w:val="clear" w:color="auto" w:fill="FFFFFF"/>
+        </w:rPr>
+      </w:pPr>
+      <w:r>
+        <w:rPr>
+          <w:rFonts w:ascii="Arial" w:eastAsia="Times New Roman" w:hAnsi="Arial" w:cs="Arial"/>
+          <w:color w:val="222222"/>
+          <w:shd w:val="clear" w:color="auto" w:fill="FFFFFF"/>
+        </w:rPr>
+        <w:t xml:space="preserve"> (4, u'0.345*</w:t>
+      </w:r>
+      <w:proofErr w:type="spellStart"/>
+      <w:r>
+        <w:rPr>
+          <w:rFonts w:ascii="Arial" w:eastAsia="Times New Roman" w:hAnsi="Arial" w:cs="Arial"/>
+          <w:color w:val="222222"/>
+          <w:shd w:val="clear" w:color="auto" w:fill="FFFFFF"/>
+        </w:rPr>
+        <w:t>updat</w:t>
+      </w:r>
+      <w:proofErr w:type="spellEnd"/>
+      <w:r>
+        <w:rPr>
+          <w:rFonts w:ascii="Arial" w:eastAsia="Times New Roman" w:hAnsi="Arial" w:cs="Arial"/>
+          <w:color w:val="222222"/>
+          <w:shd w:val="clear" w:color="auto" w:fill="FFFFFF"/>
+        </w:rPr>
+        <w:t xml:space="preserve"> + 0.052*con + 0.032*</w:t>
+      </w:r>
+      <w:proofErr w:type="spellStart"/>
+      <w:r>
+        <w:rPr>
+          <w:rFonts w:ascii="Arial" w:eastAsia="Times New Roman" w:hAnsi="Arial" w:cs="Arial"/>
+          <w:color w:val="222222"/>
+          <w:shd w:val="clear" w:color="auto" w:fill="FFFFFF"/>
+        </w:rPr>
+        <w:t>como</w:t>
+      </w:r>
+      <w:proofErr w:type="spellEnd"/>
+      <w:r>
+        <w:rPr>
+          <w:rFonts w:ascii="Arial" w:eastAsia="Times New Roman" w:hAnsi="Arial" w:cs="Arial"/>
+          <w:color w:val="222222"/>
+          <w:shd w:val="clear" w:color="auto" w:fill="FFFFFF"/>
+        </w:rPr>
+        <w:t xml:space="preserve"> + 0.027*del + 0.014*hay + 0.011*son + 0.010*sin + 0.009*soy + 0.008*tan + 0.008*solo'),</w:t>
       </w:r>
     </w:p>
     <w:p>
@@ -225,7 +367,29 @@
           <w:szCs w:val="28"/>
           <w:shd w:val="clear" w:color="auto" w:fill="FFFFFF"/>
         </w:rPr>
-        <w:t xml:space="preserve"> (6, u'0.006*news + 0.004*will + 0.004*say + 0.004*car + 0.003*call + 0.003*need + 0.003*polic + 0.003*time + 0.003*year + 0.003*</w:t>
+        <w:t xml:space="preserve"> (6, u'0.006*news + 0.004*will + 0.004*say + 0.004*car + 0.003*call + 0.003*need + 0.003*</w:t>
+      </w:r>
+      <w:proofErr w:type="spellStart"/>
+      <w:r>
+        <w:rPr>
+          <w:rFonts w:ascii="Arial" w:eastAsia="Times New Roman" w:hAnsi="Arial" w:cs="Arial"/>
+          <w:color w:val="222222"/>
+          <w:sz w:val="28"/>
+          <w:szCs w:val="28"/>
+          <w:shd w:val="clear" w:color="auto" w:fill="FFFFFF"/>
+        </w:rPr>
+        <w:t>polic</w:t>
+      </w:r>
+      <w:proofErr w:type="spellEnd"/>
+      <w:r>
+        <w:rPr>
+          <w:rFonts w:ascii="Arial" w:eastAsia="Times New Roman" w:hAnsi="Arial" w:cs="Arial"/>
+          <w:color w:val="222222"/>
+          <w:sz w:val="28"/>
+          <w:szCs w:val="28"/>
+          <w:shd w:val="clear" w:color="auto" w:fill="FFFFFF"/>
+        </w:rPr>
+        <w:t xml:space="preserve"> + 0.003*time + 0.003*year + 0.003*</w:t>
       </w:r>
       <w:r>
         <w:rPr>
@@ -326,7 +490,79 @@
           <w:color w:val="222222"/>
           <w:shd w:val="clear" w:color="auto" w:fill="FFFFFF"/>
         </w:rPr>
-        <w:t>(8, u'0.006*obama + 0.004*use + 0.004*read + 0.004*great + 0.003*food + 0.003*chang + 0.003*will + 0.003*influenc + 0.003*human + 0.003*stori'),</w:t>
+        <w:t>(8, u'0.006*</w:t>
+      </w:r>
+      <w:proofErr w:type="spellStart"/>
+      <w:r>
+        <w:rPr>
+          <w:rFonts w:ascii="Arial" w:eastAsia="Times New Roman" w:hAnsi="Arial" w:cs="Arial"/>
+          <w:color w:val="222222"/>
+          <w:shd w:val="clear" w:color="auto" w:fill="FFFFFF"/>
+        </w:rPr>
+        <w:t>obama</w:t>
+      </w:r>
+      <w:proofErr w:type="spellEnd"/>
+      <w:r>
+        <w:rPr>
+          <w:rFonts w:ascii="Arial" w:eastAsia="Times New Roman" w:hAnsi="Arial" w:cs="Arial"/>
+          <w:color w:val="222222"/>
+          <w:shd w:val="clear" w:color="auto" w:fill="FFFFFF"/>
+        </w:rPr>
+        <w:t xml:space="preserve"> + 0.004*use + 0.004*read + 0.004*great + 0.003*food + 0.003*</w:t>
+      </w:r>
+      <w:proofErr w:type="spellStart"/>
+      <w:r>
+        <w:rPr>
+          <w:rFonts w:ascii="Arial" w:eastAsia="Times New Roman" w:hAnsi="Arial" w:cs="Arial"/>
+          <w:color w:val="222222"/>
+          <w:shd w:val="clear" w:color="auto" w:fill="FFFFFF"/>
+        </w:rPr>
+        <w:t>chang</w:t>
+      </w:r>
+      <w:proofErr w:type="spellEnd"/>
+      <w:r>
+        <w:rPr>
+          <w:rFonts w:ascii="Arial" w:eastAsia="Times New Roman" w:hAnsi="Arial" w:cs="Arial"/>
+          <w:color w:val="222222"/>
+          <w:shd w:val="clear" w:color="auto" w:fill="FFFFFF"/>
+        </w:rPr>
+        <w:t xml:space="preserve"> + 0.003*will + 0.003*</w:t>
+      </w:r>
+      <w:proofErr w:type="spellStart"/>
+      <w:r>
+        <w:rPr>
+          <w:rFonts w:ascii="Arial" w:eastAsia="Times New Roman" w:hAnsi="Arial" w:cs="Arial"/>
+          <w:color w:val="222222"/>
+          <w:shd w:val="clear" w:color="auto" w:fill="FFFFFF"/>
+        </w:rPr>
+        <w:t>influenc</w:t>
+      </w:r>
+      <w:proofErr w:type="spellEnd"/>
+      <w:r>
+        <w:rPr>
+          <w:rFonts w:ascii="Arial" w:eastAsia="Times New Roman" w:hAnsi="Arial" w:cs="Arial"/>
+          <w:color w:val="222222"/>
+          <w:shd w:val="clear" w:color="auto" w:fill="FFFFFF"/>
+        </w:rPr>
+        <w:t xml:space="preserve"> + 0.003*human + 0.003*</w:t>
+      </w:r>
+      <w:proofErr w:type="spellStart"/>
+      <w:r>
+        <w:rPr>
+          <w:rFonts w:ascii="Arial" w:eastAsia="Times New Roman" w:hAnsi="Arial" w:cs="Arial"/>
+          <w:color w:val="222222"/>
+          <w:shd w:val="clear" w:color="auto" w:fill="FFFFFF"/>
+        </w:rPr>
+        <w:t>stori</w:t>
+      </w:r>
+      <w:proofErr w:type="spellEnd"/>
+      <w:r>
+        <w:rPr>
+          <w:rFonts w:ascii="Arial" w:eastAsia="Times New Roman" w:hAnsi="Arial" w:cs="Arial"/>
+          <w:color w:val="222222"/>
+          <w:shd w:val="clear" w:color="auto" w:fill="FFFFFF"/>
+        </w:rPr>
+        <w:t>'),</w:t>
       </w:r>
     </w:p>
     <w:p>
@@ -350,31 +586,61 @@
           <w:color w:val="222222"/>
           <w:shd w:val="clear" w:color="auto" w:fill="FFFFFF"/>
         </w:rPr>
-        <w:t xml:space="preserve"> (9, u'0.022*love + 0.022*tweet + 0.020*vote + 0.012*second + 0.012*summer + 0.011*collect + 0.011*happi + 0.011*thank + 0.010*may + 0.010*one')]</w:t>
-      </w:r>
-    </w:p>
-    <w:p/>
-    <w:p/>
-    <w:p/>
-    <w:p/>
-    <w:p/>
-    <w:p/>
-    <w:p/>
-    <w:p/>
-    <w:p/>
-    <w:p/>
-    <w:p/>
-    <w:p/>
-    <w:p>
+        <w:t xml:space="preserve"> (9, u'0.022*love + 0.022*tweet + 0.020*vote + 0.012*second + 0.012*summer + 0.011*collect + 0.011*</w:t>
+      </w:r>
+      <w:proofErr w:type="spellStart"/>
+      <w:r>
+        <w:rPr>
+          <w:rFonts w:ascii="Arial" w:eastAsia="Times New Roman" w:hAnsi="Arial" w:cs="Arial"/>
+          <w:color w:val="222222"/>
+          <w:shd w:val="clear" w:color="auto" w:fill="FFFFFF"/>
+        </w:rPr>
+        <w:t>happi</w:t>
+      </w:r>
+      <w:proofErr w:type="spellEnd"/>
+      <w:r>
+        <w:rPr>
+          <w:rFonts w:ascii="Arial" w:eastAsia="Times New Roman" w:hAnsi="Arial" w:cs="Arial"/>
+          <w:color w:val="222222"/>
+          <w:shd w:val="clear" w:color="auto" w:fill="FFFFFF"/>
+        </w:rPr>
+        <w:t xml:space="preserve"> + 0.011*thank + 0.010*may + 0.010*one')]</w:t>
+      </w:r>
+    </w:p>
+    <w:p/>
+    <w:p/>
+    <w:p/>
+    <w:p/>
+    <w:p/>
+    <w:p/>
+    <w:p/>
+    <w:p/>
+    <w:p/>
+    <w:p/>
+    <w:p/>
+    <w:p/>
+    <w:p>
+      <w:pPr>
+        <w:keepNext/>
+      </w:pPr>
+    </w:p>
+    <w:p>
+      <w:pPr>
+        <w:keepNext/>
+      </w:pPr>
+    </w:p>
+    <w:p>
+      <w:pPr>
+        <w:keepNext/>
+      </w:pPr>
       <w:r>
         <w:rPr>
           <w:noProof/>
         </w:rPr>
-        <w:lastRenderedPageBreak/>
         <w:drawing>
-          <wp:inline distT="0" distB="0" distL="0" distR="0" wp14:anchorId="2F71A7AB" wp14:editId="363A1C7F">
-            <wp:extent cx="5943600" cy="7368540"/>
-            <wp:effectExtent l="0" t="0" r="0" b="0"/>
+          <wp:inline distT="0" distB="0" distL="0" distR="0" wp14:anchorId="2F71A7AB" wp14:editId="0929334A">
+            <wp:extent cx="6086475" cy="7111329"/>
+            <wp:effectExtent l="0" t="0" r="9525" b="1270"/>
             <wp:docPr id="4" name="Picture 4"/>
             <wp:cNvGraphicFramePr>
               <a:graphicFrameLocks xmlns:a="http://schemas.openxmlformats.org/drawingml/2006/main" noChangeAspect="1"/>
@@ -401,7 +667,7 @@
                   <pic:spPr>
                     <a:xfrm>
                       <a:off x="0" y="0"/>
-                      <a:ext cx="5943600" cy="7368540"/>
+                      <a:ext cx="6103334" cy="7131027"/>
                     </a:xfrm>
                     <a:prstGeom prst="rect">
                       <a:avLst/>
@@ -414,20 +680,79 @@
         </w:drawing>
       </w:r>
     </w:p>
-    <w:p/>
-    <w:p/>
-    <w:p/>
-    <w:p/>
-    <w:p>
+    <w:p>
+      <w:pPr>
+        <w:pStyle w:val="Caption"/>
+        <w:rPr>
+          <w:sz w:val="24"/>
+          <w:szCs w:val="24"/>
+        </w:rPr>
+      </w:pPr>
+      <w:r>
+        <w:rPr>
+          <w:sz w:val="24"/>
+          <w:szCs w:val="24"/>
+        </w:rPr>
+        <w:t xml:space="preserve">Figure </w:t>
+      </w:r>
+      <w:r>
+        <w:rPr>
+          <w:sz w:val="24"/>
+          <w:szCs w:val="24"/>
+        </w:rPr>
+        <w:fldChar w:fldCharType="begin"/>
+      </w:r>
+      <w:r>
+        <w:rPr>
+          <w:sz w:val="24"/>
+          <w:szCs w:val="24"/>
+        </w:rPr>
+        <w:instrText xml:space="preserve"> SEQ Figure \* ARABIC </w:instrText>
+      </w:r>
+      <w:r>
+        <w:rPr>
+          <w:sz w:val="24"/>
+          <w:szCs w:val="24"/>
+        </w:rPr>
+        <w:fldChar w:fldCharType="separate"/>
+      </w:r>
       <w:r>
         <w:rPr>
           <w:noProof/>
+          <w:sz w:val="24"/>
+          <w:szCs w:val="24"/>
+        </w:rPr>
+        <w:t>1</w:t>
+      </w:r>
+      <w:r>
+        <w:rPr>
+          <w:sz w:val="24"/>
+          <w:szCs w:val="24"/>
+        </w:rPr>
+        <w:fldChar w:fldCharType="end"/>
+      </w:r>
+      <w:r>
+        <w:rPr>
+          <w:sz w:val="24"/>
+          <w:szCs w:val="24"/>
+        </w:rPr>
+        <w:t>Top 20 user with negative sentiment and their feature vector distribution</w:t>
+      </w:r>
+    </w:p>
+    <w:p/>
+    <w:p/>
+    <w:p/>
+    <w:p/>
+    <w:p>
+      <w:r>
+        <w:rPr>
+          <w:noProof/>
         </w:rPr>
         <w:drawing>
-          <wp:inline distT="0" distB="0" distL="0" distR="0" wp14:anchorId="6E63F1A6" wp14:editId="0B3A7262">
-            <wp:extent cx="5943600" cy="4053840"/>
-            <wp:effectExtent l="0" t="0" r="0" b="10160"/>
-            <wp:docPr id="6" name="Picture 6"/>
+          <wp:inline distT="0" distB="0" distL="0" distR="0" wp14:anchorId="4E281414" wp14:editId="39DF51BE">
+            <wp:extent cx="5943600" cy="7020560"/>
+            <wp:effectExtent l="0" t="0" r="0" b="0"/>
+            <wp:docPr id="1" name="Picture 1"/>
             <wp:cNvGraphicFramePr>
               <a:graphicFrameLocks xmlns:a="http://schemas.openxmlformats.org/drawingml/2006/main" noChangeAspect="1"/>
             </wp:cNvGraphicFramePr>
@@ -435,7 +760,7 @@
               <a:graphicData uri="http://schemas.openxmlformats.org/drawingml/2006/picture">
                 <pic:pic xmlns:pic="http://schemas.openxmlformats.org/drawingml/2006/picture">
                   <pic:nvPicPr>
-                    <pic:cNvPr id="6" name="Screen Shot 2016-03-22 at 10.17.21 PM.png"/>
+                    <pic:cNvPr id="1" name="Screen Shot 2016-03-23 at 12.38.37 PM.png"/>
                     <pic:cNvPicPr/>
                   </pic:nvPicPr>
                   <pic:blipFill>
@@ -453,7 +778,7 @@
                   <pic:spPr>
                     <a:xfrm>
                       <a:off x="0" y="0"/>
-                      <a:ext cx="5943600" cy="4053840"/>
+                      <a:ext cx="5943600" cy="7020560"/>
                     </a:xfrm>
                     <a:prstGeom prst="rect">
                       <a:avLst/>
@@ -466,6 +791,224 @@
         </w:drawing>
       </w:r>
     </w:p>
+    <w:p>
+      <w:pPr>
+        <w:pStyle w:val="Caption"/>
+        <w:rPr>
+          <w:sz w:val="24"/>
+          <w:szCs w:val="24"/>
+        </w:rPr>
+      </w:pPr>
+      <w:r>
+        <w:rPr>
+          <w:sz w:val="24"/>
+          <w:szCs w:val="24"/>
+        </w:rPr>
+        <w:t xml:space="preserve">Figure </w:t>
+      </w:r>
+      <w:r>
+        <w:rPr>
+          <w:sz w:val="24"/>
+          <w:szCs w:val="24"/>
+        </w:rPr>
+        <w:fldChar w:fldCharType="begin"/>
+      </w:r>
+      <w:r>
+        <w:rPr>
+          <w:sz w:val="24"/>
+          <w:szCs w:val="24"/>
+        </w:rPr>
+        <w:instrText xml:space="preserve"> SEQ Figure \* ARABIC </w:instrText>
+      </w:r>
+      <w:r>
+        <w:rPr>
+          <w:sz w:val="24"/>
+          <w:szCs w:val="24"/>
+        </w:rPr>
+        <w:fldChar w:fldCharType="separate"/>
+      </w:r>
+      <w:r>
+        <w:rPr>
+          <w:noProof/>
+          <w:sz w:val="24"/>
+          <w:szCs w:val="24"/>
+        </w:rPr>
+        <w:t>2</w:t>
+      </w:r>
+      <w:r>
+        <w:rPr>
+          <w:sz w:val="24"/>
+          <w:szCs w:val="24"/>
+        </w:rPr>
+        <w:fldChar w:fldCharType="end"/>
+      </w:r>
+      <w:r>
+        <w:rPr>
+          <w:sz w:val="24"/>
+          <w:szCs w:val="24"/>
+        </w:rPr>
+        <w:t>Top 20 User with positive sentiment and their feature vector distribution</w:t>
+      </w:r>
+    </w:p>
+    <w:p/>
+    <w:p/>
+    <w:p/>
+    <w:p>
+      <w:r>
+        <w:rPr>
+          <w:noProof/>
+        </w:rPr>
+        <w:drawing>
+          <wp:inline distT="0" distB="0" distL="0" distR="0" wp14:anchorId="6C614F52" wp14:editId="184D2691">
+            <wp:extent cx="5943600" cy="3801617"/>
+            <wp:effectExtent l="0" t="0" r="0" b="8890"/>
+            <wp:docPr id="6" name="Picture 6"/>
+            <wp:cNvGraphicFramePr>
+              <a:graphicFrameLocks xmlns:a="http://schemas.openxmlformats.org/drawingml/2006/main" noChangeAspect="1"/>
+            </wp:cNvGraphicFramePr>
+            <a:graphic xmlns:a="http://schemas.openxmlformats.org/drawingml/2006/main">
+              <a:graphicData uri="http://schemas.openxmlformats.org/drawingml/2006/picture">
+                <pic:pic xmlns:pic="http://schemas.openxmlformats.org/drawingml/2006/picture">
+                  <pic:nvPicPr>
+                    <pic:cNvPr id="6" name="Screen Shot 2016-03-22 at 10.17.21 PM.png"/>
+                    <pic:cNvPicPr/>
+                  </pic:nvPicPr>
+                  <pic:blipFill>
+                    <a:blip r:embed="rId6">
+                      <a:extLst>
+                        <a:ext uri="{28A0092B-C50C-407E-A947-70E740481C1C}">
+                          <a14:useLocalDpi xmlns:a14="http://schemas.microsoft.com/office/drawing/2010/main" val="0"/>
+                        </a:ext>
+                      </a:extLst>
+                    </a:blip>
+                    <a:stretch>
+                      <a:fillRect/>
+                    </a:stretch>
+                  </pic:blipFill>
+                  <pic:spPr>
+                    <a:xfrm>
+                      <a:off x="0" y="0"/>
+                      <a:ext cx="5943600" cy="3801617"/>
+                    </a:xfrm>
+                    <a:prstGeom prst="rect">
+                      <a:avLst/>
+                    </a:prstGeom>
+                  </pic:spPr>
+                </pic:pic>
+              </a:graphicData>
+            </a:graphic>
+          </wp:inline>
+        </w:drawing>
+      </w:r>
+    </w:p>
+    <w:p>
+      <w:pPr>
+        <w:pStyle w:val="Caption"/>
+        <w:rPr>
+          <w:sz w:val="24"/>
+          <w:szCs w:val="24"/>
+        </w:rPr>
+      </w:pPr>
+      <w:r>
+        <w:rPr>
+          <w:sz w:val="24"/>
+          <w:szCs w:val="24"/>
+        </w:rPr>
+        <w:t xml:space="preserve">Figure </w:t>
+      </w:r>
+      <w:r>
+        <w:rPr>
+          <w:sz w:val="24"/>
+          <w:szCs w:val="24"/>
+        </w:rPr>
+        <w:fldChar w:fldCharType="begin"/>
+      </w:r>
+      <w:r>
+        <w:rPr>
+          <w:sz w:val="24"/>
+          <w:szCs w:val="24"/>
+        </w:rPr>
+        <w:instrText xml:space="preserve"> SEQ Figure \* ARABIC </w:instrText>
+      </w:r>
+      <w:r>
+        <w:rPr>
+          <w:sz w:val="24"/>
+          <w:szCs w:val="24"/>
+        </w:rPr>
+        <w:fldChar w:fldCharType="separate"/>
+      </w:r>
+      <w:r>
+        <w:rPr>
+          <w:noProof/>
+          <w:sz w:val="24"/>
+          <w:szCs w:val="24"/>
+        </w:rPr>
+        <w:t>3</w:t>
+      </w:r>
+      <w:r>
+        <w:rPr>
+          <w:sz w:val="24"/>
+          <w:szCs w:val="24"/>
+        </w:rPr>
+        <w:fldChar w:fldCharType="end"/>
+      </w:r>
+      <w:proofErr w:type="spellStart"/>
+      <w:r>
+        <w:rPr>
+          <w:sz w:val="24"/>
+          <w:szCs w:val="24"/>
+        </w:rPr>
+        <w:t>OverAll</w:t>
+      </w:r>
+      <w:proofErr w:type="spellEnd"/>
+      <w:r>
+        <w:rPr>
+          <w:sz w:val="24"/>
+          <w:szCs w:val="24"/>
+        </w:rPr>
+        <w:t xml:space="preserve"> distribution of 10 feature vector for 2000 users</w:t>
+      </w:r>
+    </w:p>
+    <w:p/>
+    <w:p/>
+    <w:p/>
+    <w:p/>
+    <w:p/>
+    <w:p/>
+    <w:p/>
+    <w:p/>
+    <w:p/>
+    <w:p/>
+    <w:p/>
+    <w:p/>
+    <w:p/>
+    <w:p/>
+    <w:p/>
+    <w:p/>
+    <w:p/>
+    <w:p/>
+    <w:p/>
+    <w:p/>
+    <w:p/>
+    <w:p/>
+    <w:p/>
+    <w:p>
+      <w:bookmarkStart w:id="0" w:name="_GoBack"/>
+      <w:bookmarkEnd w:id="0"/>
+    </w:p>
+    <w:p/>
+    <w:p>
+      <w:pPr>
+        <w:keepNext/>
+      </w:pPr>
+    </w:p>
+    <w:p/>
+    <w:p/>
+    <w:p/>
+    <w:p/>
+    <w:p/>
+    <w:p/>
+    <w:p/>
     <w:sectPr>
       <w:pgSz w:w="12240" w:h="15840"/>
       <w:pgMar w:top="1440" w:right="1440" w:bottom="1440" w:left="1440" w:header="720" w:footer="720" w:gutter="0"/>

</xml_diff>

<commit_message>
Added Report on 10 feature cluster distribution
</commit_message>
<xml_diff>
--- a/LDA/ReportOn10FeatureVector.docx
+++ b/LDA/ReportOn10FeatureVector.docx
@@ -59,6 +59,7 @@
         <w:rPr>
           <w:rFonts w:ascii="Arial" w:eastAsia="Times New Roman" w:hAnsi="Arial" w:cs="Arial"/>
           <w:color w:val="222222"/>
+          <w:highlight w:val="yellow"/>
           <w:shd w:val="clear" w:color="auto" w:fill="FFFFFF"/>
         </w:rPr>
         <w:t>[(0, u'0.016*like + 0.016*just + 0.011*love + 0.009*want + 0.009*</w:t>
@@ -68,6 +69,7 @@
         <w:rPr>
           <w:rFonts w:ascii="Arial" w:eastAsia="Times New Roman" w:hAnsi="Arial" w:cs="Arial"/>
           <w:color w:val="222222"/>
+          <w:highlight w:val="yellow"/>
           <w:shd w:val="clear" w:color="auto" w:fill="FFFFFF"/>
         </w:rPr>
         <w:t>peopl</w:t>
@@ -77,9 +79,18 @@
         <w:rPr>
           <w:rFonts w:ascii="Arial" w:eastAsia="Times New Roman" w:hAnsi="Arial" w:cs="Arial"/>
           <w:color w:val="222222"/>
-          <w:shd w:val="clear" w:color="auto" w:fill="FFFFFF"/>
-        </w:rPr>
-        <w:t xml:space="preserve"> + 0.008*one + 0.008*know + 0.008*day + 0.007*time + 0.007*make'), </w:t>
+          <w:highlight w:val="yellow"/>
+          <w:shd w:val="clear" w:color="auto" w:fill="FFFFFF"/>
+        </w:rPr>
+        <w:t xml:space="preserve"> + 0.008*one + 0.008*know + 0.008*day + 0.007*time + 0.007*make'),</w:t>
+      </w:r>
+      <w:r>
+        <w:rPr>
+          <w:rFonts w:ascii="Arial" w:eastAsia="Times New Roman" w:hAnsi="Arial" w:cs="Arial"/>
+          <w:color w:val="222222"/>
+          <w:shd w:val="clear" w:color="auto" w:fill="FFFFFF"/>
+        </w:rPr>
+        <w:t xml:space="preserve"> </w:t>
       </w:r>
     </w:p>
     <w:p>
@@ -633,47 +644,23 @@
       <w:pPr>
         <w:keepNext/>
       </w:pPr>
+    </w:p>
+    <w:p/>
+    <w:p/>
+    <w:p>
       <w:r>
         <w:rPr>
           <w:noProof/>
         </w:rPr>
         <w:drawing>
-          <wp:inline distT="0" distB="0" distL="0" distR="0" wp14:anchorId="2F71A7AB" wp14:editId="0929334A">
-            <wp:extent cx="6086475" cy="7111329"/>
-            <wp:effectExtent l="0" t="0" r="9525" b="1270"/>
-            <wp:docPr id="4" name="Picture 4"/>
-            <wp:cNvGraphicFramePr>
-              <a:graphicFrameLocks xmlns:a="http://schemas.openxmlformats.org/drawingml/2006/main" noChangeAspect="1"/>
-            </wp:cNvGraphicFramePr>
+          <wp:inline distT="0" distB="0" distL="0" distR="0" wp14:anchorId="616C7887" wp14:editId="6DFF00E8">
+            <wp:extent cx="6562725" cy="5755640"/>
+            <wp:effectExtent l="0" t="0" r="0" b="10160"/>
+            <wp:docPr id="2" name="Chart 2"/>
+            <wp:cNvGraphicFramePr/>
             <a:graphic xmlns:a="http://schemas.openxmlformats.org/drawingml/2006/main">
-              <a:graphicData uri="http://schemas.openxmlformats.org/drawingml/2006/picture">
-                <pic:pic xmlns:pic="http://schemas.openxmlformats.org/drawingml/2006/picture">
-                  <pic:nvPicPr>
-                    <pic:cNvPr id="4" name="Screen Shot 2016-03-22 at 9.50.08 PM.png"/>
-                    <pic:cNvPicPr/>
-                  </pic:nvPicPr>
-                  <pic:blipFill>
-                    <a:blip r:embed="rId4">
-                      <a:extLst>
-                        <a:ext uri="{28A0092B-C50C-407E-A947-70E740481C1C}">
-                          <a14:useLocalDpi xmlns:a14="http://schemas.microsoft.com/office/drawing/2010/main" val="0"/>
-                        </a:ext>
-                      </a:extLst>
-                    </a:blip>
-                    <a:stretch>
-                      <a:fillRect/>
-                    </a:stretch>
-                  </pic:blipFill>
-                  <pic:spPr>
-                    <a:xfrm>
-                      <a:off x="0" y="0"/>
-                      <a:ext cx="6103334" cy="7131027"/>
-                    </a:xfrm>
-                    <a:prstGeom prst="rect">
-                      <a:avLst/>
-                    </a:prstGeom>
-                  </pic:spPr>
-                </pic:pic>
+              <a:graphicData uri="http://schemas.openxmlformats.org/drawingml/2006/chart">
+                <c:chart xmlns:c="http://schemas.openxmlformats.org/drawingml/2006/chart" xmlns:r="http://schemas.openxmlformats.org/officeDocument/2006/relationships" r:id="rId4"/>
               </a:graphicData>
             </a:graphic>
           </wp:inline>
@@ -739,9 +726,6 @@
         <w:t>Top 20 user with negative sentiment and their feature vector distribution</w:t>
       </w:r>
     </w:p>
-    <w:p/>
-    <w:p/>
-    <w:p/>
     <w:p/>
     <w:p>
       <w:r>
@@ -971,32 +955,495 @@
     </w:p>
     <w:p/>
     <w:p/>
-    <w:p/>
-    <w:p/>
-    <w:p/>
-    <w:p/>
-    <w:p/>
-    <w:p/>
-    <w:p/>
-    <w:p/>
-    <w:p/>
-    <w:p/>
-    <w:p/>
-    <w:p/>
-    <w:p/>
-    <w:p/>
-    <w:p/>
-    <w:p/>
+    <w:p>
+      <w:r>
+        <w:rPr>
+          <w:noProof/>
+          <w:sz w:val="48"/>
+          <w:szCs w:val="48"/>
+        </w:rPr>
+        <w:drawing>
+          <wp:inline distT="0" distB="0" distL="0" distR="0" wp14:anchorId="4755ED5F" wp14:editId="50783924">
+            <wp:extent cx="5727700" cy="3394451"/>
+            <wp:effectExtent l="0" t="0" r="0" b="9525"/>
+            <wp:docPr id="3" name="Picture 3"/>
+            <wp:cNvGraphicFramePr>
+              <a:graphicFrameLocks xmlns:a="http://schemas.openxmlformats.org/drawingml/2006/main" noChangeAspect="1"/>
+            </wp:cNvGraphicFramePr>
+            <a:graphic xmlns:a="http://schemas.openxmlformats.org/drawingml/2006/main">
+              <a:graphicData uri="http://schemas.openxmlformats.org/drawingml/2006/picture">
+                <pic:pic xmlns:pic="http://schemas.openxmlformats.org/drawingml/2006/picture">
+                  <pic:nvPicPr>
+                    <pic:cNvPr id="3" name="Screen Shot 2016-03-23 at 8.55.43 PM.png"/>
+                    <pic:cNvPicPr/>
+                  </pic:nvPicPr>
+                  <pic:blipFill>
+                    <a:blip r:embed="rId7">
+                      <a:extLst>
+                        <a:ext uri="{28A0092B-C50C-407E-A947-70E740481C1C}">
+                          <a14:useLocalDpi xmlns:a14="http://schemas.microsoft.com/office/drawing/2010/main" val="0"/>
+                        </a:ext>
+                      </a:extLst>
+                    </a:blip>
+                    <a:stretch>
+                      <a:fillRect/>
+                    </a:stretch>
+                  </pic:blipFill>
+                  <pic:spPr>
+                    <a:xfrm>
+                      <a:off x="0" y="0"/>
+                      <a:ext cx="5727700" cy="3394451"/>
+                    </a:xfrm>
+                    <a:prstGeom prst="rect">
+                      <a:avLst/>
+                    </a:prstGeom>
+                  </pic:spPr>
+                </pic:pic>
+              </a:graphicData>
+            </a:graphic>
+          </wp:inline>
+        </w:drawing>
+      </w:r>
+    </w:p>
     <w:p/>
     <w:p/>
     <w:p/>
     <w:p/>
     <w:p/>
     <w:p>
+      <w:pPr>
+        <w:keepNext/>
+        <w:rPr>
+          <w:sz w:val="48"/>
+          <w:szCs w:val="48"/>
+        </w:rPr>
+      </w:pPr>
+      <w:r>
+        <w:rPr>
+          <w:sz w:val="48"/>
+          <w:szCs w:val="48"/>
+        </w:rPr>
+        <w:t>C</w:t>
+      </w:r>
+      <w:r>
+        <w:rPr>
+          <w:sz w:val="48"/>
+          <w:szCs w:val="48"/>
+        </w:rPr>
+        <w:t>lustering</w:t>
+      </w:r>
+      <w:r>
+        <w:rPr>
+          <w:sz w:val="48"/>
+          <w:szCs w:val="48"/>
+        </w:rPr>
+        <w:t>:</w:t>
+      </w:r>
+      <w:r>
+        <w:rPr>
+          <w:noProof/>
+          <w:sz w:val="48"/>
+          <w:szCs w:val="48"/>
+        </w:rPr>
+        <w:t xml:space="preserve"> </w:t>
+      </w:r>
+      <w:r>
+        <w:rPr>
+          <w:noProof/>
+          <w:sz w:val="48"/>
+          <w:szCs w:val="48"/>
+        </w:rPr>
+        <w:drawing>
+          <wp:inline distT="0" distB="0" distL="0" distR="0" wp14:anchorId="41C94F14" wp14:editId="27E604C6">
+            <wp:extent cx="5727700" cy="3470302"/>
+            <wp:effectExtent l="0" t="0" r="0" b="9525"/>
+            <wp:docPr id="5" name="Picture 5"/>
+            <wp:cNvGraphicFramePr>
+              <a:graphicFrameLocks xmlns:a="http://schemas.openxmlformats.org/drawingml/2006/main" noChangeAspect="1"/>
+            </wp:cNvGraphicFramePr>
+            <a:graphic xmlns:a="http://schemas.openxmlformats.org/drawingml/2006/main">
+              <a:graphicData uri="http://schemas.openxmlformats.org/drawingml/2006/picture">
+                <pic:pic xmlns:pic="http://schemas.openxmlformats.org/drawingml/2006/picture">
+                  <pic:nvPicPr>
+                    <pic:cNvPr id="5" name="Screen Shot 2016-03-23 at 9.47.20 PM.png"/>
+                    <pic:cNvPicPr/>
+                  </pic:nvPicPr>
+                  <pic:blipFill>
+                    <a:blip r:embed="rId8">
+                      <a:extLst>
+                        <a:ext uri="{28A0092B-C50C-407E-A947-70E740481C1C}">
+                          <a14:useLocalDpi xmlns:a14="http://schemas.microsoft.com/office/drawing/2010/main" val="0"/>
+                        </a:ext>
+                      </a:extLst>
+                    </a:blip>
+                    <a:stretch>
+                      <a:fillRect/>
+                    </a:stretch>
+                  </pic:blipFill>
+                  <pic:spPr>
+                    <a:xfrm>
+                      <a:off x="0" y="0"/>
+                      <a:ext cx="5727700" cy="3470302"/>
+                    </a:xfrm>
+                    <a:prstGeom prst="rect">
+                      <a:avLst/>
+                    </a:prstGeom>
+                  </pic:spPr>
+                </pic:pic>
+              </a:graphicData>
+            </a:graphic>
+          </wp:inline>
+        </w:drawing>
+      </w:r>
+    </w:p>
+    <w:p>
+      <w:pPr>
+        <w:keepNext/>
+        <w:rPr>
+          <w:sz w:val="48"/>
+          <w:szCs w:val="48"/>
+        </w:rPr>
+      </w:pPr>
+    </w:p>
+    <w:p>
+      <w:pPr>
+        <w:keepNext/>
+        <w:rPr>
+          <w:sz w:val="48"/>
+          <w:szCs w:val="48"/>
+        </w:rPr>
+      </w:pPr>
+    </w:p>
+    <w:p>
+      <w:pPr>
+        <w:keepNext/>
+        <w:rPr>
+          <w:sz w:val="48"/>
+          <w:szCs w:val="48"/>
+        </w:rPr>
+      </w:pPr>
+    </w:p>
+    <w:p>
+      <w:pPr>
+        <w:keepNext/>
+        <w:rPr>
+          <w:sz w:val="48"/>
+          <w:szCs w:val="48"/>
+        </w:rPr>
+      </w:pPr>
+      <w:r>
+        <w:rPr>
+          <w:noProof/>
+          <w:sz w:val="48"/>
+          <w:szCs w:val="48"/>
+        </w:rPr>
+        <w:drawing>
+          <wp:inline distT="0" distB="0" distL="0" distR="0" wp14:anchorId="0D8B92FA" wp14:editId="43402F5F">
+            <wp:extent cx="5676900" cy="3660140"/>
+            <wp:effectExtent l="0" t="0" r="12700" b="0"/>
+            <wp:docPr id="11" name="Picture 11"/>
+            <wp:cNvGraphicFramePr>
+              <a:graphicFrameLocks xmlns:a="http://schemas.openxmlformats.org/drawingml/2006/main" noChangeAspect="1"/>
+            </wp:cNvGraphicFramePr>
+            <a:graphic xmlns:a="http://schemas.openxmlformats.org/drawingml/2006/main">
+              <a:graphicData uri="http://schemas.openxmlformats.org/drawingml/2006/picture">
+                <pic:pic xmlns:pic="http://schemas.openxmlformats.org/drawingml/2006/picture">
+                  <pic:nvPicPr>
+                    <pic:cNvPr id="11" name="Screen Shot 2016-03-23 at 10.01.15 PM.png"/>
+                    <pic:cNvPicPr/>
+                  </pic:nvPicPr>
+                  <pic:blipFill>
+                    <a:blip r:embed="rId9">
+                      <a:extLst>
+                        <a:ext uri="{28A0092B-C50C-407E-A947-70E740481C1C}">
+                          <a14:useLocalDpi xmlns:a14="http://schemas.microsoft.com/office/drawing/2010/main" val="0"/>
+                        </a:ext>
+                      </a:extLst>
+                    </a:blip>
+                    <a:stretch>
+                      <a:fillRect/>
+                    </a:stretch>
+                  </pic:blipFill>
+                  <pic:spPr>
+                    <a:xfrm>
+                      <a:off x="0" y="0"/>
+                      <a:ext cx="5676900" cy="3660140"/>
+                    </a:xfrm>
+                    <a:prstGeom prst="rect">
+                      <a:avLst/>
+                    </a:prstGeom>
+                  </pic:spPr>
+                </pic:pic>
+              </a:graphicData>
+            </a:graphic>
+          </wp:inline>
+        </w:drawing>
+      </w:r>
+    </w:p>
+    <w:p>
+      <w:pPr>
+        <w:keepNext/>
+        <w:rPr>
+          <w:sz w:val="48"/>
+          <w:szCs w:val="48"/>
+        </w:rPr>
+      </w:pPr>
+      <w:r>
+        <w:rPr>
+          <w:noProof/>
+          <w:sz w:val="48"/>
+          <w:szCs w:val="48"/>
+        </w:rPr>
+        <w:drawing>
+          <wp:inline distT="0" distB="0" distL="0" distR="0" wp14:anchorId="0663FFFA" wp14:editId="68B06985">
+            <wp:extent cx="5725525" cy="3197225"/>
+            <wp:effectExtent l="0" t="0" r="0" b="3175"/>
+            <wp:docPr id="7" name="Picture 7"/>
+            <wp:cNvGraphicFramePr>
+              <a:graphicFrameLocks xmlns:a="http://schemas.openxmlformats.org/drawingml/2006/main" noChangeAspect="1"/>
+            </wp:cNvGraphicFramePr>
+            <a:graphic xmlns:a="http://schemas.openxmlformats.org/drawingml/2006/main">
+              <a:graphicData uri="http://schemas.openxmlformats.org/drawingml/2006/picture">
+                <pic:pic xmlns:pic="http://schemas.openxmlformats.org/drawingml/2006/picture">
+                  <pic:nvPicPr>
+                    <pic:cNvPr id="7" name="Screen Shot 2016-03-23 at 9.50.49 PM.png"/>
+                    <pic:cNvPicPr/>
+                  </pic:nvPicPr>
+                  <pic:blipFill>
+                    <a:blip r:embed="rId10">
+                      <a:extLst>
+                        <a:ext uri="{28A0092B-C50C-407E-A947-70E740481C1C}">
+                          <a14:useLocalDpi xmlns:a14="http://schemas.microsoft.com/office/drawing/2010/main" val="0"/>
+                        </a:ext>
+                      </a:extLst>
+                    </a:blip>
+                    <a:stretch>
+                      <a:fillRect/>
+                    </a:stretch>
+                  </pic:blipFill>
+                  <pic:spPr>
+                    <a:xfrm>
+                      <a:off x="0" y="0"/>
+                      <a:ext cx="5747410" cy="3209446"/>
+                    </a:xfrm>
+                    <a:prstGeom prst="rect">
+                      <a:avLst/>
+                    </a:prstGeom>
+                  </pic:spPr>
+                </pic:pic>
+              </a:graphicData>
+            </a:graphic>
+          </wp:inline>
+        </w:drawing>
+      </w:r>
+    </w:p>
+    <w:p>
+      <w:pPr>
+        <w:keepNext/>
+        <w:rPr>
+          <w:sz w:val="48"/>
+          <w:szCs w:val="48"/>
+        </w:rPr>
+      </w:pPr>
+    </w:p>
+    <w:p>
+      <w:pPr>
+        <w:keepNext/>
+        <w:rPr>
+          <w:sz w:val="48"/>
+          <w:szCs w:val="48"/>
+        </w:rPr>
+      </w:pPr>
+    </w:p>
+    <w:p>
+      <w:pPr>
+        <w:keepNext/>
+        <w:rPr>
+          <w:sz w:val="48"/>
+          <w:szCs w:val="48"/>
+        </w:rPr>
+      </w:pPr>
+    </w:p>
+    <w:p>
+      <w:pPr>
+        <w:rPr>
+          <w:rFonts w:ascii="Times New Roman" w:eastAsia="Times New Roman" w:hAnsi="Times New Roman" w:cs="Times New Roman"/>
+        </w:rPr>
+      </w:pPr>
+    </w:p>
+    <w:p>
+      <w:pPr>
+        <w:rPr>
+          <w:rFonts w:ascii="Times New Roman" w:eastAsia="Times New Roman" w:hAnsi="Times New Roman" w:cs="Times New Roman"/>
+        </w:rPr>
+      </w:pPr>
+    </w:p>
+    <w:p>
+      <w:pPr>
+        <w:rPr>
+          <w:rFonts w:ascii="Times New Roman" w:eastAsia="Times New Roman" w:hAnsi="Times New Roman" w:cs="Times New Roman"/>
+        </w:rPr>
+      </w:pPr>
+    </w:p>
+    <w:p>
+      <w:pPr>
+        <w:rPr>
+          <w:rFonts w:ascii="Times New Roman" w:eastAsia="Times New Roman" w:hAnsi="Times New Roman" w:cs="Times New Roman"/>
+        </w:rPr>
+      </w:pPr>
+      <w:r>
+        <w:rPr>
+          <w:rFonts w:ascii="Times New Roman" w:eastAsia="Times New Roman" w:hAnsi="Times New Roman" w:cs="Times New Roman"/>
+          <w:noProof/>
+        </w:rPr>
+        <w:drawing>
+          <wp:inline distT="0" distB="0" distL="0" distR="0" wp14:anchorId="75F654D0" wp14:editId="7F1351E9">
+            <wp:extent cx="5727700" cy="3660140"/>
+            <wp:effectExtent l="0" t="0" r="12700" b="0"/>
+            <wp:docPr id="12" name="Picture 12"/>
+            <wp:cNvGraphicFramePr>
+              <a:graphicFrameLocks xmlns:a="http://schemas.openxmlformats.org/drawingml/2006/main" noChangeAspect="1"/>
+            </wp:cNvGraphicFramePr>
+            <a:graphic xmlns:a="http://schemas.openxmlformats.org/drawingml/2006/main">
+              <a:graphicData uri="http://schemas.openxmlformats.org/drawingml/2006/picture">
+                <pic:pic xmlns:pic="http://schemas.openxmlformats.org/drawingml/2006/picture">
+                  <pic:nvPicPr>
+                    <pic:cNvPr id="12" name="Screen Shot 2016-03-23 at 10.02.10 PM.png"/>
+                    <pic:cNvPicPr/>
+                  </pic:nvPicPr>
+                  <pic:blipFill>
+                    <a:blip r:embed="rId11">
+                      <a:extLst>
+                        <a:ext uri="{28A0092B-C50C-407E-A947-70E740481C1C}">
+                          <a14:useLocalDpi xmlns:a14="http://schemas.microsoft.com/office/drawing/2010/main" val="0"/>
+                        </a:ext>
+                      </a:extLst>
+                    </a:blip>
+                    <a:stretch>
+                      <a:fillRect/>
+                    </a:stretch>
+                  </pic:blipFill>
+                  <pic:spPr>
+                    <a:xfrm>
+                      <a:off x="0" y="0"/>
+                      <a:ext cx="5727700" cy="3660140"/>
+                    </a:xfrm>
+                    <a:prstGeom prst="rect">
+                      <a:avLst/>
+                    </a:prstGeom>
+                  </pic:spPr>
+                </pic:pic>
+              </a:graphicData>
+            </a:graphic>
+          </wp:inline>
+        </w:drawing>
+      </w:r>
+    </w:p>
+    <w:p>
+      <w:pPr>
+        <w:rPr>
+          <w:b/>
+          <w:sz w:val="48"/>
+          <w:szCs w:val="48"/>
+        </w:rPr>
+      </w:pPr>
+      <w:r>
+        <w:rPr>
+          <w:b/>
+          <w:sz w:val="48"/>
+          <w:szCs w:val="48"/>
+        </w:rPr>
+        <w:t xml:space="preserve">Total </w:t>
+      </w:r>
+      <w:proofErr w:type="gramStart"/>
+      <w:r>
+        <w:rPr>
+          <w:b/>
+          <w:sz w:val="48"/>
+          <w:szCs w:val="48"/>
+        </w:rPr>
+        <w:t>N :</w:t>
+      </w:r>
+      <w:proofErr w:type="gramEnd"/>
+      <w:r>
+        <w:rPr>
+          <w:b/>
+          <w:sz w:val="48"/>
+          <w:szCs w:val="48"/>
+        </w:rPr>
+        <w:t xml:space="preserve"> For class 2 and 3 : 204</w:t>
+      </w:r>
+    </w:p>
+    <w:p>
+      <w:pPr>
+        <w:rPr>
+          <w:rFonts w:ascii="Times New Roman" w:eastAsia="Times New Roman" w:hAnsi="Times New Roman" w:cs="Times New Roman"/>
+        </w:rPr>
+      </w:pPr>
+    </w:p>
+    <w:p>
+      <w:pPr>
+        <w:rPr>
+          <w:rFonts w:ascii="Times New Roman" w:eastAsia="Times New Roman" w:hAnsi="Times New Roman" w:cs="Times New Roman"/>
+          <w:b/>
+          <w:sz w:val="44"/>
+          <w:szCs w:val="44"/>
+        </w:rPr>
+      </w:pPr>
+      <w:r>
+        <w:rPr>
+          <w:rFonts w:ascii="Times New Roman" w:eastAsia="Times New Roman" w:hAnsi="Times New Roman" w:cs="Times New Roman"/>
+          <w:b/>
+          <w:sz w:val="44"/>
+          <w:szCs w:val="44"/>
+        </w:rPr>
+        <w:t xml:space="preserve">Total N in entire data set:      </w:t>
+      </w:r>
+      <w:r>
+        <w:rPr>
+          <w:rFonts w:ascii="Times New Roman" w:eastAsia="Times New Roman" w:hAnsi="Times New Roman" w:cs="Times New Roman"/>
+          <w:b/>
+          <w:sz w:val="44"/>
+          <w:szCs w:val="44"/>
+        </w:rPr>
+        <w:t>213</w:t>
+      </w:r>
+    </w:p>
+    <w:p>
+      <w:pPr>
+        <w:keepNext/>
+        <w:rPr>
+          <w:sz w:val="48"/>
+          <w:szCs w:val="48"/>
+        </w:rPr>
+      </w:pPr>
+    </w:p>
+    <w:p>
+      <w:pPr>
+        <w:keepNext/>
+        <w:rPr>
+          <w:sz w:val="48"/>
+          <w:szCs w:val="48"/>
+        </w:rPr>
+      </w:pPr>
       <w:bookmarkStart w:id="0" w:name="_GoBack"/>
       <w:bookmarkEnd w:id="0"/>
     </w:p>
-    <w:p/>
+    <w:p>
+      <w:pPr>
+        <w:keepNext/>
+      </w:pPr>
+    </w:p>
+    <w:p>
+      <w:pPr>
+        <w:keepNext/>
+      </w:pPr>
+    </w:p>
+    <w:p>
+      <w:pPr>
+        <w:keepNext/>
+      </w:pPr>
+    </w:p>
     <w:p>
       <w:pPr>
         <w:keepNext/>
@@ -1010,7 +1457,7 @@
     <w:p/>
     <w:p/>
     <w:sectPr>
-      <w:pgSz w:w="12240" w:h="15840"/>
+      <w:pgSz w:w="11900" w:h="16840" w:code="9"/>
       <w:pgMar w:top="1440" w:right="1440" w:bottom="1440" w:left="1440" w:header="720" w:footer="720" w:gutter="0"/>
       <w:cols w:space="720"/>
       <w:docGrid w:linePitch="360"/>
@@ -1421,7 +1868,6 @@
   <w:style w:type="character" w:default="1" w:styleId="DefaultParagraphFont">
     <w:name w:val="Default Paragraph Font"/>
     <w:uiPriority w:val="1"/>
-    <w:semiHidden/>
     <w:unhideWhenUsed/>
   </w:style>
   <w:style w:type="table" w:default="1" w:styleId="TableNormal">
@@ -1465,6 +1911,4026 @@
     </w:rPr>
   </w:style>
 </w:styles>
+</file>
+
+<file path=word/charts/chart1.xml><?xml version="1.0" encoding="utf-8"?>
+<c:chartSpace xmlns:c="http://schemas.openxmlformats.org/drawingml/2006/chart" xmlns:a="http://schemas.openxmlformats.org/drawingml/2006/main" xmlns:r="http://schemas.openxmlformats.org/officeDocument/2006/relationships">
+  <c:date1904 val="0"/>
+  <c:lang val="en-US"/>
+  <c:roundedCorners val="0"/>
+  <mc:AlternateContent xmlns:mc="http://schemas.openxmlformats.org/markup-compatibility/2006">
+    <mc:Choice xmlns:c14="http://schemas.microsoft.com/office/drawing/2007/8/2/chart" Requires="c14">
+      <c14:style val="102"/>
+    </mc:Choice>
+    <mc:Fallback>
+      <c:style val="2"/>
+    </mc:Fallback>
+  </mc:AlternateContent>
+  <c:chart>
+    <c:title>
+      <c:tx>
+        <c:rich>
+          <a:bodyPr rot="0" spcFirstLastPara="1" vertOverflow="ellipsis" vert="horz" wrap="square" anchor="ctr" anchorCtr="1"/>
+          <a:lstStyle/>
+          <a:p>
+            <a:pPr>
+              <a:defRPr sz="1600" b="1" i="0" u="none" strike="noStrike" kern="1200" spc="100" baseline="0">
+                <a:solidFill>
+                  <a:schemeClr val="lt1">
+                    <a:lumMod val="95000"/>
+                  </a:schemeClr>
+                </a:solidFill>
+                <a:effectLst>
+                  <a:outerShdw blurRad="50800" dist="38100" dir="5400000" algn="t" rotWithShape="0">
+                    <a:prstClr val="black">
+                      <a:alpha val="40000"/>
+                    </a:prstClr>
+                  </a:outerShdw>
+                </a:effectLst>
+                <a:latin typeface="+mn-lt"/>
+                <a:ea typeface="+mn-ea"/>
+                <a:cs typeface="+mn-cs"/>
+              </a:defRPr>
+            </a:pPr>
+            <a:r>
+              <a:rPr lang="en-US"/>
+              <a:t>UserToFeatureVector</a:t>
+            </a:r>
+          </a:p>
+        </c:rich>
+      </c:tx>
+      <c:overlay val="0"/>
+      <c:spPr>
+        <a:noFill/>
+        <a:ln>
+          <a:noFill/>
+        </a:ln>
+        <a:effectLst/>
+      </c:spPr>
+      <c:txPr>
+        <a:bodyPr rot="0" spcFirstLastPara="1" vertOverflow="ellipsis" vert="horz" wrap="square" anchor="ctr" anchorCtr="1"/>
+        <a:lstStyle/>
+        <a:p>
+          <a:pPr>
+            <a:defRPr sz="1600" b="1" i="0" u="none" strike="noStrike" kern="1200" spc="100" baseline="0">
+              <a:solidFill>
+                <a:schemeClr val="lt1">
+                  <a:lumMod val="95000"/>
+                </a:schemeClr>
+              </a:solidFill>
+              <a:effectLst>
+                <a:outerShdw blurRad="50800" dist="38100" dir="5400000" algn="t" rotWithShape="0">
+                  <a:prstClr val="black">
+                    <a:alpha val="40000"/>
+                  </a:prstClr>
+                </a:outerShdw>
+              </a:effectLst>
+              <a:latin typeface="+mn-lt"/>
+              <a:ea typeface="+mn-ea"/>
+              <a:cs typeface="+mn-cs"/>
+            </a:defRPr>
+          </a:pPr>
+          <a:endParaRPr lang="en-US"/>
+        </a:p>
+      </c:txPr>
+    </c:title>
+    <c:autoTitleDeleted val="0"/>
+    <c:plotArea>
+      <c:layout/>
+      <c:areaChart>
+        <c:grouping val="stacked"/>
+        <c:varyColors val="0"/>
+        <c:ser>
+          <c:idx val="0"/>
+          <c:order val="0"/>
+          <c:tx>
+            <c:strRef>
+              <c:f>temp!$C$2</c:f>
+              <c:strCache>
+                <c:ptCount val="1"/>
+                <c:pt idx="0">
+                  <c:v>MackNSweetJones</c:v>
+                </c:pt>
+              </c:strCache>
+            </c:strRef>
+          </c:tx>
+          <c:spPr>
+            <a:gradFill rotWithShape="1">
+              <a:gsLst>
+                <a:gs pos="0">
+                  <a:schemeClr val="accent1">
+                    <a:satMod val="103000"/>
+                    <a:lumMod val="102000"/>
+                    <a:tint val="94000"/>
+                  </a:schemeClr>
+                </a:gs>
+                <a:gs pos="50000">
+                  <a:schemeClr val="accent1">
+                    <a:satMod val="110000"/>
+                    <a:lumMod val="100000"/>
+                    <a:shade val="100000"/>
+                  </a:schemeClr>
+                </a:gs>
+                <a:gs pos="100000">
+                  <a:schemeClr val="accent1">
+                    <a:lumMod val="99000"/>
+                    <a:satMod val="120000"/>
+                    <a:shade val="78000"/>
+                  </a:schemeClr>
+                </a:gs>
+              </a:gsLst>
+              <a:lin ang="5400000" scaled="0"/>
+            </a:gradFill>
+            <a:ln>
+              <a:noFill/>
+            </a:ln>
+            <a:effectLst>
+              <a:outerShdw blurRad="57150" dist="19050" dir="5400000" algn="ctr" rotWithShape="0">
+                <a:srgbClr val="000000">
+                  <a:alpha val="63000"/>
+                </a:srgbClr>
+              </a:outerShdw>
+            </a:effectLst>
+          </c:spPr>
+          <c:cat>
+            <c:strRef>
+              <c:f>temp!$D$1:$N$1</c:f>
+              <c:strCache>
+                <c:ptCount val="11"/>
+                <c:pt idx="0">
+                  <c:v>f0</c:v>
+                </c:pt>
+                <c:pt idx="1">
+                  <c:v>f1</c:v>
+                </c:pt>
+                <c:pt idx="2">
+                  <c:v>f2</c:v>
+                </c:pt>
+                <c:pt idx="3">
+                  <c:v>f3</c:v>
+                </c:pt>
+                <c:pt idx="4">
+                  <c:v>f4</c:v>
+                </c:pt>
+                <c:pt idx="5">
+                  <c:v>f5</c:v>
+                </c:pt>
+                <c:pt idx="6">
+                  <c:v>f6</c:v>
+                </c:pt>
+                <c:pt idx="7">
+                  <c:v>f7</c:v>
+                </c:pt>
+                <c:pt idx="8">
+                  <c:v>f8</c:v>
+                </c:pt>
+                <c:pt idx="9">
+                  <c:v>f9</c:v>
+                </c:pt>
+                <c:pt idx="10">
+                  <c:v>Cluster</c:v>
+                </c:pt>
+              </c:strCache>
+            </c:strRef>
+          </c:cat>
+          <c:val>
+            <c:numRef>
+              <c:f>temp!$D$2:$N$2</c:f>
+              <c:numCache>
+                <c:formatCode>General</c:formatCode>
+                <c:ptCount val="11"/>
+                <c:pt idx="0">
+                  <c:v>0.02</c:v>
+                </c:pt>
+                <c:pt idx="1">
+                  <c:v>0.2</c:v>
+                </c:pt>
+                <c:pt idx="2">
+                  <c:v>0.0</c:v>
+                </c:pt>
+                <c:pt idx="3">
+                  <c:v>0.0</c:v>
+                </c:pt>
+                <c:pt idx="4">
+                  <c:v>0.0</c:v>
+                </c:pt>
+                <c:pt idx="5">
+                  <c:v>0.0</c:v>
+                </c:pt>
+                <c:pt idx="6">
+                  <c:v>0.06</c:v>
+                </c:pt>
+                <c:pt idx="7">
+                  <c:v>0.71</c:v>
+                </c:pt>
+                <c:pt idx="8">
+                  <c:v>0.0</c:v>
+                </c:pt>
+                <c:pt idx="9">
+                  <c:v>0.0</c:v>
+                </c:pt>
+                <c:pt idx="10">
+                  <c:v>0.0</c:v>
+                </c:pt>
+              </c:numCache>
+            </c:numRef>
+          </c:val>
+        </c:ser>
+        <c:ser>
+          <c:idx val="1"/>
+          <c:order val="1"/>
+          <c:tx>
+            <c:strRef>
+              <c:f>temp!$C$3</c:f>
+              <c:strCache>
+                <c:ptCount val="1"/>
+                <c:pt idx="0">
+                  <c:v>x3_lilChocolate</c:v>
+                </c:pt>
+              </c:strCache>
+            </c:strRef>
+          </c:tx>
+          <c:spPr>
+            <a:gradFill rotWithShape="1">
+              <a:gsLst>
+                <a:gs pos="0">
+                  <a:schemeClr val="accent2">
+                    <a:satMod val="103000"/>
+                    <a:lumMod val="102000"/>
+                    <a:tint val="94000"/>
+                  </a:schemeClr>
+                </a:gs>
+                <a:gs pos="50000">
+                  <a:schemeClr val="accent2">
+                    <a:satMod val="110000"/>
+                    <a:lumMod val="100000"/>
+                    <a:shade val="100000"/>
+                  </a:schemeClr>
+                </a:gs>
+                <a:gs pos="100000">
+                  <a:schemeClr val="accent2">
+                    <a:lumMod val="99000"/>
+                    <a:satMod val="120000"/>
+                    <a:shade val="78000"/>
+                  </a:schemeClr>
+                </a:gs>
+              </a:gsLst>
+              <a:lin ang="5400000" scaled="0"/>
+            </a:gradFill>
+            <a:ln>
+              <a:noFill/>
+            </a:ln>
+            <a:effectLst>
+              <a:outerShdw blurRad="57150" dist="19050" dir="5400000" algn="ctr" rotWithShape="0">
+                <a:srgbClr val="000000">
+                  <a:alpha val="63000"/>
+                </a:srgbClr>
+              </a:outerShdw>
+            </a:effectLst>
+          </c:spPr>
+          <c:cat>
+            <c:strRef>
+              <c:f>temp!$D$1:$N$1</c:f>
+              <c:strCache>
+                <c:ptCount val="11"/>
+                <c:pt idx="0">
+                  <c:v>f0</c:v>
+                </c:pt>
+                <c:pt idx="1">
+                  <c:v>f1</c:v>
+                </c:pt>
+                <c:pt idx="2">
+                  <c:v>f2</c:v>
+                </c:pt>
+                <c:pt idx="3">
+                  <c:v>f3</c:v>
+                </c:pt>
+                <c:pt idx="4">
+                  <c:v>f4</c:v>
+                </c:pt>
+                <c:pt idx="5">
+                  <c:v>f5</c:v>
+                </c:pt>
+                <c:pt idx="6">
+                  <c:v>f6</c:v>
+                </c:pt>
+                <c:pt idx="7">
+                  <c:v>f7</c:v>
+                </c:pt>
+                <c:pt idx="8">
+                  <c:v>f8</c:v>
+                </c:pt>
+                <c:pt idx="9">
+                  <c:v>f9</c:v>
+                </c:pt>
+                <c:pt idx="10">
+                  <c:v>Cluster</c:v>
+                </c:pt>
+              </c:strCache>
+            </c:strRef>
+          </c:cat>
+          <c:val>
+            <c:numRef>
+              <c:f>temp!$D$3:$N$3</c:f>
+              <c:numCache>
+                <c:formatCode>General</c:formatCode>
+                <c:ptCount val="11"/>
+                <c:pt idx="0">
+                  <c:v>0.26</c:v>
+                </c:pt>
+                <c:pt idx="1">
+                  <c:v>0.0</c:v>
+                </c:pt>
+                <c:pt idx="2">
+                  <c:v>0.0</c:v>
+                </c:pt>
+                <c:pt idx="3">
+                  <c:v>0.0</c:v>
+                </c:pt>
+                <c:pt idx="4">
+                  <c:v>0.0</c:v>
+                </c:pt>
+                <c:pt idx="5">
+                  <c:v>0.0</c:v>
+                </c:pt>
+                <c:pt idx="6">
+                  <c:v>0.0</c:v>
+                </c:pt>
+                <c:pt idx="7">
+                  <c:v>0.74</c:v>
+                </c:pt>
+                <c:pt idx="8">
+                  <c:v>0.0</c:v>
+                </c:pt>
+                <c:pt idx="9">
+                  <c:v>0.0</c:v>
+                </c:pt>
+                <c:pt idx="10">
+                  <c:v>0.0</c:v>
+                </c:pt>
+              </c:numCache>
+            </c:numRef>
+          </c:val>
+        </c:ser>
+        <c:ser>
+          <c:idx val="2"/>
+          <c:order val="2"/>
+          <c:tx>
+            <c:strRef>
+              <c:f>temp!$C$4</c:f>
+              <c:strCache>
+                <c:ptCount val="1"/>
+                <c:pt idx="0">
+                  <c:v>Rep_World_Peace</c:v>
+                </c:pt>
+              </c:strCache>
+            </c:strRef>
+          </c:tx>
+          <c:spPr>
+            <a:gradFill rotWithShape="1">
+              <a:gsLst>
+                <a:gs pos="0">
+                  <a:schemeClr val="accent3">
+                    <a:satMod val="103000"/>
+                    <a:lumMod val="102000"/>
+                    <a:tint val="94000"/>
+                  </a:schemeClr>
+                </a:gs>
+                <a:gs pos="50000">
+                  <a:schemeClr val="accent3">
+                    <a:satMod val="110000"/>
+                    <a:lumMod val="100000"/>
+                    <a:shade val="100000"/>
+                  </a:schemeClr>
+                </a:gs>
+                <a:gs pos="100000">
+                  <a:schemeClr val="accent3">
+                    <a:lumMod val="99000"/>
+                    <a:satMod val="120000"/>
+                    <a:shade val="78000"/>
+                  </a:schemeClr>
+                </a:gs>
+              </a:gsLst>
+              <a:lin ang="5400000" scaled="0"/>
+            </a:gradFill>
+            <a:ln>
+              <a:noFill/>
+            </a:ln>
+            <a:effectLst>
+              <a:outerShdw blurRad="57150" dist="19050" dir="5400000" algn="ctr" rotWithShape="0">
+                <a:srgbClr val="000000">
+                  <a:alpha val="63000"/>
+                </a:srgbClr>
+              </a:outerShdw>
+            </a:effectLst>
+          </c:spPr>
+          <c:cat>
+            <c:strRef>
+              <c:f>temp!$D$1:$N$1</c:f>
+              <c:strCache>
+                <c:ptCount val="11"/>
+                <c:pt idx="0">
+                  <c:v>f0</c:v>
+                </c:pt>
+                <c:pt idx="1">
+                  <c:v>f1</c:v>
+                </c:pt>
+                <c:pt idx="2">
+                  <c:v>f2</c:v>
+                </c:pt>
+                <c:pt idx="3">
+                  <c:v>f3</c:v>
+                </c:pt>
+                <c:pt idx="4">
+                  <c:v>f4</c:v>
+                </c:pt>
+                <c:pt idx="5">
+                  <c:v>f5</c:v>
+                </c:pt>
+                <c:pt idx="6">
+                  <c:v>f6</c:v>
+                </c:pt>
+                <c:pt idx="7">
+                  <c:v>f7</c:v>
+                </c:pt>
+                <c:pt idx="8">
+                  <c:v>f8</c:v>
+                </c:pt>
+                <c:pt idx="9">
+                  <c:v>f9</c:v>
+                </c:pt>
+                <c:pt idx="10">
+                  <c:v>Cluster</c:v>
+                </c:pt>
+              </c:strCache>
+            </c:strRef>
+          </c:cat>
+          <c:val>
+            <c:numRef>
+              <c:f>temp!$D$4:$N$4</c:f>
+              <c:numCache>
+                <c:formatCode>General</c:formatCode>
+                <c:ptCount val="11"/>
+                <c:pt idx="0">
+                  <c:v>0.21</c:v>
+                </c:pt>
+                <c:pt idx="1">
+                  <c:v>0.01</c:v>
+                </c:pt>
+                <c:pt idx="2">
+                  <c:v>0.0</c:v>
+                </c:pt>
+                <c:pt idx="3">
+                  <c:v>0.0</c:v>
+                </c:pt>
+                <c:pt idx="4">
+                  <c:v>0.0</c:v>
+                </c:pt>
+                <c:pt idx="5">
+                  <c:v>0.0</c:v>
+                </c:pt>
+                <c:pt idx="6">
+                  <c:v>0.0</c:v>
+                </c:pt>
+                <c:pt idx="7">
+                  <c:v>0.77</c:v>
+                </c:pt>
+                <c:pt idx="8">
+                  <c:v>0.0</c:v>
+                </c:pt>
+                <c:pt idx="9">
+                  <c:v>0.0</c:v>
+                </c:pt>
+                <c:pt idx="10">
+                  <c:v>0.0</c:v>
+                </c:pt>
+              </c:numCache>
+            </c:numRef>
+          </c:val>
+        </c:ser>
+        <c:ser>
+          <c:idx val="3"/>
+          <c:order val="3"/>
+          <c:tx>
+            <c:strRef>
+              <c:f>temp!$C$5</c:f>
+              <c:strCache>
+                <c:ptCount val="1"/>
+                <c:pt idx="0">
+                  <c:v>____choppa</c:v>
+                </c:pt>
+              </c:strCache>
+            </c:strRef>
+          </c:tx>
+          <c:spPr>
+            <a:gradFill rotWithShape="1">
+              <a:gsLst>
+                <a:gs pos="0">
+                  <a:schemeClr val="accent4">
+                    <a:satMod val="103000"/>
+                    <a:lumMod val="102000"/>
+                    <a:tint val="94000"/>
+                  </a:schemeClr>
+                </a:gs>
+                <a:gs pos="50000">
+                  <a:schemeClr val="accent4">
+                    <a:satMod val="110000"/>
+                    <a:lumMod val="100000"/>
+                    <a:shade val="100000"/>
+                  </a:schemeClr>
+                </a:gs>
+                <a:gs pos="100000">
+                  <a:schemeClr val="accent4">
+                    <a:lumMod val="99000"/>
+                    <a:satMod val="120000"/>
+                    <a:shade val="78000"/>
+                  </a:schemeClr>
+                </a:gs>
+              </a:gsLst>
+              <a:lin ang="5400000" scaled="0"/>
+            </a:gradFill>
+            <a:ln>
+              <a:noFill/>
+            </a:ln>
+            <a:effectLst>
+              <a:outerShdw blurRad="57150" dist="19050" dir="5400000" algn="ctr" rotWithShape="0">
+                <a:srgbClr val="000000">
+                  <a:alpha val="63000"/>
+                </a:srgbClr>
+              </a:outerShdw>
+            </a:effectLst>
+          </c:spPr>
+          <c:cat>
+            <c:strRef>
+              <c:f>temp!$D$1:$N$1</c:f>
+              <c:strCache>
+                <c:ptCount val="11"/>
+                <c:pt idx="0">
+                  <c:v>f0</c:v>
+                </c:pt>
+                <c:pt idx="1">
+                  <c:v>f1</c:v>
+                </c:pt>
+                <c:pt idx="2">
+                  <c:v>f2</c:v>
+                </c:pt>
+                <c:pt idx="3">
+                  <c:v>f3</c:v>
+                </c:pt>
+                <c:pt idx="4">
+                  <c:v>f4</c:v>
+                </c:pt>
+                <c:pt idx="5">
+                  <c:v>f5</c:v>
+                </c:pt>
+                <c:pt idx="6">
+                  <c:v>f6</c:v>
+                </c:pt>
+                <c:pt idx="7">
+                  <c:v>f7</c:v>
+                </c:pt>
+                <c:pt idx="8">
+                  <c:v>f8</c:v>
+                </c:pt>
+                <c:pt idx="9">
+                  <c:v>f9</c:v>
+                </c:pt>
+                <c:pt idx="10">
+                  <c:v>Cluster</c:v>
+                </c:pt>
+              </c:strCache>
+            </c:strRef>
+          </c:cat>
+          <c:val>
+            <c:numRef>
+              <c:f>temp!$D$5:$N$5</c:f>
+              <c:numCache>
+                <c:formatCode>General</c:formatCode>
+                <c:ptCount val="11"/>
+                <c:pt idx="0">
+                  <c:v>0.4</c:v>
+                </c:pt>
+                <c:pt idx="1">
+                  <c:v>0.03</c:v>
+                </c:pt>
+                <c:pt idx="2">
+                  <c:v>0.0</c:v>
+                </c:pt>
+                <c:pt idx="3">
+                  <c:v>0.02</c:v>
+                </c:pt>
+                <c:pt idx="4">
+                  <c:v>0.0</c:v>
+                </c:pt>
+                <c:pt idx="5">
+                  <c:v>0.0</c:v>
+                </c:pt>
+                <c:pt idx="6">
+                  <c:v>0.0</c:v>
+                </c:pt>
+                <c:pt idx="7">
+                  <c:v>0.54</c:v>
+                </c:pt>
+                <c:pt idx="8">
+                  <c:v>0.0</c:v>
+                </c:pt>
+                <c:pt idx="9">
+                  <c:v>0.0</c:v>
+                </c:pt>
+                <c:pt idx="10">
+                  <c:v>0.0</c:v>
+                </c:pt>
+              </c:numCache>
+            </c:numRef>
+          </c:val>
+        </c:ser>
+        <c:ser>
+          <c:idx val="4"/>
+          <c:order val="4"/>
+          <c:tx>
+            <c:strRef>
+              <c:f>temp!$C$6</c:f>
+              <c:strCache>
+                <c:ptCount val="1"/>
+                <c:pt idx="0">
+                  <c:v>tanmanlaflaree</c:v>
+                </c:pt>
+              </c:strCache>
+            </c:strRef>
+          </c:tx>
+          <c:spPr>
+            <a:gradFill rotWithShape="1">
+              <a:gsLst>
+                <a:gs pos="0">
+                  <a:schemeClr val="accent5">
+                    <a:satMod val="103000"/>
+                    <a:lumMod val="102000"/>
+                    <a:tint val="94000"/>
+                  </a:schemeClr>
+                </a:gs>
+                <a:gs pos="50000">
+                  <a:schemeClr val="accent5">
+                    <a:satMod val="110000"/>
+                    <a:lumMod val="100000"/>
+                    <a:shade val="100000"/>
+                  </a:schemeClr>
+                </a:gs>
+                <a:gs pos="100000">
+                  <a:schemeClr val="accent5">
+                    <a:lumMod val="99000"/>
+                    <a:satMod val="120000"/>
+                    <a:shade val="78000"/>
+                  </a:schemeClr>
+                </a:gs>
+              </a:gsLst>
+              <a:lin ang="5400000" scaled="0"/>
+            </a:gradFill>
+            <a:ln>
+              <a:noFill/>
+            </a:ln>
+            <a:effectLst>
+              <a:outerShdw blurRad="57150" dist="19050" dir="5400000" algn="ctr" rotWithShape="0">
+                <a:srgbClr val="000000">
+                  <a:alpha val="63000"/>
+                </a:srgbClr>
+              </a:outerShdw>
+            </a:effectLst>
+          </c:spPr>
+          <c:cat>
+            <c:strRef>
+              <c:f>temp!$D$1:$N$1</c:f>
+              <c:strCache>
+                <c:ptCount val="11"/>
+                <c:pt idx="0">
+                  <c:v>f0</c:v>
+                </c:pt>
+                <c:pt idx="1">
+                  <c:v>f1</c:v>
+                </c:pt>
+                <c:pt idx="2">
+                  <c:v>f2</c:v>
+                </c:pt>
+                <c:pt idx="3">
+                  <c:v>f3</c:v>
+                </c:pt>
+                <c:pt idx="4">
+                  <c:v>f4</c:v>
+                </c:pt>
+                <c:pt idx="5">
+                  <c:v>f5</c:v>
+                </c:pt>
+                <c:pt idx="6">
+                  <c:v>f6</c:v>
+                </c:pt>
+                <c:pt idx="7">
+                  <c:v>f7</c:v>
+                </c:pt>
+                <c:pt idx="8">
+                  <c:v>f8</c:v>
+                </c:pt>
+                <c:pt idx="9">
+                  <c:v>f9</c:v>
+                </c:pt>
+                <c:pt idx="10">
+                  <c:v>Cluster</c:v>
+                </c:pt>
+              </c:strCache>
+            </c:strRef>
+          </c:cat>
+          <c:val>
+            <c:numRef>
+              <c:f>temp!$D$6:$N$6</c:f>
+              <c:numCache>
+                <c:formatCode>General</c:formatCode>
+                <c:ptCount val="11"/>
+                <c:pt idx="0">
+                  <c:v>0.39</c:v>
+                </c:pt>
+                <c:pt idx="1">
+                  <c:v>0.02</c:v>
+                </c:pt>
+                <c:pt idx="2">
+                  <c:v>0.0</c:v>
+                </c:pt>
+                <c:pt idx="3">
+                  <c:v>0.0</c:v>
+                </c:pt>
+                <c:pt idx="4">
+                  <c:v>0.0</c:v>
+                </c:pt>
+                <c:pt idx="5">
+                  <c:v>0.0</c:v>
+                </c:pt>
+                <c:pt idx="6">
+                  <c:v>0.0</c:v>
+                </c:pt>
+                <c:pt idx="7">
+                  <c:v>0.59</c:v>
+                </c:pt>
+                <c:pt idx="8">
+                  <c:v>0.0</c:v>
+                </c:pt>
+                <c:pt idx="9">
+                  <c:v>0.0</c:v>
+                </c:pt>
+                <c:pt idx="10">
+                  <c:v>0.0</c:v>
+                </c:pt>
+              </c:numCache>
+            </c:numRef>
+          </c:val>
+        </c:ser>
+        <c:ser>
+          <c:idx val="5"/>
+          <c:order val="5"/>
+          <c:tx>
+            <c:strRef>
+              <c:f>temp!$C$7</c:f>
+              <c:strCache>
+                <c:ptCount val="1"/>
+                <c:pt idx="0">
+                  <c:v>dOLLjayy</c:v>
+                </c:pt>
+              </c:strCache>
+            </c:strRef>
+          </c:tx>
+          <c:spPr>
+            <a:gradFill rotWithShape="1">
+              <a:gsLst>
+                <a:gs pos="0">
+                  <a:schemeClr val="accent6">
+                    <a:satMod val="103000"/>
+                    <a:lumMod val="102000"/>
+                    <a:tint val="94000"/>
+                  </a:schemeClr>
+                </a:gs>
+                <a:gs pos="50000">
+                  <a:schemeClr val="accent6">
+                    <a:satMod val="110000"/>
+                    <a:lumMod val="100000"/>
+                    <a:shade val="100000"/>
+                  </a:schemeClr>
+                </a:gs>
+                <a:gs pos="100000">
+                  <a:schemeClr val="accent6">
+                    <a:lumMod val="99000"/>
+                    <a:satMod val="120000"/>
+                    <a:shade val="78000"/>
+                  </a:schemeClr>
+                </a:gs>
+              </a:gsLst>
+              <a:lin ang="5400000" scaled="0"/>
+            </a:gradFill>
+            <a:ln>
+              <a:noFill/>
+            </a:ln>
+            <a:effectLst>
+              <a:outerShdw blurRad="57150" dist="19050" dir="5400000" algn="ctr" rotWithShape="0">
+                <a:srgbClr val="000000">
+                  <a:alpha val="63000"/>
+                </a:srgbClr>
+              </a:outerShdw>
+            </a:effectLst>
+          </c:spPr>
+          <c:cat>
+            <c:strRef>
+              <c:f>temp!$D$1:$N$1</c:f>
+              <c:strCache>
+                <c:ptCount val="11"/>
+                <c:pt idx="0">
+                  <c:v>f0</c:v>
+                </c:pt>
+                <c:pt idx="1">
+                  <c:v>f1</c:v>
+                </c:pt>
+                <c:pt idx="2">
+                  <c:v>f2</c:v>
+                </c:pt>
+                <c:pt idx="3">
+                  <c:v>f3</c:v>
+                </c:pt>
+                <c:pt idx="4">
+                  <c:v>f4</c:v>
+                </c:pt>
+                <c:pt idx="5">
+                  <c:v>f5</c:v>
+                </c:pt>
+                <c:pt idx="6">
+                  <c:v>f6</c:v>
+                </c:pt>
+                <c:pt idx="7">
+                  <c:v>f7</c:v>
+                </c:pt>
+                <c:pt idx="8">
+                  <c:v>f8</c:v>
+                </c:pt>
+                <c:pt idx="9">
+                  <c:v>f9</c:v>
+                </c:pt>
+                <c:pt idx="10">
+                  <c:v>Cluster</c:v>
+                </c:pt>
+              </c:strCache>
+            </c:strRef>
+          </c:cat>
+          <c:val>
+            <c:numRef>
+              <c:f>temp!$D$7:$N$7</c:f>
+              <c:numCache>
+                <c:formatCode>General</c:formatCode>
+                <c:ptCount val="11"/>
+                <c:pt idx="0">
+                  <c:v>0.38</c:v>
+                </c:pt>
+                <c:pt idx="1">
+                  <c:v>0.0</c:v>
+                </c:pt>
+                <c:pt idx="2">
+                  <c:v>0.0</c:v>
+                </c:pt>
+                <c:pt idx="3">
+                  <c:v>0.0</c:v>
+                </c:pt>
+                <c:pt idx="4">
+                  <c:v>0.0</c:v>
+                </c:pt>
+                <c:pt idx="5">
+                  <c:v>0.0</c:v>
+                </c:pt>
+                <c:pt idx="6">
+                  <c:v>0.0</c:v>
+                </c:pt>
+                <c:pt idx="7">
+                  <c:v>0.61</c:v>
+                </c:pt>
+                <c:pt idx="8">
+                  <c:v>0.0</c:v>
+                </c:pt>
+                <c:pt idx="9">
+                  <c:v>0.0</c:v>
+                </c:pt>
+                <c:pt idx="10">
+                  <c:v>0.0</c:v>
+                </c:pt>
+              </c:numCache>
+            </c:numRef>
+          </c:val>
+        </c:ser>
+        <c:ser>
+          <c:idx val="6"/>
+          <c:order val="6"/>
+          <c:tx>
+            <c:strRef>
+              <c:f>temp!$C$8</c:f>
+              <c:strCache>
+                <c:ptCount val="1"/>
+                <c:pt idx="0">
+                  <c:v>__XIXVIII</c:v>
+                </c:pt>
+              </c:strCache>
+            </c:strRef>
+          </c:tx>
+          <c:spPr>
+            <a:gradFill rotWithShape="1">
+              <a:gsLst>
+                <a:gs pos="0">
+                  <a:schemeClr val="accent1">
+                    <a:lumMod val="60000"/>
+                    <a:satMod val="103000"/>
+                    <a:lumMod val="102000"/>
+                    <a:tint val="94000"/>
+                  </a:schemeClr>
+                </a:gs>
+                <a:gs pos="50000">
+                  <a:schemeClr val="accent1">
+                    <a:lumMod val="60000"/>
+                    <a:satMod val="110000"/>
+                    <a:lumMod val="100000"/>
+                    <a:shade val="100000"/>
+                  </a:schemeClr>
+                </a:gs>
+                <a:gs pos="100000">
+                  <a:schemeClr val="accent1">
+                    <a:lumMod val="60000"/>
+                    <a:lumMod val="99000"/>
+                    <a:satMod val="120000"/>
+                    <a:shade val="78000"/>
+                  </a:schemeClr>
+                </a:gs>
+              </a:gsLst>
+              <a:lin ang="5400000" scaled="0"/>
+            </a:gradFill>
+            <a:ln>
+              <a:noFill/>
+            </a:ln>
+            <a:effectLst>
+              <a:outerShdw blurRad="57150" dist="19050" dir="5400000" algn="ctr" rotWithShape="0">
+                <a:srgbClr val="000000">
+                  <a:alpha val="63000"/>
+                </a:srgbClr>
+              </a:outerShdw>
+            </a:effectLst>
+          </c:spPr>
+          <c:cat>
+            <c:strRef>
+              <c:f>temp!$D$1:$N$1</c:f>
+              <c:strCache>
+                <c:ptCount val="11"/>
+                <c:pt idx="0">
+                  <c:v>f0</c:v>
+                </c:pt>
+                <c:pt idx="1">
+                  <c:v>f1</c:v>
+                </c:pt>
+                <c:pt idx="2">
+                  <c:v>f2</c:v>
+                </c:pt>
+                <c:pt idx="3">
+                  <c:v>f3</c:v>
+                </c:pt>
+                <c:pt idx="4">
+                  <c:v>f4</c:v>
+                </c:pt>
+                <c:pt idx="5">
+                  <c:v>f5</c:v>
+                </c:pt>
+                <c:pt idx="6">
+                  <c:v>f6</c:v>
+                </c:pt>
+                <c:pt idx="7">
+                  <c:v>f7</c:v>
+                </c:pt>
+                <c:pt idx="8">
+                  <c:v>f8</c:v>
+                </c:pt>
+                <c:pt idx="9">
+                  <c:v>f9</c:v>
+                </c:pt>
+                <c:pt idx="10">
+                  <c:v>Cluster</c:v>
+                </c:pt>
+              </c:strCache>
+            </c:strRef>
+          </c:cat>
+          <c:val>
+            <c:numRef>
+              <c:f>temp!$D$8:$N$8</c:f>
+              <c:numCache>
+                <c:formatCode>General</c:formatCode>
+                <c:ptCount val="11"/>
+                <c:pt idx="0">
+                  <c:v>0.31</c:v>
+                </c:pt>
+                <c:pt idx="1">
+                  <c:v>0.0</c:v>
+                </c:pt>
+                <c:pt idx="2">
+                  <c:v>0.0</c:v>
+                </c:pt>
+                <c:pt idx="3">
+                  <c:v>0.0</c:v>
+                </c:pt>
+                <c:pt idx="4">
+                  <c:v>0.0</c:v>
+                </c:pt>
+                <c:pt idx="5">
+                  <c:v>0.0</c:v>
+                </c:pt>
+                <c:pt idx="6">
+                  <c:v>0.0</c:v>
+                </c:pt>
+                <c:pt idx="7">
+                  <c:v>0.69</c:v>
+                </c:pt>
+                <c:pt idx="8">
+                  <c:v>0.0</c:v>
+                </c:pt>
+                <c:pt idx="9">
+                  <c:v>0.0</c:v>
+                </c:pt>
+                <c:pt idx="10">
+                  <c:v>0.0</c:v>
+                </c:pt>
+              </c:numCache>
+            </c:numRef>
+          </c:val>
+        </c:ser>
+        <c:ser>
+          <c:idx val="7"/>
+          <c:order val="7"/>
+          <c:tx>
+            <c:strRef>
+              <c:f>temp!$C$9</c:f>
+              <c:strCache>
+                <c:ptCount val="1"/>
+                <c:pt idx="0">
+                  <c:v>BuyMore_Condoms</c:v>
+                </c:pt>
+              </c:strCache>
+            </c:strRef>
+          </c:tx>
+          <c:spPr>
+            <a:gradFill rotWithShape="1">
+              <a:gsLst>
+                <a:gs pos="0">
+                  <a:schemeClr val="accent2">
+                    <a:lumMod val="60000"/>
+                    <a:satMod val="103000"/>
+                    <a:lumMod val="102000"/>
+                    <a:tint val="94000"/>
+                  </a:schemeClr>
+                </a:gs>
+                <a:gs pos="50000">
+                  <a:schemeClr val="accent2">
+                    <a:lumMod val="60000"/>
+                    <a:satMod val="110000"/>
+                    <a:lumMod val="100000"/>
+                    <a:shade val="100000"/>
+                  </a:schemeClr>
+                </a:gs>
+                <a:gs pos="100000">
+                  <a:schemeClr val="accent2">
+                    <a:lumMod val="60000"/>
+                    <a:lumMod val="99000"/>
+                    <a:satMod val="120000"/>
+                    <a:shade val="78000"/>
+                  </a:schemeClr>
+                </a:gs>
+              </a:gsLst>
+              <a:lin ang="5400000" scaled="0"/>
+            </a:gradFill>
+            <a:ln>
+              <a:noFill/>
+            </a:ln>
+            <a:effectLst>
+              <a:outerShdw blurRad="57150" dist="19050" dir="5400000" algn="ctr" rotWithShape="0">
+                <a:srgbClr val="000000">
+                  <a:alpha val="63000"/>
+                </a:srgbClr>
+              </a:outerShdw>
+            </a:effectLst>
+          </c:spPr>
+          <c:cat>
+            <c:strRef>
+              <c:f>temp!$D$1:$N$1</c:f>
+              <c:strCache>
+                <c:ptCount val="11"/>
+                <c:pt idx="0">
+                  <c:v>f0</c:v>
+                </c:pt>
+                <c:pt idx="1">
+                  <c:v>f1</c:v>
+                </c:pt>
+                <c:pt idx="2">
+                  <c:v>f2</c:v>
+                </c:pt>
+                <c:pt idx="3">
+                  <c:v>f3</c:v>
+                </c:pt>
+                <c:pt idx="4">
+                  <c:v>f4</c:v>
+                </c:pt>
+                <c:pt idx="5">
+                  <c:v>f5</c:v>
+                </c:pt>
+                <c:pt idx="6">
+                  <c:v>f6</c:v>
+                </c:pt>
+                <c:pt idx="7">
+                  <c:v>f7</c:v>
+                </c:pt>
+                <c:pt idx="8">
+                  <c:v>f8</c:v>
+                </c:pt>
+                <c:pt idx="9">
+                  <c:v>f9</c:v>
+                </c:pt>
+                <c:pt idx="10">
+                  <c:v>Cluster</c:v>
+                </c:pt>
+              </c:strCache>
+            </c:strRef>
+          </c:cat>
+          <c:val>
+            <c:numRef>
+              <c:f>temp!$D$9:$N$9</c:f>
+              <c:numCache>
+                <c:formatCode>General</c:formatCode>
+                <c:ptCount val="11"/>
+                <c:pt idx="0">
+                  <c:v>0.28</c:v>
+                </c:pt>
+                <c:pt idx="1">
+                  <c:v>0.06</c:v>
+                </c:pt>
+                <c:pt idx="2">
+                  <c:v>0.0</c:v>
+                </c:pt>
+                <c:pt idx="3">
+                  <c:v>0.0</c:v>
+                </c:pt>
+                <c:pt idx="4">
+                  <c:v>0.0</c:v>
+                </c:pt>
+                <c:pt idx="5">
+                  <c:v>0.0</c:v>
+                </c:pt>
+                <c:pt idx="6">
+                  <c:v>0.03</c:v>
+                </c:pt>
+                <c:pt idx="7">
+                  <c:v>0.63</c:v>
+                </c:pt>
+                <c:pt idx="8">
+                  <c:v>0.0</c:v>
+                </c:pt>
+                <c:pt idx="9">
+                  <c:v>0.0</c:v>
+                </c:pt>
+                <c:pt idx="10">
+                  <c:v>0.0</c:v>
+                </c:pt>
+              </c:numCache>
+            </c:numRef>
+          </c:val>
+        </c:ser>
+        <c:ser>
+          <c:idx val="8"/>
+          <c:order val="8"/>
+          <c:tx>
+            <c:strRef>
+              <c:f>temp!$C$10</c:f>
+              <c:strCache>
+                <c:ptCount val="1"/>
+                <c:pt idx="0">
+                  <c:v>TheyHateTykia</c:v>
+                </c:pt>
+              </c:strCache>
+            </c:strRef>
+          </c:tx>
+          <c:spPr>
+            <a:gradFill rotWithShape="1">
+              <a:gsLst>
+                <a:gs pos="0">
+                  <a:schemeClr val="accent3">
+                    <a:lumMod val="60000"/>
+                    <a:satMod val="103000"/>
+                    <a:lumMod val="102000"/>
+                    <a:tint val="94000"/>
+                  </a:schemeClr>
+                </a:gs>
+                <a:gs pos="50000">
+                  <a:schemeClr val="accent3">
+                    <a:lumMod val="60000"/>
+                    <a:satMod val="110000"/>
+                    <a:lumMod val="100000"/>
+                    <a:shade val="100000"/>
+                  </a:schemeClr>
+                </a:gs>
+                <a:gs pos="100000">
+                  <a:schemeClr val="accent3">
+                    <a:lumMod val="60000"/>
+                    <a:lumMod val="99000"/>
+                    <a:satMod val="120000"/>
+                    <a:shade val="78000"/>
+                  </a:schemeClr>
+                </a:gs>
+              </a:gsLst>
+              <a:lin ang="5400000" scaled="0"/>
+            </a:gradFill>
+            <a:ln>
+              <a:noFill/>
+            </a:ln>
+            <a:effectLst>
+              <a:outerShdw blurRad="57150" dist="19050" dir="5400000" algn="ctr" rotWithShape="0">
+                <a:srgbClr val="000000">
+                  <a:alpha val="63000"/>
+                </a:srgbClr>
+              </a:outerShdw>
+            </a:effectLst>
+          </c:spPr>
+          <c:cat>
+            <c:strRef>
+              <c:f>temp!$D$1:$N$1</c:f>
+              <c:strCache>
+                <c:ptCount val="11"/>
+                <c:pt idx="0">
+                  <c:v>f0</c:v>
+                </c:pt>
+                <c:pt idx="1">
+                  <c:v>f1</c:v>
+                </c:pt>
+                <c:pt idx="2">
+                  <c:v>f2</c:v>
+                </c:pt>
+                <c:pt idx="3">
+                  <c:v>f3</c:v>
+                </c:pt>
+                <c:pt idx="4">
+                  <c:v>f4</c:v>
+                </c:pt>
+                <c:pt idx="5">
+                  <c:v>f5</c:v>
+                </c:pt>
+                <c:pt idx="6">
+                  <c:v>f6</c:v>
+                </c:pt>
+                <c:pt idx="7">
+                  <c:v>f7</c:v>
+                </c:pt>
+                <c:pt idx="8">
+                  <c:v>f8</c:v>
+                </c:pt>
+                <c:pt idx="9">
+                  <c:v>f9</c:v>
+                </c:pt>
+                <c:pt idx="10">
+                  <c:v>Cluster</c:v>
+                </c:pt>
+              </c:strCache>
+            </c:strRef>
+          </c:cat>
+          <c:val>
+            <c:numRef>
+              <c:f>temp!$D$10:$N$10</c:f>
+              <c:numCache>
+                <c:formatCode>General</c:formatCode>
+                <c:ptCount val="11"/>
+                <c:pt idx="0">
+                  <c:v>0.12</c:v>
+                </c:pt>
+                <c:pt idx="1">
+                  <c:v>0.0</c:v>
+                </c:pt>
+                <c:pt idx="2">
+                  <c:v>0.0</c:v>
+                </c:pt>
+                <c:pt idx="3">
+                  <c:v>0.0</c:v>
+                </c:pt>
+                <c:pt idx="4">
+                  <c:v>0.0</c:v>
+                </c:pt>
+                <c:pt idx="5">
+                  <c:v>0.0</c:v>
+                </c:pt>
+                <c:pt idx="6">
+                  <c:v>0.0</c:v>
+                </c:pt>
+                <c:pt idx="7">
+                  <c:v>0.88</c:v>
+                </c:pt>
+                <c:pt idx="8">
+                  <c:v>0.0</c:v>
+                </c:pt>
+                <c:pt idx="9">
+                  <c:v>0.0</c:v>
+                </c:pt>
+                <c:pt idx="10">
+                  <c:v>0.0</c:v>
+                </c:pt>
+              </c:numCache>
+            </c:numRef>
+          </c:val>
+        </c:ser>
+        <c:ser>
+          <c:idx val="9"/>
+          <c:order val="9"/>
+          <c:tx>
+            <c:strRef>
+              <c:f>temp!$C$11</c:f>
+              <c:strCache>
+                <c:ptCount val="1"/>
+                <c:pt idx="0">
+                  <c:v>BIGBaller___</c:v>
+                </c:pt>
+              </c:strCache>
+            </c:strRef>
+          </c:tx>
+          <c:spPr>
+            <a:gradFill rotWithShape="1">
+              <a:gsLst>
+                <a:gs pos="0">
+                  <a:schemeClr val="accent4">
+                    <a:lumMod val="60000"/>
+                    <a:satMod val="103000"/>
+                    <a:lumMod val="102000"/>
+                    <a:tint val="94000"/>
+                  </a:schemeClr>
+                </a:gs>
+                <a:gs pos="50000">
+                  <a:schemeClr val="accent4">
+                    <a:lumMod val="60000"/>
+                    <a:satMod val="110000"/>
+                    <a:lumMod val="100000"/>
+                    <a:shade val="100000"/>
+                  </a:schemeClr>
+                </a:gs>
+                <a:gs pos="100000">
+                  <a:schemeClr val="accent4">
+                    <a:lumMod val="60000"/>
+                    <a:lumMod val="99000"/>
+                    <a:satMod val="120000"/>
+                    <a:shade val="78000"/>
+                  </a:schemeClr>
+                </a:gs>
+              </a:gsLst>
+              <a:lin ang="5400000" scaled="0"/>
+            </a:gradFill>
+            <a:ln>
+              <a:noFill/>
+            </a:ln>
+            <a:effectLst>
+              <a:outerShdw blurRad="57150" dist="19050" dir="5400000" algn="ctr" rotWithShape="0">
+                <a:srgbClr val="000000">
+                  <a:alpha val="63000"/>
+                </a:srgbClr>
+              </a:outerShdw>
+            </a:effectLst>
+          </c:spPr>
+          <c:cat>
+            <c:strRef>
+              <c:f>temp!$D$1:$N$1</c:f>
+              <c:strCache>
+                <c:ptCount val="11"/>
+                <c:pt idx="0">
+                  <c:v>f0</c:v>
+                </c:pt>
+                <c:pt idx="1">
+                  <c:v>f1</c:v>
+                </c:pt>
+                <c:pt idx="2">
+                  <c:v>f2</c:v>
+                </c:pt>
+                <c:pt idx="3">
+                  <c:v>f3</c:v>
+                </c:pt>
+                <c:pt idx="4">
+                  <c:v>f4</c:v>
+                </c:pt>
+                <c:pt idx="5">
+                  <c:v>f5</c:v>
+                </c:pt>
+                <c:pt idx="6">
+                  <c:v>f6</c:v>
+                </c:pt>
+                <c:pt idx="7">
+                  <c:v>f7</c:v>
+                </c:pt>
+                <c:pt idx="8">
+                  <c:v>f8</c:v>
+                </c:pt>
+                <c:pt idx="9">
+                  <c:v>f9</c:v>
+                </c:pt>
+                <c:pt idx="10">
+                  <c:v>Cluster</c:v>
+                </c:pt>
+              </c:strCache>
+            </c:strRef>
+          </c:cat>
+          <c:val>
+            <c:numRef>
+              <c:f>temp!$D$11:$N$11</c:f>
+              <c:numCache>
+                <c:formatCode>General</c:formatCode>
+                <c:ptCount val="11"/>
+                <c:pt idx="0">
+                  <c:v>0.4</c:v>
+                </c:pt>
+                <c:pt idx="1">
+                  <c:v>0.0</c:v>
+                </c:pt>
+                <c:pt idx="2">
+                  <c:v>0.0</c:v>
+                </c:pt>
+                <c:pt idx="3">
+                  <c:v>0.0</c:v>
+                </c:pt>
+                <c:pt idx="4">
+                  <c:v>0.0</c:v>
+                </c:pt>
+                <c:pt idx="5">
+                  <c:v>0.0</c:v>
+                </c:pt>
+                <c:pt idx="6">
+                  <c:v>0.0</c:v>
+                </c:pt>
+                <c:pt idx="7">
+                  <c:v>0.6</c:v>
+                </c:pt>
+                <c:pt idx="8">
+                  <c:v>0.0</c:v>
+                </c:pt>
+                <c:pt idx="9">
+                  <c:v>0.0</c:v>
+                </c:pt>
+                <c:pt idx="10">
+                  <c:v>0.0</c:v>
+                </c:pt>
+              </c:numCache>
+            </c:numRef>
+          </c:val>
+        </c:ser>
+        <c:ser>
+          <c:idx val="10"/>
+          <c:order val="10"/>
+          <c:tx>
+            <c:strRef>
+              <c:f>temp!$C$12</c:f>
+              <c:strCache>
+                <c:ptCount val="1"/>
+                <c:pt idx="0">
+                  <c:v>noellyjanice</c:v>
+                </c:pt>
+              </c:strCache>
+            </c:strRef>
+          </c:tx>
+          <c:spPr>
+            <a:gradFill rotWithShape="1">
+              <a:gsLst>
+                <a:gs pos="0">
+                  <a:schemeClr val="accent5">
+                    <a:lumMod val="60000"/>
+                    <a:satMod val="103000"/>
+                    <a:lumMod val="102000"/>
+                    <a:tint val="94000"/>
+                  </a:schemeClr>
+                </a:gs>
+                <a:gs pos="50000">
+                  <a:schemeClr val="accent5">
+                    <a:lumMod val="60000"/>
+                    <a:satMod val="110000"/>
+                    <a:lumMod val="100000"/>
+                    <a:shade val="100000"/>
+                  </a:schemeClr>
+                </a:gs>
+                <a:gs pos="100000">
+                  <a:schemeClr val="accent5">
+                    <a:lumMod val="60000"/>
+                    <a:lumMod val="99000"/>
+                    <a:satMod val="120000"/>
+                    <a:shade val="78000"/>
+                  </a:schemeClr>
+                </a:gs>
+              </a:gsLst>
+              <a:lin ang="5400000" scaled="0"/>
+            </a:gradFill>
+            <a:ln>
+              <a:noFill/>
+            </a:ln>
+            <a:effectLst>
+              <a:outerShdw blurRad="57150" dist="19050" dir="5400000" algn="ctr" rotWithShape="0">
+                <a:srgbClr val="000000">
+                  <a:alpha val="63000"/>
+                </a:srgbClr>
+              </a:outerShdw>
+            </a:effectLst>
+          </c:spPr>
+          <c:cat>
+            <c:strRef>
+              <c:f>temp!$D$1:$N$1</c:f>
+              <c:strCache>
+                <c:ptCount val="11"/>
+                <c:pt idx="0">
+                  <c:v>f0</c:v>
+                </c:pt>
+                <c:pt idx="1">
+                  <c:v>f1</c:v>
+                </c:pt>
+                <c:pt idx="2">
+                  <c:v>f2</c:v>
+                </c:pt>
+                <c:pt idx="3">
+                  <c:v>f3</c:v>
+                </c:pt>
+                <c:pt idx="4">
+                  <c:v>f4</c:v>
+                </c:pt>
+                <c:pt idx="5">
+                  <c:v>f5</c:v>
+                </c:pt>
+                <c:pt idx="6">
+                  <c:v>f6</c:v>
+                </c:pt>
+                <c:pt idx="7">
+                  <c:v>f7</c:v>
+                </c:pt>
+                <c:pt idx="8">
+                  <c:v>f8</c:v>
+                </c:pt>
+                <c:pt idx="9">
+                  <c:v>f9</c:v>
+                </c:pt>
+                <c:pt idx="10">
+                  <c:v>Cluster</c:v>
+                </c:pt>
+              </c:strCache>
+            </c:strRef>
+          </c:cat>
+          <c:val>
+            <c:numRef>
+              <c:f>temp!$D$12:$N$12</c:f>
+              <c:numCache>
+                <c:formatCode>General</c:formatCode>
+                <c:ptCount val="11"/>
+                <c:pt idx="0">
+                  <c:v>0.35</c:v>
+                </c:pt>
+                <c:pt idx="1">
+                  <c:v>0.0</c:v>
+                </c:pt>
+                <c:pt idx="2">
+                  <c:v>0.0</c:v>
+                </c:pt>
+                <c:pt idx="3">
+                  <c:v>0.0</c:v>
+                </c:pt>
+                <c:pt idx="4">
+                  <c:v>0.0</c:v>
+                </c:pt>
+                <c:pt idx="5">
+                  <c:v>0.0</c:v>
+                </c:pt>
+                <c:pt idx="6">
+                  <c:v>0.0</c:v>
+                </c:pt>
+                <c:pt idx="7">
+                  <c:v>0.65</c:v>
+                </c:pt>
+                <c:pt idx="8">
+                  <c:v>0.0</c:v>
+                </c:pt>
+                <c:pt idx="9">
+                  <c:v>0.0</c:v>
+                </c:pt>
+                <c:pt idx="10">
+                  <c:v>0.0</c:v>
+                </c:pt>
+              </c:numCache>
+            </c:numRef>
+          </c:val>
+        </c:ser>
+        <c:ser>
+          <c:idx val="11"/>
+          <c:order val="11"/>
+          <c:tx>
+            <c:strRef>
+              <c:f>temp!$C$13</c:f>
+              <c:strCache>
+                <c:ptCount val="1"/>
+                <c:pt idx="0">
+                  <c:v>SGDinero97</c:v>
+                </c:pt>
+              </c:strCache>
+            </c:strRef>
+          </c:tx>
+          <c:spPr>
+            <a:gradFill rotWithShape="1">
+              <a:gsLst>
+                <a:gs pos="0">
+                  <a:schemeClr val="accent6">
+                    <a:lumMod val="60000"/>
+                    <a:satMod val="103000"/>
+                    <a:lumMod val="102000"/>
+                    <a:tint val="94000"/>
+                  </a:schemeClr>
+                </a:gs>
+                <a:gs pos="50000">
+                  <a:schemeClr val="accent6">
+                    <a:lumMod val="60000"/>
+                    <a:satMod val="110000"/>
+                    <a:lumMod val="100000"/>
+                    <a:shade val="100000"/>
+                  </a:schemeClr>
+                </a:gs>
+                <a:gs pos="100000">
+                  <a:schemeClr val="accent6">
+                    <a:lumMod val="60000"/>
+                    <a:lumMod val="99000"/>
+                    <a:satMod val="120000"/>
+                    <a:shade val="78000"/>
+                  </a:schemeClr>
+                </a:gs>
+              </a:gsLst>
+              <a:lin ang="5400000" scaled="0"/>
+            </a:gradFill>
+            <a:ln>
+              <a:noFill/>
+            </a:ln>
+            <a:effectLst>
+              <a:outerShdw blurRad="57150" dist="19050" dir="5400000" algn="ctr" rotWithShape="0">
+                <a:srgbClr val="000000">
+                  <a:alpha val="63000"/>
+                </a:srgbClr>
+              </a:outerShdw>
+            </a:effectLst>
+          </c:spPr>
+          <c:cat>
+            <c:strRef>
+              <c:f>temp!$D$1:$N$1</c:f>
+              <c:strCache>
+                <c:ptCount val="11"/>
+                <c:pt idx="0">
+                  <c:v>f0</c:v>
+                </c:pt>
+                <c:pt idx="1">
+                  <c:v>f1</c:v>
+                </c:pt>
+                <c:pt idx="2">
+                  <c:v>f2</c:v>
+                </c:pt>
+                <c:pt idx="3">
+                  <c:v>f3</c:v>
+                </c:pt>
+                <c:pt idx="4">
+                  <c:v>f4</c:v>
+                </c:pt>
+                <c:pt idx="5">
+                  <c:v>f5</c:v>
+                </c:pt>
+                <c:pt idx="6">
+                  <c:v>f6</c:v>
+                </c:pt>
+                <c:pt idx="7">
+                  <c:v>f7</c:v>
+                </c:pt>
+                <c:pt idx="8">
+                  <c:v>f8</c:v>
+                </c:pt>
+                <c:pt idx="9">
+                  <c:v>f9</c:v>
+                </c:pt>
+                <c:pt idx="10">
+                  <c:v>Cluster</c:v>
+                </c:pt>
+              </c:strCache>
+            </c:strRef>
+          </c:cat>
+          <c:val>
+            <c:numRef>
+              <c:f>temp!$D$13:$N$13</c:f>
+              <c:numCache>
+                <c:formatCode>General</c:formatCode>
+                <c:ptCount val="11"/>
+                <c:pt idx="0">
+                  <c:v>0.15</c:v>
+                </c:pt>
+                <c:pt idx="1">
+                  <c:v>0.02</c:v>
+                </c:pt>
+                <c:pt idx="2">
+                  <c:v>0.0</c:v>
+                </c:pt>
+                <c:pt idx="3">
+                  <c:v>0.0</c:v>
+                </c:pt>
+                <c:pt idx="4">
+                  <c:v>0.0</c:v>
+                </c:pt>
+                <c:pt idx="5">
+                  <c:v>0.0</c:v>
+                </c:pt>
+                <c:pt idx="6">
+                  <c:v>0.03</c:v>
+                </c:pt>
+                <c:pt idx="7">
+                  <c:v>0.77</c:v>
+                </c:pt>
+                <c:pt idx="8">
+                  <c:v>0.0</c:v>
+                </c:pt>
+                <c:pt idx="9">
+                  <c:v>0.0</c:v>
+                </c:pt>
+                <c:pt idx="10">
+                  <c:v>0.0</c:v>
+                </c:pt>
+              </c:numCache>
+            </c:numRef>
+          </c:val>
+        </c:ser>
+        <c:ser>
+          <c:idx val="12"/>
+          <c:order val="12"/>
+          <c:tx>
+            <c:strRef>
+              <c:f>temp!$C$14</c:f>
+              <c:strCache>
+                <c:ptCount val="1"/>
+                <c:pt idx="0">
+                  <c:v>_loveeaij</c:v>
+                </c:pt>
+              </c:strCache>
+            </c:strRef>
+          </c:tx>
+          <c:spPr>
+            <a:gradFill rotWithShape="1">
+              <a:gsLst>
+                <a:gs pos="0">
+                  <a:schemeClr val="accent1">
+                    <a:lumMod val="80000"/>
+                    <a:lumOff val="20000"/>
+                    <a:satMod val="103000"/>
+                    <a:lumMod val="102000"/>
+                    <a:tint val="94000"/>
+                  </a:schemeClr>
+                </a:gs>
+                <a:gs pos="50000">
+                  <a:schemeClr val="accent1">
+                    <a:lumMod val="80000"/>
+                    <a:lumOff val="20000"/>
+                    <a:satMod val="110000"/>
+                    <a:lumMod val="100000"/>
+                    <a:shade val="100000"/>
+                  </a:schemeClr>
+                </a:gs>
+                <a:gs pos="100000">
+                  <a:schemeClr val="accent1">
+                    <a:lumMod val="80000"/>
+                    <a:lumOff val="20000"/>
+                    <a:lumMod val="99000"/>
+                    <a:satMod val="120000"/>
+                    <a:shade val="78000"/>
+                  </a:schemeClr>
+                </a:gs>
+              </a:gsLst>
+              <a:lin ang="5400000" scaled="0"/>
+            </a:gradFill>
+            <a:ln>
+              <a:noFill/>
+            </a:ln>
+            <a:effectLst>
+              <a:outerShdw blurRad="57150" dist="19050" dir="5400000" algn="ctr" rotWithShape="0">
+                <a:srgbClr val="000000">
+                  <a:alpha val="63000"/>
+                </a:srgbClr>
+              </a:outerShdw>
+            </a:effectLst>
+          </c:spPr>
+          <c:cat>
+            <c:strRef>
+              <c:f>temp!$D$1:$N$1</c:f>
+              <c:strCache>
+                <c:ptCount val="11"/>
+                <c:pt idx="0">
+                  <c:v>f0</c:v>
+                </c:pt>
+                <c:pt idx="1">
+                  <c:v>f1</c:v>
+                </c:pt>
+                <c:pt idx="2">
+                  <c:v>f2</c:v>
+                </c:pt>
+                <c:pt idx="3">
+                  <c:v>f3</c:v>
+                </c:pt>
+                <c:pt idx="4">
+                  <c:v>f4</c:v>
+                </c:pt>
+                <c:pt idx="5">
+                  <c:v>f5</c:v>
+                </c:pt>
+                <c:pt idx="6">
+                  <c:v>f6</c:v>
+                </c:pt>
+                <c:pt idx="7">
+                  <c:v>f7</c:v>
+                </c:pt>
+                <c:pt idx="8">
+                  <c:v>f8</c:v>
+                </c:pt>
+                <c:pt idx="9">
+                  <c:v>f9</c:v>
+                </c:pt>
+                <c:pt idx="10">
+                  <c:v>Cluster</c:v>
+                </c:pt>
+              </c:strCache>
+            </c:strRef>
+          </c:cat>
+          <c:val>
+            <c:numRef>
+              <c:f>temp!$D$14:$N$14</c:f>
+              <c:numCache>
+                <c:formatCode>General</c:formatCode>
+                <c:ptCount val="11"/>
+                <c:pt idx="0">
+                  <c:v>0.5</c:v>
+                </c:pt>
+                <c:pt idx="1">
+                  <c:v>0.0</c:v>
+                </c:pt>
+                <c:pt idx="2">
+                  <c:v>0.0</c:v>
+                </c:pt>
+                <c:pt idx="3">
+                  <c:v>0.0</c:v>
+                </c:pt>
+                <c:pt idx="4">
+                  <c:v>0.0</c:v>
+                </c:pt>
+                <c:pt idx="5">
+                  <c:v>0.0</c:v>
+                </c:pt>
+                <c:pt idx="6">
+                  <c:v>0.09</c:v>
+                </c:pt>
+                <c:pt idx="7">
+                  <c:v>0.36</c:v>
+                </c:pt>
+                <c:pt idx="8">
+                  <c:v>0.04</c:v>
+                </c:pt>
+                <c:pt idx="9">
+                  <c:v>0.0</c:v>
+                </c:pt>
+                <c:pt idx="10">
+                  <c:v>0.0</c:v>
+                </c:pt>
+              </c:numCache>
+            </c:numRef>
+          </c:val>
+        </c:ser>
+        <c:ser>
+          <c:idx val="13"/>
+          <c:order val="13"/>
+          <c:tx>
+            <c:strRef>
+              <c:f>temp!$C$15</c:f>
+              <c:strCache>
+                <c:ptCount val="1"/>
+                <c:pt idx="0">
+                  <c:v>dopee_bitches</c:v>
+                </c:pt>
+              </c:strCache>
+            </c:strRef>
+          </c:tx>
+          <c:spPr>
+            <a:gradFill rotWithShape="1">
+              <a:gsLst>
+                <a:gs pos="0">
+                  <a:schemeClr val="accent2">
+                    <a:lumMod val="80000"/>
+                    <a:lumOff val="20000"/>
+                    <a:satMod val="103000"/>
+                    <a:lumMod val="102000"/>
+                    <a:tint val="94000"/>
+                  </a:schemeClr>
+                </a:gs>
+                <a:gs pos="50000">
+                  <a:schemeClr val="accent2">
+                    <a:lumMod val="80000"/>
+                    <a:lumOff val="20000"/>
+                    <a:satMod val="110000"/>
+                    <a:lumMod val="100000"/>
+                    <a:shade val="100000"/>
+                  </a:schemeClr>
+                </a:gs>
+                <a:gs pos="100000">
+                  <a:schemeClr val="accent2">
+                    <a:lumMod val="80000"/>
+                    <a:lumOff val="20000"/>
+                    <a:lumMod val="99000"/>
+                    <a:satMod val="120000"/>
+                    <a:shade val="78000"/>
+                  </a:schemeClr>
+                </a:gs>
+              </a:gsLst>
+              <a:lin ang="5400000" scaled="0"/>
+            </a:gradFill>
+            <a:ln>
+              <a:noFill/>
+            </a:ln>
+            <a:effectLst>
+              <a:outerShdw blurRad="57150" dist="19050" dir="5400000" algn="ctr" rotWithShape="0">
+                <a:srgbClr val="000000">
+                  <a:alpha val="63000"/>
+                </a:srgbClr>
+              </a:outerShdw>
+            </a:effectLst>
+          </c:spPr>
+          <c:cat>
+            <c:strRef>
+              <c:f>temp!$D$1:$N$1</c:f>
+              <c:strCache>
+                <c:ptCount val="11"/>
+                <c:pt idx="0">
+                  <c:v>f0</c:v>
+                </c:pt>
+                <c:pt idx="1">
+                  <c:v>f1</c:v>
+                </c:pt>
+                <c:pt idx="2">
+                  <c:v>f2</c:v>
+                </c:pt>
+                <c:pt idx="3">
+                  <c:v>f3</c:v>
+                </c:pt>
+                <c:pt idx="4">
+                  <c:v>f4</c:v>
+                </c:pt>
+                <c:pt idx="5">
+                  <c:v>f5</c:v>
+                </c:pt>
+                <c:pt idx="6">
+                  <c:v>f6</c:v>
+                </c:pt>
+                <c:pt idx="7">
+                  <c:v>f7</c:v>
+                </c:pt>
+                <c:pt idx="8">
+                  <c:v>f8</c:v>
+                </c:pt>
+                <c:pt idx="9">
+                  <c:v>f9</c:v>
+                </c:pt>
+                <c:pt idx="10">
+                  <c:v>Cluster</c:v>
+                </c:pt>
+              </c:strCache>
+            </c:strRef>
+          </c:cat>
+          <c:val>
+            <c:numRef>
+              <c:f>temp!$D$15:$N$15</c:f>
+              <c:numCache>
+                <c:formatCode>General</c:formatCode>
+                <c:ptCount val="11"/>
+                <c:pt idx="0">
+                  <c:v>0.55</c:v>
+                </c:pt>
+                <c:pt idx="1">
+                  <c:v>0.0</c:v>
+                </c:pt>
+                <c:pt idx="2">
+                  <c:v>0.0</c:v>
+                </c:pt>
+                <c:pt idx="3">
+                  <c:v>0.0</c:v>
+                </c:pt>
+                <c:pt idx="4">
+                  <c:v>0.0</c:v>
+                </c:pt>
+                <c:pt idx="5">
+                  <c:v>0.0</c:v>
+                </c:pt>
+                <c:pt idx="6">
+                  <c:v>0.0</c:v>
+                </c:pt>
+                <c:pt idx="7">
+                  <c:v>0.45</c:v>
+                </c:pt>
+                <c:pt idx="8">
+                  <c:v>0.0</c:v>
+                </c:pt>
+                <c:pt idx="9">
+                  <c:v>0.0</c:v>
+                </c:pt>
+                <c:pt idx="10">
+                  <c:v>0.0</c:v>
+                </c:pt>
+              </c:numCache>
+            </c:numRef>
+          </c:val>
+        </c:ser>
+        <c:ser>
+          <c:idx val="14"/>
+          <c:order val="14"/>
+          <c:tx>
+            <c:strRef>
+              <c:f>temp!$C$16</c:f>
+              <c:strCache>
+                <c:ptCount val="1"/>
+                <c:pt idx="0">
+                  <c:v>YourToyChest</c:v>
+                </c:pt>
+              </c:strCache>
+            </c:strRef>
+          </c:tx>
+          <c:spPr>
+            <a:gradFill rotWithShape="1">
+              <a:gsLst>
+                <a:gs pos="0">
+                  <a:schemeClr val="accent3">
+                    <a:lumMod val="80000"/>
+                    <a:lumOff val="20000"/>
+                    <a:satMod val="103000"/>
+                    <a:lumMod val="102000"/>
+                    <a:tint val="94000"/>
+                  </a:schemeClr>
+                </a:gs>
+                <a:gs pos="50000">
+                  <a:schemeClr val="accent3">
+                    <a:lumMod val="80000"/>
+                    <a:lumOff val="20000"/>
+                    <a:satMod val="110000"/>
+                    <a:lumMod val="100000"/>
+                    <a:shade val="100000"/>
+                  </a:schemeClr>
+                </a:gs>
+                <a:gs pos="100000">
+                  <a:schemeClr val="accent3">
+                    <a:lumMod val="80000"/>
+                    <a:lumOff val="20000"/>
+                    <a:lumMod val="99000"/>
+                    <a:satMod val="120000"/>
+                    <a:shade val="78000"/>
+                  </a:schemeClr>
+                </a:gs>
+              </a:gsLst>
+              <a:lin ang="5400000" scaled="0"/>
+            </a:gradFill>
+            <a:ln>
+              <a:noFill/>
+            </a:ln>
+            <a:effectLst>
+              <a:outerShdw blurRad="57150" dist="19050" dir="5400000" algn="ctr" rotWithShape="0">
+                <a:srgbClr val="000000">
+                  <a:alpha val="63000"/>
+                </a:srgbClr>
+              </a:outerShdw>
+            </a:effectLst>
+          </c:spPr>
+          <c:cat>
+            <c:strRef>
+              <c:f>temp!$D$1:$N$1</c:f>
+              <c:strCache>
+                <c:ptCount val="11"/>
+                <c:pt idx="0">
+                  <c:v>f0</c:v>
+                </c:pt>
+                <c:pt idx="1">
+                  <c:v>f1</c:v>
+                </c:pt>
+                <c:pt idx="2">
+                  <c:v>f2</c:v>
+                </c:pt>
+                <c:pt idx="3">
+                  <c:v>f3</c:v>
+                </c:pt>
+                <c:pt idx="4">
+                  <c:v>f4</c:v>
+                </c:pt>
+                <c:pt idx="5">
+                  <c:v>f5</c:v>
+                </c:pt>
+                <c:pt idx="6">
+                  <c:v>f6</c:v>
+                </c:pt>
+                <c:pt idx="7">
+                  <c:v>f7</c:v>
+                </c:pt>
+                <c:pt idx="8">
+                  <c:v>f8</c:v>
+                </c:pt>
+                <c:pt idx="9">
+                  <c:v>f9</c:v>
+                </c:pt>
+                <c:pt idx="10">
+                  <c:v>Cluster</c:v>
+                </c:pt>
+              </c:strCache>
+            </c:strRef>
+          </c:cat>
+          <c:val>
+            <c:numRef>
+              <c:f>temp!$D$16:$N$16</c:f>
+              <c:numCache>
+                <c:formatCode>General</c:formatCode>
+                <c:ptCount val="11"/>
+                <c:pt idx="0">
+                  <c:v>0.07</c:v>
+                </c:pt>
+                <c:pt idx="1">
+                  <c:v>0.0</c:v>
+                </c:pt>
+                <c:pt idx="2">
+                  <c:v>0.02</c:v>
+                </c:pt>
+                <c:pt idx="3">
+                  <c:v>0.0</c:v>
+                </c:pt>
+                <c:pt idx="4">
+                  <c:v>0.0</c:v>
+                </c:pt>
+                <c:pt idx="5">
+                  <c:v>0.0</c:v>
+                </c:pt>
+                <c:pt idx="6">
+                  <c:v>0.21</c:v>
+                </c:pt>
+                <c:pt idx="7">
+                  <c:v>0.4</c:v>
+                </c:pt>
+                <c:pt idx="8">
+                  <c:v>0.0</c:v>
+                </c:pt>
+                <c:pt idx="9">
+                  <c:v>0.3</c:v>
+                </c:pt>
+                <c:pt idx="10">
+                  <c:v>0.0</c:v>
+                </c:pt>
+              </c:numCache>
+            </c:numRef>
+          </c:val>
+        </c:ser>
+        <c:ser>
+          <c:idx val="15"/>
+          <c:order val="15"/>
+          <c:tx>
+            <c:strRef>
+              <c:f>temp!$C$17</c:f>
+              <c:strCache>
+                <c:ptCount val="1"/>
+                <c:pt idx="0">
+                  <c:v>emogrl420</c:v>
+                </c:pt>
+              </c:strCache>
+            </c:strRef>
+          </c:tx>
+          <c:spPr>
+            <a:gradFill rotWithShape="1">
+              <a:gsLst>
+                <a:gs pos="0">
+                  <a:schemeClr val="accent4">
+                    <a:lumMod val="80000"/>
+                    <a:lumOff val="20000"/>
+                    <a:satMod val="103000"/>
+                    <a:lumMod val="102000"/>
+                    <a:tint val="94000"/>
+                  </a:schemeClr>
+                </a:gs>
+                <a:gs pos="50000">
+                  <a:schemeClr val="accent4">
+                    <a:lumMod val="80000"/>
+                    <a:lumOff val="20000"/>
+                    <a:satMod val="110000"/>
+                    <a:lumMod val="100000"/>
+                    <a:shade val="100000"/>
+                  </a:schemeClr>
+                </a:gs>
+                <a:gs pos="100000">
+                  <a:schemeClr val="accent4">
+                    <a:lumMod val="80000"/>
+                    <a:lumOff val="20000"/>
+                    <a:lumMod val="99000"/>
+                    <a:satMod val="120000"/>
+                    <a:shade val="78000"/>
+                  </a:schemeClr>
+                </a:gs>
+              </a:gsLst>
+              <a:lin ang="5400000" scaled="0"/>
+            </a:gradFill>
+            <a:ln>
+              <a:noFill/>
+            </a:ln>
+            <a:effectLst>
+              <a:outerShdw blurRad="57150" dist="19050" dir="5400000" algn="ctr" rotWithShape="0">
+                <a:srgbClr val="000000">
+                  <a:alpha val="63000"/>
+                </a:srgbClr>
+              </a:outerShdw>
+            </a:effectLst>
+          </c:spPr>
+          <c:cat>
+            <c:strRef>
+              <c:f>temp!$D$1:$N$1</c:f>
+              <c:strCache>
+                <c:ptCount val="11"/>
+                <c:pt idx="0">
+                  <c:v>f0</c:v>
+                </c:pt>
+                <c:pt idx="1">
+                  <c:v>f1</c:v>
+                </c:pt>
+                <c:pt idx="2">
+                  <c:v>f2</c:v>
+                </c:pt>
+                <c:pt idx="3">
+                  <c:v>f3</c:v>
+                </c:pt>
+                <c:pt idx="4">
+                  <c:v>f4</c:v>
+                </c:pt>
+                <c:pt idx="5">
+                  <c:v>f5</c:v>
+                </c:pt>
+                <c:pt idx="6">
+                  <c:v>f6</c:v>
+                </c:pt>
+                <c:pt idx="7">
+                  <c:v>f7</c:v>
+                </c:pt>
+                <c:pt idx="8">
+                  <c:v>f8</c:v>
+                </c:pt>
+                <c:pt idx="9">
+                  <c:v>f9</c:v>
+                </c:pt>
+                <c:pt idx="10">
+                  <c:v>Cluster</c:v>
+                </c:pt>
+              </c:strCache>
+            </c:strRef>
+          </c:cat>
+          <c:val>
+            <c:numRef>
+              <c:f>temp!$D$17:$N$17</c:f>
+              <c:numCache>
+                <c:formatCode>General</c:formatCode>
+                <c:ptCount val="11"/>
+                <c:pt idx="0">
+                  <c:v>0.67</c:v>
+                </c:pt>
+                <c:pt idx="1">
+                  <c:v>0.0</c:v>
+                </c:pt>
+                <c:pt idx="2">
+                  <c:v>0.0</c:v>
+                </c:pt>
+                <c:pt idx="3">
+                  <c:v>0.0</c:v>
+                </c:pt>
+                <c:pt idx="4">
+                  <c:v>0.0</c:v>
+                </c:pt>
+                <c:pt idx="5">
+                  <c:v>0.0</c:v>
+                </c:pt>
+                <c:pt idx="6">
+                  <c:v>0.04</c:v>
+                </c:pt>
+                <c:pt idx="7">
+                  <c:v>0.26</c:v>
+                </c:pt>
+                <c:pt idx="8">
+                  <c:v>0.01</c:v>
+                </c:pt>
+                <c:pt idx="9">
+                  <c:v>0.0</c:v>
+                </c:pt>
+                <c:pt idx="10">
+                  <c:v>0.0</c:v>
+                </c:pt>
+              </c:numCache>
+            </c:numRef>
+          </c:val>
+        </c:ser>
+        <c:ser>
+          <c:idx val="16"/>
+          <c:order val="16"/>
+          <c:tx>
+            <c:strRef>
+              <c:f>temp!$C$18</c:f>
+              <c:strCache>
+                <c:ptCount val="1"/>
+                <c:pt idx="0">
+                  <c:v>misskrytti_x</c:v>
+                </c:pt>
+              </c:strCache>
+            </c:strRef>
+          </c:tx>
+          <c:spPr>
+            <a:gradFill rotWithShape="1">
+              <a:gsLst>
+                <a:gs pos="0">
+                  <a:schemeClr val="accent5">
+                    <a:lumMod val="80000"/>
+                    <a:lumOff val="20000"/>
+                    <a:satMod val="103000"/>
+                    <a:lumMod val="102000"/>
+                    <a:tint val="94000"/>
+                  </a:schemeClr>
+                </a:gs>
+                <a:gs pos="50000">
+                  <a:schemeClr val="accent5">
+                    <a:lumMod val="80000"/>
+                    <a:lumOff val="20000"/>
+                    <a:satMod val="110000"/>
+                    <a:lumMod val="100000"/>
+                    <a:shade val="100000"/>
+                  </a:schemeClr>
+                </a:gs>
+                <a:gs pos="100000">
+                  <a:schemeClr val="accent5">
+                    <a:lumMod val="80000"/>
+                    <a:lumOff val="20000"/>
+                    <a:lumMod val="99000"/>
+                    <a:satMod val="120000"/>
+                    <a:shade val="78000"/>
+                  </a:schemeClr>
+                </a:gs>
+              </a:gsLst>
+              <a:lin ang="5400000" scaled="0"/>
+            </a:gradFill>
+            <a:ln>
+              <a:noFill/>
+            </a:ln>
+            <a:effectLst>
+              <a:outerShdw blurRad="57150" dist="19050" dir="5400000" algn="ctr" rotWithShape="0">
+                <a:srgbClr val="000000">
+                  <a:alpha val="63000"/>
+                </a:srgbClr>
+              </a:outerShdw>
+            </a:effectLst>
+          </c:spPr>
+          <c:cat>
+            <c:strRef>
+              <c:f>temp!$D$1:$N$1</c:f>
+              <c:strCache>
+                <c:ptCount val="11"/>
+                <c:pt idx="0">
+                  <c:v>f0</c:v>
+                </c:pt>
+                <c:pt idx="1">
+                  <c:v>f1</c:v>
+                </c:pt>
+                <c:pt idx="2">
+                  <c:v>f2</c:v>
+                </c:pt>
+                <c:pt idx="3">
+                  <c:v>f3</c:v>
+                </c:pt>
+                <c:pt idx="4">
+                  <c:v>f4</c:v>
+                </c:pt>
+                <c:pt idx="5">
+                  <c:v>f5</c:v>
+                </c:pt>
+                <c:pt idx="6">
+                  <c:v>f6</c:v>
+                </c:pt>
+                <c:pt idx="7">
+                  <c:v>f7</c:v>
+                </c:pt>
+                <c:pt idx="8">
+                  <c:v>f8</c:v>
+                </c:pt>
+                <c:pt idx="9">
+                  <c:v>f9</c:v>
+                </c:pt>
+                <c:pt idx="10">
+                  <c:v>Cluster</c:v>
+                </c:pt>
+              </c:strCache>
+            </c:strRef>
+          </c:cat>
+          <c:val>
+            <c:numRef>
+              <c:f>temp!$D$18:$N$18</c:f>
+              <c:numCache>
+                <c:formatCode>General</c:formatCode>
+                <c:ptCount val="11"/>
+                <c:pt idx="0">
+                  <c:v>0.82</c:v>
+                </c:pt>
+                <c:pt idx="1">
+                  <c:v>0.14</c:v>
+                </c:pt>
+                <c:pt idx="2">
+                  <c:v>0.01</c:v>
+                </c:pt>
+                <c:pt idx="3">
+                  <c:v>0.0</c:v>
+                </c:pt>
+                <c:pt idx="4">
+                  <c:v>0.0</c:v>
+                </c:pt>
+                <c:pt idx="5">
+                  <c:v>0.0</c:v>
+                </c:pt>
+                <c:pt idx="6">
+                  <c:v>0.01</c:v>
+                </c:pt>
+                <c:pt idx="7">
+                  <c:v>0.0</c:v>
+                </c:pt>
+                <c:pt idx="8">
+                  <c:v>0.0</c:v>
+                </c:pt>
+                <c:pt idx="9">
+                  <c:v>0.0</c:v>
+                </c:pt>
+                <c:pt idx="10">
+                  <c:v>0.0</c:v>
+                </c:pt>
+              </c:numCache>
+            </c:numRef>
+          </c:val>
+        </c:ser>
+        <c:ser>
+          <c:idx val="17"/>
+          <c:order val="17"/>
+          <c:tx>
+            <c:strRef>
+              <c:f>temp!$C$19</c:f>
+              <c:strCache>
+                <c:ptCount val="1"/>
+                <c:pt idx="0">
+                  <c:v>Brooklynn_BK</c:v>
+                </c:pt>
+              </c:strCache>
+            </c:strRef>
+          </c:tx>
+          <c:spPr>
+            <a:gradFill rotWithShape="1">
+              <a:gsLst>
+                <a:gs pos="0">
+                  <a:schemeClr val="accent6">
+                    <a:lumMod val="80000"/>
+                    <a:lumOff val="20000"/>
+                    <a:satMod val="103000"/>
+                    <a:lumMod val="102000"/>
+                    <a:tint val="94000"/>
+                  </a:schemeClr>
+                </a:gs>
+                <a:gs pos="50000">
+                  <a:schemeClr val="accent6">
+                    <a:lumMod val="80000"/>
+                    <a:lumOff val="20000"/>
+                    <a:satMod val="110000"/>
+                    <a:lumMod val="100000"/>
+                    <a:shade val="100000"/>
+                  </a:schemeClr>
+                </a:gs>
+                <a:gs pos="100000">
+                  <a:schemeClr val="accent6">
+                    <a:lumMod val="80000"/>
+                    <a:lumOff val="20000"/>
+                    <a:lumMod val="99000"/>
+                    <a:satMod val="120000"/>
+                    <a:shade val="78000"/>
+                  </a:schemeClr>
+                </a:gs>
+              </a:gsLst>
+              <a:lin ang="5400000" scaled="0"/>
+            </a:gradFill>
+            <a:ln>
+              <a:noFill/>
+            </a:ln>
+            <a:effectLst>
+              <a:outerShdw blurRad="57150" dist="19050" dir="5400000" algn="ctr" rotWithShape="0">
+                <a:srgbClr val="000000">
+                  <a:alpha val="63000"/>
+                </a:srgbClr>
+              </a:outerShdw>
+            </a:effectLst>
+          </c:spPr>
+          <c:cat>
+            <c:strRef>
+              <c:f>temp!$D$1:$N$1</c:f>
+              <c:strCache>
+                <c:ptCount val="11"/>
+                <c:pt idx="0">
+                  <c:v>f0</c:v>
+                </c:pt>
+                <c:pt idx="1">
+                  <c:v>f1</c:v>
+                </c:pt>
+                <c:pt idx="2">
+                  <c:v>f2</c:v>
+                </c:pt>
+                <c:pt idx="3">
+                  <c:v>f3</c:v>
+                </c:pt>
+                <c:pt idx="4">
+                  <c:v>f4</c:v>
+                </c:pt>
+                <c:pt idx="5">
+                  <c:v>f5</c:v>
+                </c:pt>
+                <c:pt idx="6">
+                  <c:v>f6</c:v>
+                </c:pt>
+                <c:pt idx="7">
+                  <c:v>f7</c:v>
+                </c:pt>
+                <c:pt idx="8">
+                  <c:v>f8</c:v>
+                </c:pt>
+                <c:pt idx="9">
+                  <c:v>f9</c:v>
+                </c:pt>
+                <c:pt idx="10">
+                  <c:v>Cluster</c:v>
+                </c:pt>
+              </c:strCache>
+            </c:strRef>
+          </c:cat>
+          <c:val>
+            <c:numRef>
+              <c:f>temp!$D$19:$N$19</c:f>
+              <c:numCache>
+                <c:formatCode>General</c:formatCode>
+                <c:ptCount val="11"/>
+                <c:pt idx="0">
+                  <c:v>0.48</c:v>
+                </c:pt>
+                <c:pt idx="1">
+                  <c:v>0.0</c:v>
+                </c:pt>
+                <c:pt idx="2">
+                  <c:v>0.0</c:v>
+                </c:pt>
+                <c:pt idx="3">
+                  <c:v>0.0</c:v>
+                </c:pt>
+                <c:pt idx="4">
+                  <c:v>0.0</c:v>
+                </c:pt>
+                <c:pt idx="5">
+                  <c:v>0.0</c:v>
+                </c:pt>
+                <c:pt idx="6">
+                  <c:v>0.0</c:v>
+                </c:pt>
+                <c:pt idx="7">
+                  <c:v>0.52</c:v>
+                </c:pt>
+                <c:pt idx="8">
+                  <c:v>0.0</c:v>
+                </c:pt>
+                <c:pt idx="9">
+                  <c:v>0.0</c:v>
+                </c:pt>
+                <c:pt idx="10">
+                  <c:v>0.0</c:v>
+                </c:pt>
+              </c:numCache>
+            </c:numRef>
+          </c:val>
+        </c:ser>
+        <c:ser>
+          <c:idx val="18"/>
+          <c:order val="18"/>
+          <c:tx>
+            <c:strRef>
+              <c:f>temp!$C$20</c:f>
+              <c:strCache>
+                <c:ptCount val="1"/>
+                <c:pt idx="0">
+                  <c:v>AndrewHopkins16</c:v>
+                </c:pt>
+              </c:strCache>
+            </c:strRef>
+          </c:tx>
+          <c:spPr>
+            <a:gradFill rotWithShape="1">
+              <a:gsLst>
+                <a:gs pos="0">
+                  <a:schemeClr val="accent1">
+                    <a:lumMod val="80000"/>
+                    <a:satMod val="103000"/>
+                    <a:lumMod val="102000"/>
+                    <a:tint val="94000"/>
+                  </a:schemeClr>
+                </a:gs>
+                <a:gs pos="50000">
+                  <a:schemeClr val="accent1">
+                    <a:lumMod val="80000"/>
+                    <a:satMod val="110000"/>
+                    <a:lumMod val="100000"/>
+                    <a:shade val="100000"/>
+                  </a:schemeClr>
+                </a:gs>
+                <a:gs pos="100000">
+                  <a:schemeClr val="accent1">
+                    <a:lumMod val="80000"/>
+                    <a:lumMod val="99000"/>
+                    <a:satMod val="120000"/>
+                    <a:shade val="78000"/>
+                  </a:schemeClr>
+                </a:gs>
+              </a:gsLst>
+              <a:lin ang="5400000" scaled="0"/>
+            </a:gradFill>
+            <a:ln>
+              <a:noFill/>
+            </a:ln>
+            <a:effectLst>
+              <a:outerShdw blurRad="57150" dist="19050" dir="5400000" algn="ctr" rotWithShape="0">
+                <a:srgbClr val="000000">
+                  <a:alpha val="63000"/>
+                </a:srgbClr>
+              </a:outerShdw>
+            </a:effectLst>
+          </c:spPr>
+          <c:cat>
+            <c:strRef>
+              <c:f>temp!$D$1:$N$1</c:f>
+              <c:strCache>
+                <c:ptCount val="11"/>
+                <c:pt idx="0">
+                  <c:v>f0</c:v>
+                </c:pt>
+                <c:pt idx="1">
+                  <c:v>f1</c:v>
+                </c:pt>
+                <c:pt idx="2">
+                  <c:v>f2</c:v>
+                </c:pt>
+                <c:pt idx="3">
+                  <c:v>f3</c:v>
+                </c:pt>
+                <c:pt idx="4">
+                  <c:v>f4</c:v>
+                </c:pt>
+                <c:pt idx="5">
+                  <c:v>f5</c:v>
+                </c:pt>
+                <c:pt idx="6">
+                  <c:v>f6</c:v>
+                </c:pt>
+                <c:pt idx="7">
+                  <c:v>f7</c:v>
+                </c:pt>
+                <c:pt idx="8">
+                  <c:v>f8</c:v>
+                </c:pt>
+                <c:pt idx="9">
+                  <c:v>f9</c:v>
+                </c:pt>
+                <c:pt idx="10">
+                  <c:v>Cluster</c:v>
+                </c:pt>
+              </c:strCache>
+            </c:strRef>
+          </c:cat>
+          <c:val>
+            <c:numRef>
+              <c:f>temp!$D$20:$N$20</c:f>
+              <c:numCache>
+                <c:formatCode>General</c:formatCode>
+                <c:ptCount val="11"/>
+                <c:pt idx="0">
+                  <c:v>0.75</c:v>
+                </c:pt>
+                <c:pt idx="1">
+                  <c:v>0.08</c:v>
+                </c:pt>
+                <c:pt idx="2">
+                  <c:v>0.0</c:v>
+                </c:pt>
+                <c:pt idx="3">
+                  <c:v>0.0</c:v>
+                </c:pt>
+                <c:pt idx="4">
+                  <c:v>0.0</c:v>
+                </c:pt>
+                <c:pt idx="5">
+                  <c:v>0.0</c:v>
+                </c:pt>
+                <c:pt idx="6">
+                  <c:v>0.0</c:v>
+                </c:pt>
+                <c:pt idx="7">
+                  <c:v>0.17</c:v>
+                </c:pt>
+                <c:pt idx="8">
+                  <c:v>0.0</c:v>
+                </c:pt>
+                <c:pt idx="9">
+                  <c:v>0.0</c:v>
+                </c:pt>
+                <c:pt idx="10">
+                  <c:v>0.0</c:v>
+                </c:pt>
+              </c:numCache>
+            </c:numRef>
+          </c:val>
+        </c:ser>
+        <c:ser>
+          <c:idx val="19"/>
+          <c:order val="19"/>
+          <c:tx>
+            <c:strRef>
+              <c:f>temp!$C$21</c:f>
+              <c:strCache>
+                <c:ptCount val="1"/>
+                <c:pt idx="0">
+                  <c:v>_ashleySoWhat</c:v>
+                </c:pt>
+              </c:strCache>
+            </c:strRef>
+          </c:tx>
+          <c:spPr>
+            <a:gradFill rotWithShape="1">
+              <a:gsLst>
+                <a:gs pos="0">
+                  <a:schemeClr val="accent2">
+                    <a:lumMod val="80000"/>
+                    <a:satMod val="103000"/>
+                    <a:lumMod val="102000"/>
+                    <a:tint val="94000"/>
+                  </a:schemeClr>
+                </a:gs>
+                <a:gs pos="50000">
+                  <a:schemeClr val="accent2">
+                    <a:lumMod val="80000"/>
+                    <a:satMod val="110000"/>
+                    <a:lumMod val="100000"/>
+                    <a:shade val="100000"/>
+                  </a:schemeClr>
+                </a:gs>
+                <a:gs pos="100000">
+                  <a:schemeClr val="accent2">
+                    <a:lumMod val="80000"/>
+                    <a:lumMod val="99000"/>
+                    <a:satMod val="120000"/>
+                    <a:shade val="78000"/>
+                  </a:schemeClr>
+                </a:gs>
+              </a:gsLst>
+              <a:lin ang="5400000" scaled="0"/>
+            </a:gradFill>
+            <a:ln>
+              <a:noFill/>
+            </a:ln>
+            <a:effectLst>
+              <a:outerShdw blurRad="57150" dist="19050" dir="5400000" algn="ctr" rotWithShape="0">
+                <a:srgbClr val="000000">
+                  <a:alpha val="63000"/>
+                </a:srgbClr>
+              </a:outerShdw>
+            </a:effectLst>
+          </c:spPr>
+          <c:cat>
+            <c:strRef>
+              <c:f>temp!$D$1:$N$1</c:f>
+              <c:strCache>
+                <c:ptCount val="11"/>
+                <c:pt idx="0">
+                  <c:v>f0</c:v>
+                </c:pt>
+                <c:pt idx="1">
+                  <c:v>f1</c:v>
+                </c:pt>
+                <c:pt idx="2">
+                  <c:v>f2</c:v>
+                </c:pt>
+                <c:pt idx="3">
+                  <c:v>f3</c:v>
+                </c:pt>
+                <c:pt idx="4">
+                  <c:v>f4</c:v>
+                </c:pt>
+                <c:pt idx="5">
+                  <c:v>f5</c:v>
+                </c:pt>
+                <c:pt idx="6">
+                  <c:v>f6</c:v>
+                </c:pt>
+                <c:pt idx="7">
+                  <c:v>f7</c:v>
+                </c:pt>
+                <c:pt idx="8">
+                  <c:v>f8</c:v>
+                </c:pt>
+                <c:pt idx="9">
+                  <c:v>f9</c:v>
+                </c:pt>
+                <c:pt idx="10">
+                  <c:v>Cluster</c:v>
+                </c:pt>
+              </c:strCache>
+            </c:strRef>
+          </c:cat>
+          <c:val>
+            <c:numRef>
+              <c:f>temp!$D$21:$N$21</c:f>
+              <c:numCache>
+                <c:formatCode>General</c:formatCode>
+                <c:ptCount val="11"/>
+                <c:pt idx="0">
+                  <c:v>0.55</c:v>
+                </c:pt>
+                <c:pt idx="1">
+                  <c:v>0.0</c:v>
+                </c:pt>
+                <c:pt idx="2">
+                  <c:v>0.0</c:v>
+                </c:pt>
+                <c:pt idx="3">
+                  <c:v>0.0</c:v>
+                </c:pt>
+                <c:pt idx="4">
+                  <c:v>0.0</c:v>
+                </c:pt>
+                <c:pt idx="5">
+                  <c:v>0.0</c:v>
+                </c:pt>
+                <c:pt idx="6">
+                  <c:v>0.0</c:v>
+                </c:pt>
+                <c:pt idx="7">
+                  <c:v>0.45</c:v>
+                </c:pt>
+                <c:pt idx="8">
+                  <c:v>0.0</c:v>
+                </c:pt>
+                <c:pt idx="9">
+                  <c:v>0.0</c:v>
+                </c:pt>
+                <c:pt idx="10">
+                  <c:v>0.0</c:v>
+                </c:pt>
+              </c:numCache>
+            </c:numRef>
+          </c:val>
+        </c:ser>
+        <c:ser>
+          <c:idx val="20"/>
+          <c:order val="20"/>
+          <c:tx>
+            <c:strRef>
+              <c:f>temp!$C$22</c:f>
+              <c:strCache>
+                <c:ptCount val="1"/>
+                <c:pt idx="0">
+                  <c:v>Delossantosccp</c:v>
+                </c:pt>
+              </c:strCache>
+            </c:strRef>
+          </c:tx>
+          <c:spPr>
+            <a:gradFill rotWithShape="1">
+              <a:gsLst>
+                <a:gs pos="0">
+                  <a:schemeClr val="accent3">
+                    <a:lumMod val="80000"/>
+                    <a:satMod val="103000"/>
+                    <a:lumMod val="102000"/>
+                    <a:tint val="94000"/>
+                  </a:schemeClr>
+                </a:gs>
+                <a:gs pos="50000">
+                  <a:schemeClr val="accent3">
+                    <a:lumMod val="80000"/>
+                    <a:satMod val="110000"/>
+                    <a:lumMod val="100000"/>
+                    <a:shade val="100000"/>
+                  </a:schemeClr>
+                </a:gs>
+                <a:gs pos="100000">
+                  <a:schemeClr val="accent3">
+                    <a:lumMod val="80000"/>
+                    <a:lumMod val="99000"/>
+                    <a:satMod val="120000"/>
+                    <a:shade val="78000"/>
+                  </a:schemeClr>
+                </a:gs>
+              </a:gsLst>
+              <a:lin ang="5400000" scaled="0"/>
+            </a:gradFill>
+            <a:ln>
+              <a:noFill/>
+            </a:ln>
+            <a:effectLst>
+              <a:outerShdw blurRad="57150" dist="19050" dir="5400000" algn="ctr" rotWithShape="0">
+                <a:srgbClr val="000000">
+                  <a:alpha val="63000"/>
+                </a:srgbClr>
+              </a:outerShdw>
+            </a:effectLst>
+          </c:spPr>
+          <c:cat>
+            <c:strRef>
+              <c:f>temp!$D$1:$N$1</c:f>
+              <c:strCache>
+                <c:ptCount val="11"/>
+                <c:pt idx="0">
+                  <c:v>f0</c:v>
+                </c:pt>
+                <c:pt idx="1">
+                  <c:v>f1</c:v>
+                </c:pt>
+                <c:pt idx="2">
+                  <c:v>f2</c:v>
+                </c:pt>
+                <c:pt idx="3">
+                  <c:v>f3</c:v>
+                </c:pt>
+                <c:pt idx="4">
+                  <c:v>f4</c:v>
+                </c:pt>
+                <c:pt idx="5">
+                  <c:v>f5</c:v>
+                </c:pt>
+                <c:pt idx="6">
+                  <c:v>f6</c:v>
+                </c:pt>
+                <c:pt idx="7">
+                  <c:v>f7</c:v>
+                </c:pt>
+                <c:pt idx="8">
+                  <c:v>f8</c:v>
+                </c:pt>
+                <c:pt idx="9">
+                  <c:v>f9</c:v>
+                </c:pt>
+                <c:pt idx="10">
+                  <c:v>Cluster</c:v>
+                </c:pt>
+              </c:strCache>
+            </c:strRef>
+          </c:cat>
+          <c:val>
+            <c:numRef>
+              <c:f>temp!$D$22:$N$22</c:f>
+              <c:numCache>
+                <c:formatCode>General</c:formatCode>
+                <c:ptCount val="11"/>
+                <c:pt idx="0">
+                  <c:v>0.52</c:v>
+                </c:pt>
+                <c:pt idx="1">
+                  <c:v>0.0</c:v>
+                </c:pt>
+                <c:pt idx="2">
+                  <c:v>0.0</c:v>
+                </c:pt>
+                <c:pt idx="3">
+                  <c:v>0.0</c:v>
+                </c:pt>
+                <c:pt idx="4">
+                  <c:v>0.0</c:v>
+                </c:pt>
+                <c:pt idx="5">
+                  <c:v>0.0</c:v>
+                </c:pt>
+                <c:pt idx="6">
+                  <c:v>0.0</c:v>
+                </c:pt>
+                <c:pt idx="7">
+                  <c:v>0.48</c:v>
+                </c:pt>
+                <c:pt idx="8">
+                  <c:v>0.0</c:v>
+                </c:pt>
+                <c:pt idx="9">
+                  <c:v>0.0</c:v>
+                </c:pt>
+                <c:pt idx="10">
+                  <c:v>0.0</c:v>
+                </c:pt>
+              </c:numCache>
+            </c:numRef>
+          </c:val>
+        </c:ser>
+        <c:ser>
+          <c:idx val="21"/>
+          <c:order val="21"/>
+          <c:tx>
+            <c:strRef>
+              <c:f>temp!$C$23</c:f>
+              <c:strCache>
+                <c:ptCount val="1"/>
+                <c:pt idx="0">
+                  <c:v>BLAC_MONA_LISA</c:v>
+                </c:pt>
+              </c:strCache>
+            </c:strRef>
+          </c:tx>
+          <c:spPr>
+            <a:gradFill rotWithShape="1">
+              <a:gsLst>
+                <a:gs pos="0">
+                  <a:schemeClr val="accent4">
+                    <a:lumMod val="80000"/>
+                    <a:satMod val="103000"/>
+                    <a:lumMod val="102000"/>
+                    <a:tint val="94000"/>
+                  </a:schemeClr>
+                </a:gs>
+                <a:gs pos="50000">
+                  <a:schemeClr val="accent4">
+                    <a:lumMod val="80000"/>
+                    <a:satMod val="110000"/>
+                    <a:lumMod val="100000"/>
+                    <a:shade val="100000"/>
+                  </a:schemeClr>
+                </a:gs>
+                <a:gs pos="100000">
+                  <a:schemeClr val="accent4">
+                    <a:lumMod val="80000"/>
+                    <a:lumMod val="99000"/>
+                    <a:satMod val="120000"/>
+                    <a:shade val="78000"/>
+                  </a:schemeClr>
+                </a:gs>
+              </a:gsLst>
+              <a:lin ang="5400000" scaled="0"/>
+            </a:gradFill>
+            <a:ln>
+              <a:noFill/>
+            </a:ln>
+            <a:effectLst>
+              <a:outerShdw blurRad="57150" dist="19050" dir="5400000" algn="ctr" rotWithShape="0">
+                <a:srgbClr val="000000">
+                  <a:alpha val="63000"/>
+                </a:srgbClr>
+              </a:outerShdw>
+            </a:effectLst>
+          </c:spPr>
+          <c:cat>
+            <c:strRef>
+              <c:f>temp!$D$1:$N$1</c:f>
+              <c:strCache>
+                <c:ptCount val="11"/>
+                <c:pt idx="0">
+                  <c:v>f0</c:v>
+                </c:pt>
+                <c:pt idx="1">
+                  <c:v>f1</c:v>
+                </c:pt>
+                <c:pt idx="2">
+                  <c:v>f2</c:v>
+                </c:pt>
+                <c:pt idx="3">
+                  <c:v>f3</c:v>
+                </c:pt>
+                <c:pt idx="4">
+                  <c:v>f4</c:v>
+                </c:pt>
+                <c:pt idx="5">
+                  <c:v>f5</c:v>
+                </c:pt>
+                <c:pt idx="6">
+                  <c:v>f6</c:v>
+                </c:pt>
+                <c:pt idx="7">
+                  <c:v>f7</c:v>
+                </c:pt>
+                <c:pt idx="8">
+                  <c:v>f8</c:v>
+                </c:pt>
+                <c:pt idx="9">
+                  <c:v>f9</c:v>
+                </c:pt>
+                <c:pt idx="10">
+                  <c:v>Cluster</c:v>
+                </c:pt>
+              </c:strCache>
+            </c:strRef>
+          </c:cat>
+          <c:val>
+            <c:numRef>
+              <c:f>temp!$D$23:$N$23</c:f>
+              <c:numCache>
+                <c:formatCode>General</c:formatCode>
+                <c:ptCount val="11"/>
+                <c:pt idx="0">
+                  <c:v>0.63</c:v>
+                </c:pt>
+                <c:pt idx="1">
+                  <c:v>0.0</c:v>
+                </c:pt>
+                <c:pt idx="2">
+                  <c:v>0.0</c:v>
+                </c:pt>
+                <c:pt idx="3">
+                  <c:v>0.0</c:v>
+                </c:pt>
+                <c:pt idx="4">
+                  <c:v>0.0</c:v>
+                </c:pt>
+                <c:pt idx="5">
+                  <c:v>0.0</c:v>
+                </c:pt>
+                <c:pt idx="6">
+                  <c:v>0.0</c:v>
+                </c:pt>
+                <c:pt idx="7">
+                  <c:v>0.35</c:v>
+                </c:pt>
+                <c:pt idx="8">
+                  <c:v>0.0</c:v>
+                </c:pt>
+                <c:pt idx="9">
+                  <c:v>0.0</c:v>
+                </c:pt>
+                <c:pt idx="10">
+                  <c:v>0.0</c:v>
+                </c:pt>
+              </c:numCache>
+            </c:numRef>
+          </c:val>
+        </c:ser>
+        <c:ser>
+          <c:idx val="22"/>
+          <c:order val="22"/>
+          <c:tx>
+            <c:strRef>
+              <c:f>temp!$C$24</c:f>
+              <c:strCache>
+                <c:ptCount val="1"/>
+                <c:pt idx="0">
+                  <c:v>_beatrizrivera</c:v>
+                </c:pt>
+              </c:strCache>
+            </c:strRef>
+          </c:tx>
+          <c:spPr>
+            <a:gradFill rotWithShape="1">
+              <a:gsLst>
+                <a:gs pos="0">
+                  <a:schemeClr val="accent5">
+                    <a:lumMod val="80000"/>
+                    <a:satMod val="103000"/>
+                    <a:lumMod val="102000"/>
+                    <a:tint val="94000"/>
+                  </a:schemeClr>
+                </a:gs>
+                <a:gs pos="50000">
+                  <a:schemeClr val="accent5">
+                    <a:lumMod val="80000"/>
+                    <a:satMod val="110000"/>
+                    <a:lumMod val="100000"/>
+                    <a:shade val="100000"/>
+                  </a:schemeClr>
+                </a:gs>
+                <a:gs pos="100000">
+                  <a:schemeClr val="accent5">
+                    <a:lumMod val="80000"/>
+                    <a:lumMod val="99000"/>
+                    <a:satMod val="120000"/>
+                    <a:shade val="78000"/>
+                  </a:schemeClr>
+                </a:gs>
+              </a:gsLst>
+              <a:lin ang="5400000" scaled="0"/>
+            </a:gradFill>
+            <a:ln>
+              <a:noFill/>
+            </a:ln>
+            <a:effectLst>
+              <a:outerShdw blurRad="57150" dist="19050" dir="5400000" algn="ctr" rotWithShape="0">
+                <a:srgbClr val="000000">
+                  <a:alpha val="63000"/>
+                </a:srgbClr>
+              </a:outerShdw>
+            </a:effectLst>
+          </c:spPr>
+          <c:cat>
+            <c:strRef>
+              <c:f>temp!$D$1:$N$1</c:f>
+              <c:strCache>
+                <c:ptCount val="11"/>
+                <c:pt idx="0">
+                  <c:v>f0</c:v>
+                </c:pt>
+                <c:pt idx="1">
+                  <c:v>f1</c:v>
+                </c:pt>
+                <c:pt idx="2">
+                  <c:v>f2</c:v>
+                </c:pt>
+                <c:pt idx="3">
+                  <c:v>f3</c:v>
+                </c:pt>
+                <c:pt idx="4">
+                  <c:v>f4</c:v>
+                </c:pt>
+                <c:pt idx="5">
+                  <c:v>f5</c:v>
+                </c:pt>
+                <c:pt idx="6">
+                  <c:v>f6</c:v>
+                </c:pt>
+                <c:pt idx="7">
+                  <c:v>f7</c:v>
+                </c:pt>
+                <c:pt idx="8">
+                  <c:v>f8</c:v>
+                </c:pt>
+                <c:pt idx="9">
+                  <c:v>f9</c:v>
+                </c:pt>
+                <c:pt idx="10">
+                  <c:v>Cluster</c:v>
+                </c:pt>
+              </c:strCache>
+            </c:strRef>
+          </c:cat>
+          <c:val>
+            <c:numRef>
+              <c:f>temp!$D$24:$N$24</c:f>
+              <c:numCache>
+                <c:formatCode>General</c:formatCode>
+                <c:ptCount val="11"/>
+                <c:pt idx="0">
+                  <c:v>0.53</c:v>
+                </c:pt>
+                <c:pt idx="1">
+                  <c:v>0.0</c:v>
+                </c:pt>
+                <c:pt idx="2">
+                  <c:v>0.0</c:v>
+                </c:pt>
+                <c:pt idx="3">
+                  <c:v>0.0</c:v>
+                </c:pt>
+                <c:pt idx="4">
+                  <c:v>0.0</c:v>
+                </c:pt>
+                <c:pt idx="5">
+                  <c:v>0.0</c:v>
+                </c:pt>
+                <c:pt idx="6">
+                  <c:v>0.0</c:v>
+                </c:pt>
+                <c:pt idx="7">
+                  <c:v>0.47</c:v>
+                </c:pt>
+                <c:pt idx="8">
+                  <c:v>0.0</c:v>
+                </c:pt>
+                <c:pt idx="9">
+                  <c:v>0.0</c:v>
+                </c:pt>
+                <c:pt idx="10">
+                  <c:v>0.0</c:v>
+                </c:pt>
+              </c:numCache>
+            </c:numRef>
+          </c:val>
+        </c:ser>
+        <c:dLbls>
+          <c:showLegendKey val="0"/>
+          <c:showVal val="0"/>
+          <c:showCatName val="0"/>
+          <c:showSerName val="0"/>
+          <c:showPercent val="0"/>
+          <c:showBubbleSize val="0"/>
+        </c:dLbls>
+        <c:axId val="-2084085280"/>
+        <c:axId val="-2099477760"/>
+      </c:areaChart>
+      <c:catAx>
+        <c:axId val="-2084085280"/>
+        <c:scaling>
+          <c:orientation val="minMax"/>
+        </c:scaling>
+        <c:delete val="0"/>
+        <c:axPos val="b"/>
+        <c:numFmt formatCode="General" sourceLinked="1"/>
+        <c:majorTickMark val="out"/>
+        <c:minorTickMark val="none"/>
+        <c:tickLblPos val="nextTo"/>
+        <c:spPr>
+          <a:noFill/>
+          <a:ln w="12700" cap="flat" cmpd="sng" algn="ctr">
+            <a:solidFill>
+              <a:schemeClr val="lt1">
+                <a:lumMod val="95000"/>
+                <a:alpha val="54000"/>
+              </a:schemeClr>
+            </a:solidFill>
+            <a:round/>
+          </a:ln>
+          <a:effectLst/>
+        </c:spPr>
+        <c:txPr>
+          <a:bodyPr rot="-60000000" spcFirstLastPara="1" vertOverflow="ellipsis" vert="horz" wrap="square" anchor="ctr" anchorCtr="1"/>
+          <a:lstStyle/>
+          <a:p>
+            <a:pPr>
+              <a:defRPr sz="900" b="0" i="0" u="none" strike="noStrike" kern="1200" baseline="0">
+                <a:solidFill>
+                  <a:schemeClr val="lt1">
+                    <a:lumMod val="85000"/>
+                  </a:schemeClr>
+                </a:solidFill>
+                <a:latin typeface="+mn-lt"/>
+                <a:ea typeface="+mn-ea"/>
+                <a:cs typeface="+mn-cs"/>
+              </a:defRPr>
+            </a:pPr>
+            <a:endParaRPr lang="en-US"/>
+          </a:p>
+        </c:txPr>
+        <c:crossAx val="-2099477760"/>
+        <c:crosses val="autoZero"/>
+        <c:auto val="1"/>
+        <c:lblAlgn val="ctr"/>
+        <c:lblOffset val="100"/>
+        <c:noMultiLvlLbl val="0"/>
+      </c:catAx>
+      <c:valAx>
+        <c:axId val="-2099477760"/>
+        <c:scaling>
+          <c:orientation val="minMax"/>
+        </c:scaling>
+        <c:delete val="0"/>
+        <c:axPos val="l"/>
+        <c:majorGridlines>
+          <c:spPr>
+            <a:ln w="9525" cap="flat" cmpd="sng" algn="ctr">
+              <a:solidFill>
+                <a:schemeClr val="lt1">
+                  <a:lumMod val="95000"/>
+                  <a:alpha val="10000"/>
+                </a:schemeClr>
+              </a:solidFill>
+              <a:round/>
+            </a:ln>
+            <a:effectLst/>
+          </c:spPr>
+        </c:majorGridlines>
+        <c:numFmt formatCode="General" sourceLinked="1"/>
+        <c:majorTickMark val="none"/>
+        <c:minorTickMark val="none"/>
+        <c:tickLblPos val="nextTo"/>
+        <c:spPr>
+          <a:noFill/>
+          <a:ln>
+            <a:noFill/>
+          </a:ln>
+          <a:effectLst/>
+        </c:spPr>
+        <c:txPr>
+          <a:bodyPr rot="-60000000" spcFirstLastPara="1" vertOverflow="ellipsis" vert="horz" wrap="square" anchor="ctr" anchorCtr="1"/>
+          <a:lstStyle/>
+          <a:p>
+            <a:pPr>
+              <a:defRPr sz="900" b="0" i="0" u="none" strike="noStrike" kern="1200" baseline="0">
+                <a:solidFill>
+                  <a:schemeClr val="lt1">
+                    <a:lumMod val="85000"/>
+                  </a:schemeClr>
+                </a:solidFill>
+                <a:latin typeface="+mn-lt"/>
+                <a:ea typeface="+mn-ea"/>
+                <a:cs typeface="+mn-cs"/>
+              </a:defRPr>
+            </a:pPr>
+            <a:endParaRPr lang="en-US"/>
+          </a:p>
+        </c:txPr>
+        <c:crossAx val="-2084085280"/>
+        <c:crosses val="autoZero"/>
+        <c:crossBetween val="midCat"/>
+      </c:valAx>
+      <c:spPr>
+        <a:noFill/>
+        <a:ln>
+          <a:noFill/>
+        </a:ln>
+        <a:effectLst/>
+      </c:spPr>
+    </c:plotArea>
+    <c:legend>
+      <c:legendPos val="b"/>
+      <c:overlay val="0"/>
+      <c:spPr>
+        <a:noFill/>
+        <a:ln>
+          <a:noFill/>
+        </a:ln>
+        <a:effectLst/>
+      </c:spPr>
+      <c:txPr>
+        <a:bodyPr rot="0" spcFirstLastPara="1" vertOverflow="ellipsis" vert="horz" wrap="square" anchor="ctr" anchorCtr="1"/>
+        <a:lstStyle/>
+        <a:p>
+          <a:pPr>
+            <a:defRPr sz="900" b="0" i="0" u="none" strike="noStrike" kern="1200" baseline="0">
+              <a:solidFill>
+                <a:schemeClr val="lt1">
+                  <a:lumMod val="85000"/>
+                </a:schemeClr>
+              </a:solidFill>
+              <a:latin typeface="+mn-lt"/>
+              <a:ea typeface="+mn-ea"/>
+              <a:cs typeface="+mn-cs"/>
+            </a:defRPr>
+          </a:pPr>
+          <a:endParaRPr lang="en-US"/>
+        </a:p>
+      </c:txPr>
+    </c:legend>
+    <c:plotVisOnly val="1"/>
+    <c:dispBlanksAs val="zero"/>
+    <c:showDLblsOverMax val="0"/>
+  </c:chart>
+  <c:spPr>
+    <a:gradFill flip="none" rotWithShape="1">
+      <a:gsLst>
+        <a:gs pos="0">
+          <a:schemeClr val="dk1">
+            <a:lumMod val="65000"/>
+            <a:lumOff val="35000"/>
+          </a:schemeClr>
+        </a:gs>
+        <a:gs pos="100000">
+          <a:schemeClr val="dk1">
+            <a:lumMod val="85000"/>
+            <a:lumOff val="15000"/>
+          </a:schemeClr>
+        </a:gs>
+      </a:gsLst>
+      <a:path path="circle">
+        <a:fillToRect l="50000" t="50000" r="50000" b="50000"/>
+      </a:path>
+      <a:tileRect/>
+    </a:gradFill>
+    <a:ln>
+      <a:noFill/>
+    </a:ln>
+    <a:effectLst/>
+  </c:spPr>
+  <c:txPr>
+    <a:bodyPr/>
+    <a:lstStyle/>
+    <a:p>
+      <a:pPr>
+        <a:defRPr/>
+      </a:pPr>
+      <a:endParaRPr lang="en-US"/>
+    </a:p>
+  </c:txPr>
+  <c:externalData r:id="rId3">
+    <c:autoUpdate val="0"/>
+  </c:externalData>
+</c:chartSpace>
+</file>
+
+<file path=word/charts/colors1.xml><?xml version="1.0" encoding="utf-8"?>
+<cs:colorStyle xmlns:cs="http://schemas.microsoft.com/office/drawing/2012/chartStyle" xmlns:a="http://schemas.openxmlformats.org/drawingml/2006/main" meth="cycle" id="10">
+  <a:schemeClr val="accent1"/>
+  <a:schemeClr val="accent2"/>
+  <a:schemeClr val="accent3"/>
+  <a:schemeClr val="accent4"/>
+  <a:schemeClr val="accent5"/>
+  <a:schemeClr val="accent6"/>
+  <cs:variation/>
+  <cs:variation>
+    <a:lumMod val="60000"/>
+  </cs:variation>
+  <cs:variation>
+    <a:lumMod val="80000"/>
+    <a:lumOff val="20000"/>
+  </cs:variation>
+  <cs:variation>
+    <a:lumMod val="80000"/>
+  </cs:variation>
+  <cs:variation>
+    <a:lumMod val="60000"/>
+    <a:lumOff val="40000"/>
+  </cs:variation>
+  <cs:variation>
+    <a:lumMod val="50000"/>
+  </cs:variation>
+  <cs:variation>
+    <a:lumMod val="70000"/>
+    <a:lumOff val="30000"/>
+  </cs:variation>
+  <cs:variation>
+    <a:lumMod val="70000"/>
+  </cs:variation>
+  <cs:variation>
+    <a:lumMod val="50000"/>
+    <a:lumOff val="50000"/>
+  </cs:variation>
+</cs:colorStyle>
+</file>
+
+<file path=word/charts/style1.xml><?xml version="1.0" encoding="utf-8"?>
+<cs:chartStyle xmlns:cs="http://schemas.microsoft.com/office/drawing/2012/chartStyle" xmlns:a="http://schemas.openxmlformats.org/drawingml/2006/main" id="283">
+  <cs:axisTitle>
+    <cs:lnRef idx="0"/>
+    <cs:fillRef idx="0"/>
+    <cs:effectRef idx="0"/>
+    <cs:fontRef idx="minor">
+      <a:schemeClr val="lt1">
+        <a:lumMod val="85000"/>
+      </a:schemeClr>
+    </cs:fontRef>
+    <cs:defRPr sz="900" b="1" kern="1200" cap="all"/>
+  </cs:axisTitle>
+  <cs:categoryAxis>
+    <cs:lnRef idx="0"/>
+    <cs:fillRef idx="0"/>
+    <cs:effectRef idx="0"/>
+    <cs:fontRef idx="minor">
+      <a:schemeClr val="lt1">
+        <a:lumMod val="85000"/>
+      </a:schemeClr>
+    </cs:fontRef>
+    <cs:spPr>
+      <a:ln w="12700" cap="flat" cmpd="sng" algn="ctr">
+        <a:solidFill>
+          <a:schemeClr val="lt1">
+            <a:lumMod val="95000"/>
+            <a:alpha val="54000"/>
+          </a:schemeClr>
+        </a:solidFill>
+        <a:round/>
+      </a:ln>
+    </cs:spPr>
+    <cs:defRPr sz="900" kern="1200"/>
+  </cs:categoryAxis>
+  <cs:chartArea>
+    <cs:lnRef idx="0"/>
+    <cs:fillRef idx="0"/>
+    <cs:effectRef idx="0"/>
+    <cs:fontRef idx="minor">
+      <a:schemeClr val="dk1"/>
+    </cs:fontRef>
+    <cs:spPr>
+      <a:gradFill flip="none" rotWithShape="1">
+        <a:gsLst>
+          <a:gs pos="0">
+            <a:schemeClr val="dk1">
+              <a:lumMod val="65000"/>
+              <a:lumOff val="35000"/>
+            </a:schemeClr>
+          </a:gs>
+          <a:gs pos="100000">
+            <a:schemeClr val="dk1">
+              <a:lumMod val="85000"/>
+              <a:lumOff val="15000"/>
+            </a:schemeClr>
+          </a:gs>
+        </a:gsLst>
+        <a:path path="circle">
+          <a:fillToRect l="50000" t="50000" r="50000" b="50000"/>
+        </a:path>
+        <a:tileRect/>
+      </a:gradFill>
+    </cs:spPr>
+    <cs:defRPr sz="1000" kern="1200"/>
+  </cs:chartArea>
+  <cs:dataLabel>
+    <cs:lnRef idx="0"/>
+    <cs:fillRef idx="0"/>
+    <cs:effectRef idx="0"/>
+    <cs:fontRef idx="minor">
+      <a:schemeClr val="lt1">
+        <a:lumMod val="85000"/>
+      </a:schemeClr>
+    </cs:fontRef>
+    <cs:defRPr sz="900" kern="1200"/>
+  </cs:dataLabel>
+  <cs:dataLabelCallout>
+    <cs:lnRef idx="0"/>
+    <cs:fillRef idx="0"/>
+    <cs:effectRef idx="0"/>
+    <cs:fontRef idx="minor">
+      <a:schemeClr val="dk1">
+        <a:lumMod val="65000"/>
+        <a:lumOff val="35000"/>
+      </a:schemeClr>
+    </cs:fontRef>
+    <cs:spPr>
+      <a:solidFill>
+        <a:schemeClr val="lt1"/>
+      </a:solidFill>
+    </cs:spPr>
+    <cs:defRPr sz="900" kern="1200"/>
+    <cs:bodyPr rot="0" spcFirstLastPara="1" vertOverflow="clip" horzOverflow="clip" vert="horz" wrap="square" lIns="36576" tIns="18288" rIns="36576" bIns="18288" anchor="ctr" anchorCtr="1">
+      <a:spAutoFit/>
+    </cs:bodyPr>
+  </cs:dataLabelCallout>
+  <cs:dataPoint>
+    <cs:lnRef idx="0"/>
+    <cs:fillRef idx="3">
+      <cs:styleClr val="auto"/>
+    </cs:fillRef>
+    <cs:effectRef idx="3"/>
+    <cs:fontRef idx="minor">
+      <a:schemeClr val="tx1"/>
+    </cs:fontRef>
+  </cs:dataPoint>
+  <cs:dataPoint3D>
+    <cs:lnRef idx="0"/>
+    <cs:fillRef idx="3">
+      <cs:styleClr val="auto"/>
+    </cs:fillRef>
+    <cs:effectRef idx="3"/>
+    <cs:fontRef idx="minor">
+      <a:schemeClr val="tx1"/>
+    </cs:fontRef>
+  </cs:dataPoint3D>
+  <cs:dataPointLine>
+    <cs:lnRef idx="0">
+      <cs:styleClr val="auto"/>
+    </cs:lnRef>
+    <cs:fillRef idx="3"/>
+    <cs:effectRef idx="3"/>
+    <cs:fontRef idx="minor">
+      <a:schemeClr val="tx1"/>
+    </cs:fontRef>
+    <cs:spPr>
+      <a:ln w="34925" cap="rnd">
+        <a:solidFill>
+          <a:schemeClr val="phClr"/>
+        </a:solidFill>
+        <a:round/>
+      </a:ln>
+    </cs:spPr>
+  </cs:dataPointLine>
+  <cs:dataPointMarker>
+    <cs:lnRef idx="0">
+      <cs:styleClr val="auto"/>
+    </cs:lnRef>
+    <cs:fillRef idx="3">
+      <cs:styleClr val="auto"/>
+    </cs:fillRef>
+    <cs:effectRef idx="3"/>
+    <cs:fontRef idx="minor">
+      <a:schemeClr val="tx1"/>
+    </cs:fontRef>
+    <cs:spPr>
+      <a:ln w="9525">
+        <a:solidFill>
+          <a:schemeClr val="phClr"/>
+        </a:solidFill>
+        <a:round/>
+      </a:ln>
+    </cs:spPr>
+  </cs:dataPointMarker>
+  <cs:dataPointMarkerLayout symbol="circle" size="6"/>
+  <cs:dataPointWireframe>
+    <cs:lnRef idx="0">
+      <cs:styleClr val="auto"/>
+    </cs:lnRef>
+    <cs:fillRef idx="3"/>
+    <cs:effectRef idx="3"/>
+    <cs:fontRef idx="minor">
+      <a:schemeClr val="tx1"/>
+    </cs:fontRef>
+    <cs:spPr>
+      <a:ln w="9525" cap="rnd">
+        <a:solidFill>
+          <a:schemeClr val="phClr"/>
+        </a:solidFill>
+        <a:round/>
+      </a:ln>
+    </cs:spPr>
+  </cs:dataPointWireframe>
+  <cs:dataTable>
+    <cs:lnRef idx="0"/>
+    <cs:fillRef idx="0"/>
+    <cs:effectRef idx="0"/>
+    <cs:fontRef idx="minor">
+      <a:schemeClr val="lt1">
+        <a:lumMod val="85000"/>
+      </a:schemeClr>
+    </cs:fontRef>
+    <cs:spPr>
+      <a:ln w="9525">
+        <a:solidFill>
+          <a:schemeClr val="lt1">
+            <a:lumMod val="95000"/>
+            <a:alpha val="54000"/>
+          </a:schemeClr>
+        </a:solidFill>
+      </a:ln>
+    </cs:spPr>
+    <cs:defRPr sz="900" kern="1200"/>
+  </cs:dataTable>
+  <cs:downBar>
+    <cs:lnRef idx="0"/>
+    <cs:fillRef idx="0"/>
+    <cs:effectRef idx="0"/>
+    <cs:fontRef idx="minor">
+      <a:schemeClr val="tx1"/>
+    </cs:fontRef>
+    <cs:spPr>
+      <a:solidFill>
+        <a:schemeClr val="dk1">
+          <a:lumMod val="75000"/>
+          <a:lumOff val="25000"/>
+        </a:schemeClr>
+      </a:solidFill>
+      <a:ln w="9525">
+        <a:solidFill>
+          <a:schemeClr val="lt1">
+            <a:lumMod val="95000"/>
+            <a:alpha val="54000"/>
+          </a:schemeClr>
+        </a:solidFill>
+      </a:ln>
+    </cs:spPr>
+  </cs:downBar>
+  <cs:dropLine>
+    <cs:lnRef idx="0"/>
+    <cs:fillRef idx="0"/>
+    <cs:effectRef idx="0"/>
+    <cs:fontRef idx="minor">
+      <a:schemeClr val="tx1"/>
+    </cs:fontRef>
+    <cs:spPr>
+      <a:ln w="9525">
+        <a:solidFill>
+          <a:schemeClr val="lt1">
+            <a:lumMod val="95000"/>
+            <a:alpha val="54000"/>
+          </a:schemeClr>
+        </a:solidFill>
+        <a:prstDash val="dash"/>
+      </a:ln>
+    </cs:spPr>
+  </cs:dropLine>
+  <cs:errorBar>
+    <cs:lnRef idx="0"/>
+    <cs:fillRef idx="0"/>
+    <cs:effectRef idx="0"/>
+    <cs:fontRef idx="minor">
+      <a:schemeClr val="tx1"/>
+    </cs:fontRef>
+    <cs:spPr>
+      <a:ln w="9525" cap="flat" cmpd="sng" algn="ctr">
+        <a:solidFill>
+          <a:schemeClr val="lt1">
+            <a:lumMod val="95000"/>
+          </a:schemeClr>
+        </a:solidFill>
+        <a:round/>
+      </a:ln>
+    </cs:spPr>
+  </cs:errorBar>
+  <cs:floor>
+    <cs:lnRef idx="0"/>
+    <cs:fillRef idx="0"/>
+    <cs:effectRef idx="0"/>
+    <cs:fontRef idx="minor">
+      <a:schemeClr val="tx1"/>
+    </cs:fontRef>
+  </cs:floor>
+  <cs:gridlineMajor>
+    <cs:lnRef idx="0"/>
+    <cs:fillRef idx="0"/>
+    <cs:effectRef idx="0"/>
+    <cs:fontRef idx="minor">
+      <a:schemeClr val="tx1"/>
+    </cs:fontRef>
+    <cs:spPr>
+      <a:ln w="9525" cap="flat" cmpd="sng" algn="ctr">
+        <a:solidFill>
+          <a:schemeClr val="lt1">
+            <a:lumMod val="95000"/>
+            <a:alpha val="10000"/>
+          </a:schemeClr>
+        </a:solidFill>
+        <a:round/>
+      </a:ln>
+    </cs:spPr>
+  </cs:gridlineMajor>
+  <cs:gridlineMinor>
+    <cs:lnRef idx="0"/>
+    <cs:fillRef idx="0"/>
+    <cs:effectRef idx="0"/>
+    <cs:fontRef idx="minor">
+      <a:schemeClr val="tx1"/>
+    </cs:fontRef>
+    <cs:spPr>
+      <a:ln>
+        <a:solidFill>
+          <a:schemeClr val="lt1">
+            <a:lumMod val="95000"/>
+            <a:alpha val="5000"/>
+          </a:schemeClr>
+        </a:solidFill>
+      </a:ln>
+    </cs:spPr>
+  </cs:gridlineMinor>
+  <cs:hiLoLine>
+    <cs:lnRef idx="0"/>
+    <cs:fillRef idx="0"/>
+    <cs:effectRef idx="0"/>
+    <cs:fontRef idx="minor">
+      <a:schemeClr val="tx1"/>
+    </cs:fontRef>
+    <cs:spPr>
+      <a:ln w="9525">
+        <a:solidFill>
+          <a:schemeClr val="lt1">
+            <a:lumMod val="95000"/>
+            <a:alpha val="54000"/>
+          </a:schemeClr>
+        </a:solidFill>
+        <a:prstDash val="dash"/>
+      </a:ln>
+    </cs:spPr>
+  </cs:hiLoLine>
+  <cs:leaderLine>
+    <cs:lnRef idx="0"/>
+    <cs:fillRef idx="0"/>
+    <cs:effectRef idx="0"/>
+    <cs:fontRef idx="minor">
+      <a:schemeClr val="tx1"/>
+    </cs:fontRef>
+    <cs:spPr>
+      <a:ln w="9525">
+        <a:solidFill>
+          <a:schemeClr val="lt1">
+            <a:lumMod val="95000"/>
+            <a:alpha val="54000"/>
+          </a:schemeClr>
+        </a:solidFill>
+      </a:ln>
+    </cs:spPr>
+  </cs:leaderLine>
+  <cs:legend>
+    <cs:lnRef idx="0"/>
+    <cs:fillRef idx="0"/>
+    <cs:effectRef idx="0"/>
+    <cs:fontRef idx="minor">
+      <a:schemeClr val="lt1">
+        <a:lumMod val="85000"/>
+      </a:schemeClr>
+    </cs:fontRef>
+    <cs:defRPr sz="900" kern="1200"/>
+  </cs:legend>
+  <cs:plotArea>
+    <cs:lnRef idx="0"/>
+    <cs:fillRef idx="0"/>
+    <cs:effectRef idx="0"/>
+    <cs:fontRef idx="minor">
+      <a:schemeClr val="tx1"/>
+    </cs:fontRef>
+  </cs:plotArea>
+  <cs:plotArea3D>
+    <cs:lnRef idx="0"/>
+    <cs:fillRef idx="0"/>
+    <cs:effectRef idx="0"/>
+    <cs:fontRef idx="minor">
+      <a:schemeClr val="tx1"/>
+    </cs:fontRef>
+  </cs:plotArea3D>
+  <cs:seriesAxis>
+    <cs:lnRef idx="0"/>
+    <cs:fillRef idx="0"/>
+    <cs:effectRef idx="0"/>
+    <cs:fontRef idx="minor">
+      <a:schemeClr val="lt1">
+        <a:lumMod val="85000"/>
+      </a:schemeClr>
+    </cs:fontRef>
+    <cs:spPr>
+      <a:ln w="12700" cap="flat" cmpd="sng" algn="ctr">
+        <a:solidFill>
+          <a:schemeClr val="lt1">
+            <a:lumMod val="95000"/>
+            <a:alpha val="54000"/>
+          </a:schemeClr>
+        </a:solidFill>
+        <a:round/>
+      </a:ln>
+    </cs:spPr>
+    <cs:defRPr sz="900" kern="1200"/>
+  </cs:seriesAxis>
+  <cs:seriesLine>
+    <cs:lnRef idx="0"/>
+    <cs:fillRef idx="0"/>
+    <cs:effectRef idx="0"/>
+    <cs:fontRef idx="minor">
+      <a:schemeClr val="lt1"/>
+    </cs:fontRef>
+    <cs:spPr>
+      <a:ln w="9525" cap="flat" cmpd="sng" algn="ctr">
+        <a:solidFill>
+          <a:schemeClr val="lt1">
+            <a:lumMod val="95000"/>
+            <a:alpha val="54000"/>
+          </a:schemeClr>
+        </a:solidFill>
+        <a:round/>
+      </a:ln>
+    </cs:spPr>
+  </cs:seriesLine>
+  <cs:title>
+    <cs:lnRef idx="0"/>
+    <cs:fillRef idx="0"/>
+    <cs:effectRef idx="0"/>
+    <cs:fontRef idx="minor">
+      <a:schemeClr val="lt1">
+        <a:lumMod val="95000"/>
+      </a:schemeClr>
+    </cs:fontRef>
+    <cs:defRPr sz="1600" b="1" kern="1200" spc="100" baseline="0">
+      <a:effectLst>
+        <a:outerShdw blurRad="50800" dist="38100" dir="5400000" algn="t" rotWithShape="0">
+          <a:prstClr val="black">
+            <a:alpha val="40000"/>
+          </a:prstClr>
+        </a:outerShdw>
+      </a:effectLst>
+    </cs:defRPr>
+  </cs:title>
+  <cs:trendline>
+    <cs:lnRef idx="0">
+      <cs:styleClr val="auto"/>
+    </cs:lnRef>
+    <cs:fillRef idx="0"/>
+    <cs:effectRef idx="0"/>
+    <cs:fontRef idx="minor">
+      <a:schemeClr val="tx1"/>
+    </cs:fontRef>
+    <cs:spPr>
+      <a:ln w="19050" cap="rnd">
+        <a:solidFill>
+          <a:schemeClr val="phClr"/>
+        </a:solidFill>
+      </a:ln>
+    </cs:spPr>
+  </cs:trendline>
+  <cs:trendlineLabel>
+    <cs:lnRef idx="0"/>
+    <cs:fillRef idx="0"/>
+    <cs:effectRef idx="0"/>
+    <cs:fontRef idx="minor">
+      <a:schemeClr val="lt1">
+        <a:lumMod val="85000"/>
+      </a:schemeClr>
+    </cs:fontRef>
+    <cs:defRPr sz="900" kern="1200"/>
+  </cs:trendlineLabel>
+  <cs:upBar>
+    <cs:lnRef idx="0"/>
+    <cs:fillRef idx="0"/>
+    <cs:effectRef idx="0"/>
+    <cs:fontRef idx="minor">
+      <a:schemeClr val="tx1"/>
+    </cs:fontRef>
+    <cs:spPr>
+      <a:solidFill>
+        <a:schemeClr val="lt1"/>
+      </a:solidFill>
+      <a:ln w="9525">
+        <a:solidFill>
+          <a:schemeClr val="lt1">
+            <a:lumMod val="95000"/>
+            <a:alpha val="54000"/>
+          </a:schemeClr>
+        </a:solidFill>
+      </a:ln>
+    </cs:spPr>
+  </cs:upBar>
+  <cs:valueAxis>
+    <cs:lnRef idx="0"/>
+    <cs:fillRef idx="0"/>
+    <cs:effectRef idx="0"/>
+    <cs:fontRef idx="minor">
+      <a:schemeClr val="lt1">
+        <a:lumMod val="85000"/>
+      </a:schemeClr>
+    </cs:fontRef>
+    <cs:defRPr sz="900" kern="1200"/>
+  </cs:valueAxis>
+  <cs:wall>
+    <cs:lnRef idx="0"/>
+    <cs:fillRef idx="0"/>
+    <cs:effectRef idx="0"/>
+    <cs:fontRef idx="minor">
+      <a:schemeClr val="tx1"/>
+    </cs:fontRef>
+  </cs:wall>
+</cs:chartStyle>
 </file>
 
 <file path=word/theme/theme1.xml><?xml version="1.0" encoding="utf-8"?>

</xml_diff>

<commit_message>
added the 30 feature vector analysis
</commit_message>
<xml_diff>
--- a/LDA/ReportOn10FeatureVector.docx
+++ b/LDA/ReportOn10FeatureVector.docx
@@ -955,56 +955,7 @@
     </w:p>
     <w:p/>
     <w:p/>
-    <w:p>
-      <w:r>
-        <w:rPr>
-          <w:noProof/>
-          <w:sz w:val="48"/>
-          <w:szCs w:val="48"/>
-        </w:rPr>
-        <w:drawing>
-          <wp:inline distT="0" distB="0" distL="0" distR="0" wp14:anchorId="4755ED5F" wp14:editId="50783924">
-            <wp:extent cx="5727700" cy="3394451"/>
-            <wp:effectExtent l="0" t="0" r="0" b="9525"/>
-            <wp:docPr id="3" name="Picture 3"/>
-            <wp:cNvGraphicFramePr>
-              <a:graphicFrameLocks xmlns:a="http://schemas.openxmlformats.org/drawingml/2006/main" noChangeAspect="1"/>
-            </wp:cNvGraphicFramePr>
-            <a:graphic xmlns:a="http://schemas.openxmlformats.org/drawingml/2006/main">
-              <a:graphicData uri="http://schemas.openxmlformats.org/drawingml/2006/picture">
-                <pic:pic xmlns:pic="http://schemas.openxmlformats.org/drawingml/2006/picture">
-                  <pic:nvPicPr>
-                    <pic:cNvPr id="3" name="Screen Shot 2016-03-23 at 8.55.43 PM.png"/>
-                    <pic:cNvPicPr/>
-                  </pic:nvPicPr>
-                  <pic:blipFill>
-                    <a:blip r:embed="rId7">
-                      <a:extLst>
-                        <a:ext uri="{28A0092B-C50C-407E-A947-70E740481C1C}">
-                          <a14:useLocalDpi xmlns:a14="http://schemas.microsoft.com/office/drawing/2010/main" val="0"/>
-                        </a:ext>
-                      </a:extLst>
-                    </a:blip>
-                    <a:stretch>
-                      <a:fillRect/>
-                    </a:stretch>
-                  </pic:blipFill>
-                  <pic:spPr>
-                    <a:xfrm>
-                      <a:off x="0" y="0"/>
-                      <a:ext cx="5727700" cy="3394451"/>
-                    </a:xfrm>
-                    <a:prstGeom prst="rect">
-                      <a:avLst/>
-                    </a:prstGeom>
-                  </pic:spPr>
-                </pic:pic>
-              </a:graphicData>
-            </a:graphic>
-          </wp:inline>
-        </w:drawing>
-      </w:r>
-    </w:p>
+    <w:p/>
     <w:p/>
     <w:p/>
     <w:p/>
@@ -1069,7 +1020,7 @@
                     <pic:cNvPicPr/>
                   </pic:nvPicPr>
                   <pic:blipFill>
-                    <a:blip r:embed="rId8">
+                    <a:blip r:embed="rId7">
                       <a:extLst>
                         <a:ext uri="{28A0092B-C50C-407E-A947-70E740481C1C}">
                           <a14:useLocalDpi xmlns:a14="http://schemas.microsoft.com/office/drawing/2010/main" val="0"/>
@@ -1153,7 +1104,7 @@
                     <pic:cNvPicPr/>
                   </pic:nvPicPr>
                   <pic:blipFill>
-                    <a:blip r:embed="rId9">
+                    <a:blip r:embed="rId8">
                       <a:extLst>
                         <a:ext uri="{28A0092B-C50C-407E-A947-70E740481C1C}">
                           <a14:useLocalDpi xmlns:a14="http://schemas.microsoft.com/office/drawing/2010/main" val="0"/>
@@ -1210,7 +1161,7 @@
                     <pic:cNvPicPr/>
                   </pic:nvPicPr>
                   <pic:blipFill>
-                    <a:blip r:embed="rId10">
+                    <a:blip r:embed="rId9">
                       <a:extLst>
                         <a:ext uri="{28A0092B-C50C-407E-A947-70E740481C1C}">
                           <a14:useLocalDpi xmlns:a14="http://schemas.microsoft.com/office/drawing/2010/main" val="0"/>
@@ -1312,7 +1263,7 @@
                     <pic:cNvPicPr/>
                   </pic:nvPicPr>
                   <pic:blipFill>
-                    <a:blip r:embed="rId11">
+                    <a:blip r:embed="rId10">
                       <a:extLst>
                         <a:ext uri="{28A0092B-C50C-407E-A947-70E740481C1C}">
                           <a14:useLocalDpi xmlns:a14="http://schemas.microsoft.com/office/drawing/2010/main" val="0"/>
@@ -1343,15 +1294,15 @@
       <w:pPr>
         <w:rPr>
           <w:b/>
-          <w:sz w:val="48"/>
-          <w:szCs w:val="48"/>
+          <w:sz w:val="22"/>
+          <w:szCs w:val="22"/>
         </w:rPr>
       </w:pPr>
       <w:r>
         <w:rPr>
           <w:b/>
-          <w:sz w:val="48"/>
-          <w:szCs w:val="48"/>
+          <w:sz w:val="22"/>
+          <w:szCs w:val="22"/>
         </w:rPr>
         <w:t xml:space="preserve">Total </w:t>
       </w:r>
@@ -1359,8 +1310,8 @@
       <w:r>
         <w:rPr>
           <w:b/>
-          <w:sz w:val="48"/>
-          <w:szCs w:val="48"/>
+          <w:sz w:val="22"/>
+          <w:szCs w:val="22"/>
         </w:rPr>
         <w:t>N :</w:t>
       </w:r>
@@ -1368,8 +1319,8 @@
       <w:r>
         <w:rPr>
           <w:b/>
-          <w:sz w:val="48"/>
-          <w:szCs w:val="48"/>
+          <w:sz w:val="22"/>
+          <w:szCs w:val="22"/>
         </w:rPr>
         <w:t xml:space="preserve"> For class 2 and 3 : 204</w:t>
       </w:r>
@@ -1378,43 +1329,82 @@
       <w:pPr>
         <w:rPr>
           <w:rFonts w:ascii="Times New Roman" w:eastAsia="Times New Roman" w:hAnsi="Times New Roman" w:cs="Times New Roman"/>
+          <w:b/>
+          <w:sz w:val="22"/>
+          <w:szCs w:val="22"/>
         </w:rPr>
       </w:pPr>
-    </w:p>
-    <w:p>
-      <w:pPr>
+      <w:r>
         <w:rPr>
           <w:rFonts w:ascii="Times New Roman" w:eastAsia="Times New Roman" w:hAnsi="Times New Roman" w:cs="Times New Roman"/>
           <w:b/>
-          <w:sz w:val="44"/>
-          <w:szCs w:val="44"/>
-        </w:rPr>
-      </w:pPr>
-      <w:r>
-        <w:rPr>
-          <w:rFonts w:ascii="Times New Roman" w:eastAsia="Times New Roman" w:hAnsi="Times New Roman" w:cs="Times New Roman"/>
-          <w:b/>
-          <w:sz w:val="44"/>
-          <w:szCs w:val="44"/>
-        </w:rPr>
-        <w:t xml:space="preserve">Total N in entire data set:      </w:t>
-      </w:r>
-      <w:r>
-        <w:rPr>
-          <w:rFonts w:ascii="Times New Roman" w:eastAsia="Times New Roman" w:hAnsi="Times New Roman" w:cs="Times New Roman"/>
-          <w:b/>
-          <w:sz w:val="44"/>
-          <w:szCs w:val="44"/>
-        </w:rPr>
-        <w:t>213</w:t>
+          <w:sz w:val="22"/>
+          <w:szCs w:val="22"/>
+        </w:rPr>
+        <w:t>Total N in entire data set:      213</w:t>
       </w:r>
     </w:p>
     <w:p>
       <w:pPr>
         <w:keepNext/>
         <w:rPr>
+          <w:b/>
           <w:sz w:val="48"/>
           <w:szCs w:val="48"/>
+        </w:rPr>
+      </w:pPr>
+      <w:r>
+        <w:rPr>
+          <w:b/>
+          <w:sz w:val="48"/>
+          <w:szCs w:val="48"/>
+        </w:rPr>
+        <w:t>30 Dimension analysis</w:t>
+      </w:r>
+    </w:p>
+    <w:p>
+      <w:pPr>
+        <w:keepNext/>
+        <w:rPr>
+          <w:b/>
+          <w:sz w:val="30"/>
+          <w:szCs w:val="30"/>
+        </w:rPr>
+      </w:pPr>
+      <w:r>
+        <w:rPr>
+          <w:b/>
+          <w:sz w:val="30"/>
+          <w:szCs w:val="30"/>
+        </w:rPr>
+        <w:t>3, u'0.017*like + 0.015*just + 0.010*fuck + 0.009*one + 0.007*think + 0.007*know + 0.006*now + 0.006*good + 0.006*</w:t>
+      </w:r>
+      <w:proofErr w:type="spellStart"/>
+      <w:r>
+        <w:rPr>
+          <w:b/>
+          <w:sz w:val="30"/>
+          <w:szCs w:val="30"/>
+        </w:rPr>
+        <w:t>peopl</w:t>
+      </w:r>
+      <w:proofErr w:type="spellEnd"/>
+      <w:r>
+        <w:rPr>
+          <w:b/>
+          <w:sz w:val="30"/>
+          <w:szCs w:val="30"/>
+        </w:rPr>
+        <w:t xml:space="preserve"> + 0.006*look'</w:t>
+      </w:r>
+    </w:p>
+    <w:p>
+      <w:pPr>
+        <w:keepNext/>
+        <w:rPr>
+          <w:b/>
+          <w:sz w:val="30"/>
+          <w:szCs w:val="30"/>
         </w:rPr>
       </w:pPr>
     </w:p>
@@ -1422,12 +1412,246 @@
       <w:pPr>
         <w:keepNext/>
         <w:rPr>
+          <w:b/>
+          <w:sz w:val="30"/>
+          <w:szCs w:val="30"/>
+        </w:rPr>
+      </w:pPr>
+      <w:r>
+        <w:rPr>
+          <w:b/>
+          <w:sz w:val="30"/>
+          <w:szCs w:val="30"/>
+        </w:rPr>
+        <w:t>15, u'0.017*like + 0.016*just + 0.014*love + 0.012*want + 0.011*</w:t>
+      </w:r>
+      <w:proofErr w:type="spellStart"/>
+      <w:r>
+        <w:rPr>
+          <w:b/>
+          <w:sz w:val="30"/>
+          <w:szCs w:val="30"/>
+        </w:rPr>
+        <w:t>peopl</w:t>
+      </w:r>
+      <w:proofErr w:type="spellEnd"/>
+      <w:r>
+        <w:rPr>
+          <w:b/>
+          <w:sz w:val="30"/>
+          <w:szCs w:val="30"/>
+        </w:rPr>
+        <w:t xml:space="preserve"> + 0.009*</w:t>
+      </w:r>
+      <w:proofErr w:type="spellStart"/>
+      <w:r>
+        <w:rPr>
+          <w:b/>
+          <w:sz w:val="30"/>
+          <w:szCs w:val="30"/>
+        </w:rPr>
+        <w:t>someon</w:t>
+      </w:r>
+      <w:proofErr w:type="spellEnd"/>
+      <w:r>
+        <w:rPr>
+          <w:b/>
+          <w:sz w:val="30"/>
+          <w:szCs w:val="30"/>
+        </w:rPr>
+        <w:t xml:space="preserve"> + 0.009*life + 0.009*feel + 0.009*day + 0.008*know</w:t>
+      </w:r>
+    </w:p>
+    <w:p>
+      <w:pPr>
+        <w:keepNext/>
+        <w:rPr>
+          <w:b/>
+          <w:sz w:val="30"/>
+          <w:szCs w:val="30"/>
+        </w:rPr>
+      </w:pPr>
+    </w:p>
+    <w:p>
+      <w:pPr>
+        <w:keepNext/>
+        <w:rPr>
+          <w:b/>
+          <w:sz w:val="30"/>
+          <w:szCs w:val="30"/>
+        </w:rPr>
+      </w:pPr>
+      <w:r>
+        <w:rPr>
+          <w:b/>
+          <w:sz w:val="30"/>
+          <w:szCs w:val="30"/>
+          <w:highlight w:val="yellow"/>
+        </w:rPr>
+        <w:t>(19, u'0.018*like + 0.015*just + 0.015*fuck + 0.013*shit + 0.009*know + 0.008*want + 0.008*need + 0.008*</w:t>
+      </w:r>
+      <w:proofErr w:type="spellStart"/>
+      <w:r>
+        <w:rPr>
+          <w:b/>
+          <w:sz w:val="30"/>
+          <w:szCs w:val="30"/>
+          <w:highlight w:val="yellow"/>
+        </w:rPr>
+        <w:t>peopl</w:t>
+      </w:r>
+      <w:proofErr w:type="spellEnd"/>
+      <w:r>
+        <w:rPr>
+          <w:b/>
+          <w:sz w:val="30"/>
+          <w:szCs w:val="30"/>
+          <w:highlight w:val="yellow"/>
+        </w:rPr>
+        <w:t xml:space="preserve"> + 0.008*bitch + 0.008*love')</w:t>
+      </w:r>
+    </w:p>
+    <w:p>
+      <w:pPr>
+        <w:keepNext/>
+        <w:rPr>
+          <w:b/>
           <w:sz w:val="48"/>
           <w:szCs w:val="48"/>
         </w:rPr>
       </w:pPr>
-      <w:bookmarkStart w:id="0" w:name="_GoBack"/>
-      <w:bookmarkEnd w:id="0"/>
+    </w:p>
+    <w:p>
+      <w:pPr>
+        <w:keepNext/>
+        <w:rPr>
+          <w:b/>
+          <w:sz w:val="48"/>
+          <w:szCs w:val="48"/>
+        </w:rPr>
+      </w:pPr>
+    </w:p>
+    <w:p>
+      <w:pPr>
+        <w:keepNext/>
+        <w:rPr>
+          <w:sz w:val="48"/>
+          <w:szCs w:val="48"/>
+        </w:rPr>
+      </w:pPr>
+      <w:r>
+        <w:rPr>
+          <w:sz w:val="48"/>
+          <w:szCs w:val="48"/>
+        </w:rPr>
+        <w:drawing>
+          <wp:inline distT="0" distB="0" distL="0" distR="0" wp14:anchorId="63C9DA61" wp14:editId="62A803B1">
+            <wp:extent cx="5726807" cy="2821940"/>
+            <wp:effectExtent l="0" t="0" r="0" b="0"/>
+            <wp:docPr id="4" name="Picture 4"/>
+            <wp:cNvGraphicFramePr>
+              <a:graphicFrameLocks xmlns:a="http://schemas.openxmlformats.org/drawingml/2006/main" noChangeAspect="1"/>
+            </wp:cNvGraphicFramePr>
+            <a:graphic xmlns:a="http://schemas.openxmlformats.org/drawingml/2006/main">
+              <a:graphicData uri="http://schemas.openxmlformats.org/drawingml/2006/picture">
+                <pic:pic xmlns:pic="http://schemas.openxmlformats.org/drawingml/2006/picture">
+                  <pic:nvPicPr>
+                    <pic:cNvPr id="4" name="Screen Shot 2016-03-23 at 11.01.14 PM.png"/>
+                    <pic:cNvPicPr/>
+                  </pic:nvPicPr>
+                  <pic:blipFill>
+                    <a:blip r:embed="rId11">
+                      <a:extLst>
+                        <a:ext uri="{28A0092B-C50C-407E-A947-70E740481C1C}">
+                          <a14:useLocalDpi xmlns:a14="http://schemas.microsoft.com/office/drawing/2010/main" val="0"/>
+                        </a:ext>
+                      </a:extLst>
+                    </a:blip>
+                    <a:stretch>
+                      <a:fillRect/>
+                    </a:stretch>
+                  </pic:blipFill>
+                  <pic:spPr>
+                    <a:xfrm>
+                      <a:off x="0" y="0"/>
+                      <a:ext cx="5729585" cy="2823309"/>
+                    </a:xfrm>
+                    <a:prstGeom prst="rect">
+                      <a:avLst/>
+                    </a:prstGeom>
+                  </pic:spPr>
+                </pic:pic>
+              </a:graphicData>
+            </a:graphic>
+          </wp:inline>
+        </w:drawing>
+      </w:r>
+    </w:p>
+    <w:p>
+      <w:pPr>
+        <w:keepNext/>
+        <w:rPr>
+          <w:sz w:val="48"/>
+          <w:szCs w:val="48"/>
+        </w:rPr>
+      </w:pPr>
+    </w:p>
+    <w:p>
+      <w:pPr>
+        <w:keepNext/>
+        <w:rPr>
+          <w:sz w:val="48"/>
+          <w:szCs w:val="48"/>
+        </w:rPr>
+      </w:pPr>
+    </w:p>
+    <w:p>
+      <w:pPr>
+        <w:keepNext/>
+      </w:pPr>
+      <w:r>
+        <w:drawing>
+          <wp:inline distT="0" distB="0" distL="0" distR="0" wp14:anchorId="32342666" wp14:editId="2EF8C097">
+            <wp:extent cx="5499735" cy="2263140"/>
+            <wp:effectExtent l="0" t="0" r="12065" b="0"/>
+            <wp:docPr id="9" name="Picture 9"/>
+            <wp:cNvGraphicFramePr>
+              <a:graphicFrameLocks xmlns:a="http://schemas.openxmlformats.org/drawingml/2006/main" noChangeAspect="1"/>
+            </wp:cNvGraphicFramePr>
+            <a:graphic xmlns:a="http://schemas.openxmlformats.org/drawingml/2006/main">
+              <a:graphicData uri="http://schemas.openxmlformats.org/drawingml/2006/picture">
+                <pic:pic xmlns:pic="http://schemas.openxmlformats.org/drawingml/2006/picture">
+                  <pic:nvPicPr>
+                    <pic:cNvPr id="9" name="Screen Shot 2016-03-23 at 11.37.15 PM.png"/>
+                    <pic:cNvPicPr/>
+                  </pic:nvPicPr>
+                  <pic:blipFill>
+                    <a:blip r:embed="rId12">
+                      <a:extLst>
+                        <a:ext uri="{28A0092B-C50C-407E-A947-70E740481C1C}">
+                          <a14:useLocalDpi xmlns:a14="http://schemas.microsoft.com/office/drawing/2010/main" val="0"/>
+                        </a:ext>
+                      </a:extLst>
+                    </a:blip>
+                    <a:stretch>
+                      <a:fillRect/>
+                    </a:stretch>
+                  </pic:blipFill>
+                  <pic:spPr>
+                    <a:xfrm>
+                      <a:off x="0" y="0"/>
+                      <a:ext cx="5499735" cy="2263140"/>
+                    </a:xfrm>
+                    <a:prstGeom prst="rect">
+                      <a:avLst/>
+                    </a:prstGeom>
+                  </pic:spPr>
+                </pic:pic>
+              </a:graphicData>
+            </a:graphic>
+          </wp:inline>
+        </w:drawing>
+      </w:r>
     </w:p>
     <w:p>
       <w:pPr>
@@ -1443,19 +1667,213 @@
       <w:pPr>
         <w:keepNext/>
       </w:pPr>
-    </w:p>
-    <w:p>
-      <w:pPr>
-        <w:keepNext/>
-      </w:pPr>
+      <w:r>
+        <w:rPr>
+          <w:noProof/>
+        </w:rPr>
+        <w:drawing>
+          <wp:inline distT="0" distB="0" distL="0" distR="0" wp14:anchorId="7A603C3F" wp14:editId="6486A60C">
+            <wp:extent cx="5727700" cy="4041140"/>
+            <wp:effectExtent l="0" t="0" r="12700" b="0"/>
+            <wp:docPr id="8" name="Picture 8"/>
+            <wp:cNvGraphicFramePr>
+              <a:graphicFrameLocks xmlns:a="http://schemas.openxmlformats.org/drawingml/2006/main" noChangeAspect="1"/>
+            </wp:cNvGraphicFramePr>
+            <a:graphic xmlns:a="http://schemas.openxmlformats.org/drawingml/2006/main">
+              <a:graphicData uri="http://schemas.openxmlformats.org/drawingml/2006/picture">
+                <pic:pic xmlns:pic="http://schemas.openxmlformats.org/drawingml/2006/picture">
+                  <pic:nvPicPr>
+                    <pic:cNvPr id="8" name="Screen Shot 2016-03-23 at 11.23.52 PM.png"/>
+                    <pic:cNvPicPr/>
+                  </pic:nvPicPr>
+                  <pic:blipFill>
+                    <a:blip r:embed="rId13">
+                      <a:extLst>
+                        <a:ext uri="{28A0092B-C50C-407E-A947-70E740481C1C}">
+                          <a14:useLocalDpi xmlns:a14="http://schemas.microsoft.com/office/drawing/2010/main" val="0"/>
+                        </a:ext>
+                      </a:extLst>
+                    </a:blip>
+                    <a:stretch>
+                      <a:fillRect/>
+                    </a:stretch>
+                  </pic:blipFill>
+                  <pic:spPr>
+                    <a:xfrm>
+                      <a:off x="0" y="0"/>
+                      <a:ext cx="5727700" cy="4041140"/>
+                    </a:xfrm>
+                    <a:prstGeom prst="rect">
+                      <a:avLst/>
+                    </a:prstGeom>
+                  </pic:spPr>
+                </pic:pic>
+              </a:graphicData>
+            </a:graphic>
+          </wp:inline>
+        </w:drawing>
+      </w:r>
     </w:p>
     <w:p/>
     <w:p/>
     <w:p/>
+    <w:p>
+      <w:r>
+        <w:t xml:space="preserve">Looking at these graph its obvious how features are concentrated in case of N and all over in case of positive </w:t>
+      </w:r>
+    </w:p>
     <w:p/>
     <w:p/>
     <w:p/>
+    <w:p>
+      <w:r>
+        <w:rPr>
+          <w:noProof/>
+        </w:rPr>
+        <w:drawing>
+          <wp:inline distT="0" distB="0" distL="0" distR="0" wp14:anchorId="1138C077" wp14:editId="7E35F470">
+            <wp:extent cx="5727700" cy="2745740"/>
+            <wp:effectExtent l="0" t="0" r="12700" b="0"/>
+            <wp:docPr id="10" name="Picture 10"/>
+            <wp:cNvGraphicFramePr>
+              <a:graphicFrameLocks xmlns:a="http://schemas.openxmlformats.org/drawingml/2006/main" noChangeAspect="1"/>
+            </wp:cNvGraphicFramePr>
+            <a:graphic xmlns:a="http://schemas.openxmlformats.org/drawingml/2006/main">
+              <a:graphicData uri="http://schemas.openxmlformats.org/drawingml/2006/picture">
+                <pic:pic xmlns:pic="http://schemas.openxmlformats.org/drawingml/2006/picture">
+                  <pic:nvPicPr>
+                    <pic:cNvPr id="10" name="Screen Shot 2016-03-23 at 11.41.01 PM.png"/>
+                    <pic:cNvPicPr/>
+                  </pic:nvPicPr>
+                  <pic:blipFill>
+                    <a:blip r:embed="rId14">
+                      <a:extLst>
+                        <a:ext uri="{28A0092B-C50C-407E-A947-70E740481C1C}">
+                          <a14:useLocalDpi xmlns:a14="http://schemas.microsoft.com/office/drawing/2010/main" val="0"/>
+                        </a:ext>
+                      </a:extLst>
+                    </a:blip>
+                    <a:stretch>
+                      <a:fillRect/>
+                    </a:stretch>
+                  </pic:blipFill>
+                  <pic:spPr>
+                    <a:xfrm>
+                      <a:off x="0" y="0"/>
+                      <a:ext cx="5727700" cy="2745740"/>
+                    </a:xfrm>
+                    <a:prstGeom prst="rect">
+                      <a:avLst/>
+                    </a:prstGeom>
+                  </pic:spPr>
+                </pic:pic>
+              </a:graphicData>
+            </a:graphic>
+          </wp:inline>
+        </w:drawing>
+      </w:r>
+    </w:p>
     <w:p/>
+    <w:p>
+      <w:r>
+        <w:rPr>
+          <w:noProof/>
+        </w:rPr>
+        <w:drawing>
+          <wp:inline distT="0" distB="0" distL="0" distR="0" wp14:anchorId="5CDE1651" wp14:editId="408D023D">
+            <wp:extent cx="5270500" cy="4089400"/>
+            <wp:effectExtent l="0" t="0" r="12700" b="0"/>
+            <wp:docPr id="13" name="Picture 13"/>
+            <wp:cNvGraphicFramePr>
+              <a:graphicFrameLocks xmlns:a="http://schemas.openxmlformats.org/drawingml/2006/main" noChangeAspect="1"/>
+            </wp:cNvGraphicFramePr>
+            <a:graphic xmlns:a="http://schemas.openxmlformats.org/drawingml/2006/main">
+              <a:graphicData uri="http://schemas.openxmlformats.org/drawingml/2006/picture">
+                <pic:pic xmlns:pic="http://schemas.openxmlformats.org/drawingml/2006/picture">
+                  <pic:nvPicPr>
+                    <pic:cNvPr id="13" name="Screen Shot 2016-03-23 at 11.55.20 PM.png"/>
+                    <pic:cNvPicPr/>
+                  </pic:nvPicPr>
+                  <pic:blipFill>
+                    <a:blip r:embed="rId15">
+                      <a:extLst>
+                        <a:ext uri="{28A0092B-C50C-407E-A947-70E740481C1C}">
+                          <a14:useLocalDpi xmlns:a14="http://schemas.microsoft.com/office/drawing/2010/main" val="0"/>
+                        </a:ext>
+                      </a:extLst>
+                    </a:blip>
+                    <a:stretch>
+                      <a:fillRect/>
+                    </a:stretch>
+                  </pic:blipFill>
+                  <pic:spPr>
+                    <a:xfrm>
+                      <a:off x="0" y="0"/>
+                      <a:ext cx="5270500" cy="4089400"/>
+                    </a:xfrm>
+                    <a:prstGeom prst="rect">
+                      <a:avLst/>
+                    </a:prstGeom>
+                  </pic:spPr>
+                </pic:pic>
+              </a:graphicData>
+            </a:graphic>
+          </wp:inline>
+        </w:drawing>
+      </w:r>
+    </w:p>
+    <w:p/>
+    <w:p/>
+    <w:p>
+      <w:bookmarkStart w:id="0" w:name="_GoBack"/>
+      <w:r>
+        <w:rPr>
+          <w:noProof/>
+        </w:rPr>
+        <w:drawing>
+          <wp:inline distT="0" distB="0" distL="0" distR="0" wp14:anchorId="2B433FB7" wp14:editId="55FF9056">
+            <wp:extent cx="7086600" cy="4117340"/>
+            <wp:effectExtent l="0" t="0" r="0" b="0"/>
+            <wp:docPr id="15" name="Picture 15"/>
+            <wp:cNvGraphicFramePr>
+              <a:graphicFrameLocks xmlns:a="http://schemas.openxmlformats.org/drawingml/2006/main" noChangeAspect="1"/>
+            </wp:cNvGraphicFramePr>
+            <a:graphic xmlns:a="http://schemas.openxmlformats.org/drawingml/2006/main">
+              <a:graphicData uri="http://schemas.openxmlformats.org/drawingml/2006/picture">
+                <pic:pic xmlns:pic="http://schemas.openxmlformats.org/drawingml/2006/picture">
+                  <pic:nvPicPr>
+                    <pic:cNvPr id="15" name="Screen Shot 2016-03-24 at 12.03.47 AM.png"/>
+                    <pic:cNvPicPr/>
+                  </pic:nvPicPr>
+                  <pic:blipFill>
+                    <a:blip r:embed="rId16">
+                      <a:extLst>
+                        <a:ext uri="{28A0092B-C50C-407E-A947-70E740481C1C}">
+                          <a14:useLocalDpi xmlns:a14="http://schemas.microsoft.com/office/drawing/2010/main" val="0"/>
+                        </a:ext>
+                      </a:extLst>
+                    </a:blip>
+                    <a:stretch>
+                      <a:fillRect/>
+                    </a:stretch>
+                  </pic:blipFill>
+                  <pic:spPr>
+                    <a:xfrm>
+                      <a:off x="0" y="0"/>
+                      <a:ext cx="7086600" cy="4117340"/>
+                    </a:xfrm>
+                    <a:prstGeom prst="rect">
+                      <a:avLst/>
+                    </a:prstGeom>
+                  </pic:spPr>
+                </pic:pic>
+              </a:graphicData>
+            </a:graphic>
+          </wp:inline>
+        </w:drawing>
+      </w:r>
+      <w:bookmarkEnd w:id="0"/>
+    </w:p>
     <w:sectPr>
       <w:pgSz w:w="11900" w:h="16840" w:code="9"/>
       <w:pgMar w:top="1440" w:right="1440" w:bottom="1440" w:left="1440" w:header="720" w:footer="720" w:gutter="0"/>
@@ -1868,6 +2286,7 @@
   <w:style w:type="character" w:default="1" w:styleId="DefaultParagraphFont">
     <w:name w:val="Default Paragraph Font"/>
     <w:uiPriority w:val="1"/>
+    <w:semiHidden/>
     <w:unhideWhenUsed/>
   </w:style>
   <w:style w:type="table" w:default="1" w:styleId="TableNormal">
@@ -5205,11 +5624,11 @@
           <c:showPercent val="0"/>
           <c:showBubbleSize val="0"/>
         </c:dLbls>
-        <c:axId val="-2084085280"/>
-        <c:axId val="-2099477760"/>
+        <c:axId val="2104422128"/>
+        <c:axId val="-2051843344"/>
       </c:areaChart>
       <c:catAx>
-        <c:axId val="-2084085280"/>
+        <c:axId val="2104422128"/>
         <c:scaling>
           <c:orientation val="minMax"/>
         </c:scaling>
@@ -5251,7 +5670,7 @@
             <a:endParaRPr lang="en-US"/>
           </a:p>
         </c:txPr>
-        <c:crossAx val="-2099477760"/>
+        <c:crossAx val="-2051843344"/>
         <c:crosses val="autoZero"/>
         <c:auto val="1"/>
         <c:lblAlgn val="ctr"/>
@@ -5259,7 +5678,7 @@
         <c:noMultiLvlLbl val="0"/>
       </c:catAx>
       <c:valAx>
-        <c:axId val="-2099477760"/>
+        <c:axId val="-2051843344"/>
         <c:scaling>
           <c:orientation val="minMax"/>
         </c:scaling>
@@ -5309,7 +5728,7 @@
             <a:endParaRPr lang="en-US"/>
           </a:p>
         </c:txPr>
-        <c:crossAx val="-2084085280"/>
+        <c:crossAx val="2104422128"/>
         <c:crosses val="autoZero"/>
         <c:crossBetween val="midCat"/>
       </c:valAx>

</xml_diff>

<commit_message>
added the report on 50 feature vector as it was weirdly giving just 3 cluster
</commit_message>
<xml_diff>
--- a/LDA/ReportOn10FeatureVector.docx
+++ b/LDA/ReportOn10FeatureVector.docx
@@ -62,27 +62,7 @@
           <w:highlight w:val="yellow"/>
           <w:shd w:val="clear" w:color="auto" w:fill="FFFFFF"/>
         </w:rPr>
-        <w:t>[(0, u'0.016*like + 0.016*just + 0.011*love + 0.009*want + 0.009*</w:t>
-      </w:r>
-      <w:proofErr w:type="spellStart"/>
-      <w:r>
-        <w:rPr>
-          <w:rFonts w:ascii="Arial" w:eastAsia="Times New Roman" w:hAnsi="Arial" w:cs="Arial"/>
-          <w:color w:val="222222"/>
-          <w:highlight w:val="yellow"/>
-          <w:shd w:val="clear" w:color="auto" w:fill="FFFFFF"/>
-        </w:rPr>
-        <w:t>peopl</w:t>
-      </w:r>
-      <w:proofErr w:type="spellEnd"/>
-      <w:r>
-        <w:rPr>
-          <w:rFonts w:ascii="Arial" w:eastAsia="Times New Roman" w:hAnsi="Arial" w:cs="Arial"/>
-          <w:color w:val="222222"/>
-          <w:highlight w:val="yellow"/>
-          <w:shd w:val="clear" w:color="auto" w:fill="FFFFFF"/>
-        </w:rPr>
-        <w:t xml:space="preserve"> + 0.008*one + 0.008*know + 0.008*day + 0.007*time + 0.007*make'),</w:t>
+        <w:t>[(0, u'0.016*like + 0.016*just + 0.011*love + 0.009*want + 0.009*peopl + 0.008*one + 0.008*know + 0.008*day + 0.007*time + 0.007*make'),</w:t>
       </w:r>
       <w:r>
         <w:rPr>
@@ -142,185 +122,59 @@
           <w:color w:val="222222"/>
           <w:shd w:val="clear" w:color="auto" w:fill="FFFFFF"/>
         </w:rPr>
-        <w:t>(2, u'0.058*photo + 0.030*post + 0.017*</w:t>
-      </w:r>
-      <w:proofErr w:type="spellStart"/>
-      <w:r>
+        <w:t>(2, u'0.058*photo + 0.030*post + 0.017*facebook + 0.013*harri + 0.010*video + 0.008*love + 0.008*loui + 0.008*album + 0.007*day + 0.006*pour'),</w:t>
+      </w:r>
+    </w:p>
+    <w:p>
+      <w:pPr>
         <w:rPr>
           <w:rFonts w:ascii="Arial" w:eastAsia="Times New Roman" w:hAnsi="Arial" w:cs="Arial"/>
           <w:color w:val="222222"/>
           <w:shd w:val="clear" w:color="auto" w:fill="FFFFFF"/>
         </w:rPr>
-        <w:t>facebook</w:t>
-      </w:r>
-      <w:proofErr w:type="spellEnd"/>
-      <w:r>
+      </w:pPr>
+    </w:p>
+    <w:p>
+      <w:pPr>
         <w:rPr>
           <w:rFonts w:ascii="Arial" w:eastAsia="Times New Roman" w:hAnsi="Arial" w:cs="Arial"/>
           <w:color w:val="222222"/>
           <w:shd w:val="clear" w:color="auto" w:fill="FFFFFF"/>
         </w:rPr>
-        <w:t xml:space="preserve"> + 0.013*</w:t>
-      </w:r>
-      <w:proofErr w:type="spellStart"/>
+      </w:pPr>
       <w:r>
         <w:rPr>
           <w:rFonts w:ascii="Arial" w:eastAsia="Times New Roman" w:hAnsi="Arial" w:cs="Arial"/>
           <w:color w:val="222222"/>
           <w:shd w:val="clear" w:color="auto" w:fill="FFFFFF"/>
         </w:rPr>
-        <w:t>harri</w:t>
-      </w:r>
-      <w:proofErr w:type="spellEnd"/>
-      <w:r>
+        <w:t xml:space="preserve"> (3, u'0.027*follow + 0.019*dan + 0.018*stat + 0.016*one + 0.015*music + 0.014*check + 0.011*automat + 0.010*peopl + 0.010*download + 0.009*play'),</w:t>
+      </w:r>
+    </w:p>
+    <w:p>
+      <w:pPr>
         <w:rPr>
           <w:rFonts w:ascii="Arial" w:eastAsia="Times New Roman" w:hAnsi="Arial" w:cs="Arial"/>
           <w:color w:val="222222"/>
           <w:shd w:val="clear" w:color="auto" w:fill="FFFFFF"/>
         </w:rPr>
-        <w:t xml:space="preserve"> + 0.010*video + 0.008*love + 0.008*</w:t>
-      </w:r>
-      <w:proofErr w:type="spellStart"/>
-      <w:r>
+      </w:pPr>
+    </w:p>
+    <w:p>
+      <w:pPr>
         <w:rPr>
           <w:rFonts w:ascii="Arial" w:eastAsia="Times New Roman" w:hAnsi="Arial" w:cs="Arial"/>
           <w:color w:val="222222"/>
           <w:shd w:val="clear" w:color="auto" w:fill="FFFFFF"/>
         </w:rPr>
-        <w:t>loui</w:t>
-      </w:r>
-      <w:proofErr w:type="spellEnd"/>
+      </w:pPr>
       <w:r>
         <w:rPr>
           <w:rFonts w:ascii="Arial" w:eastAsia="Times New Roman" w:hAnsi="Arial" w:cs="Arial"/>
           <w:color w:val="222222"/>
           <w:shd w:val="clear" w:color="auto" w:fill="FFFFFF"/>
         </w:rPr>
-        <w:t xml:space="preserve"> + 0.008*album + 0.007*day + 0.006*pour'),</w:t>
-      </w:r>
-    </w:p>
-    <w:p>
-      <w:pPr>
-        <w:rPr>
-          <w:rFonts w:ascii="Arial" w:eastAsia="Times New Roman" w:hAnsi="Arial" w:cs="Arial"/>
-          <w:color w:val="222222"/>
-          <w:shd w:val="clear" w:color="auto" w:fill="FFFFFF"/>
-        </w:rPr>
-      </w:pPr>
-    </w:p>
-    <w:p>
-      <w:pPr>
-        <w:rPr>
-          <w:rFonts w:ascii="Arial" w:eastAsia="Times New Roman" w:hAnsi="Arial" w:cs="Arial"/>
-          <w:color w:val="222222"/>
-          <w:shd w:val="clear" w:color="auto" w:fill="FFFFFF"/>
-        </w:rPr>
-      </w:pPr>
-      <w:r>
-        <w:rPr>
-          <w:rFonts w:ascii="Arial" w:eastAsia="Times New Roman" w:hAnsi="Arial" w:cs="Arial"/>
-          <w:color w:val="222222"/>
-          <w:shd w:val="clear" w:color="auto" w:fill="FFFFFF"/>
-        </w:rPr>
-        <w:t xml:space="preserve"> (3, u'0.027*follow + 0.019*</w:t>
-      </w:r>
-      <w:proofErr w:type="spellStart"/>
-      <w:r>
-        <w:rPr>
-          <w:rFonts w:ascii="Arial" w:eastAsia="Times New Roman" w:hAnsi="Arial" w:cs="Arial"/>
-          <w:color w:val="222222"/>
-          <w:shd w:val="clear" w:color="auto" w:fill="FFFFFF"/>
-        </w:rPr>
-        <w:t>dan</w:t>
-      </w:r>
-      <w:proofErr w:type="spellEnd"/>
-      <w:r>
-        <w:rPr>
-          <w:rFonts w:ascii="Arial" w:eastAsia="Times New Roman" w:hAnsi="Arial" w:cs="Arial"/>
-          <w:color w:val="222222"/>
-          <w:shd w:val="clear" w:color="auto" w:fill="FFFFFF"/>
-        </w:rPr>
-        <w:t xml:space="preserve"> + 0.018*stat + 0.016*one + 0.015*music + 0.014*check + 0.011*automat + 0.010*</w:t>
-      </w:r>
-      <w:proofErr w:type="spellStart"/>
-      <w:r>
-        <w:rPr>
-          <w:rFonts w:ascii="Arial" w:eastAsia="Times New Roman" w:hAnsi="Arial" w:cs="Arial"/>
-          <w:color w:val="222222"/>
-          <w:shd w:val="clear" w:color="auto" w:fill="FFFFFF"/>
-        </w:rPr>
-        <w:t>peopl</w:t>
-      </w:r>
-      <w:proofErr w:type="spellEnd"/>
-      <w:r>
-        <w:rPr>
-          <w:rFonts w:ascii="Arial" w:eastAsia="Times New Roman" w:hAnsi="Arial" w:cs="Arial"/>
-          <w:color w:val="222222"/>
-          <w:shd w:val="clear" w:color="auto" w:fill="FFFFFF"/>
-        </w:rPr>
-        <w:t xml:space="preserve"> + 0.010*download + 0.009*play'),</w:t>
-      </w:r>
-    </w:p>
-    <w:p>
-      <w:pPr>
-        <w:rPr>
-          <w:rFonts w:ascii="Arial" w:eastAsia="Times New Roman" w:hAnsi="Arial" w:cs="Arial"/>
-          <w:color w:val="222222"/>
-          <w:shd w:val="clear" w:color="auto" w:fill="FFFFFF"/>
-        </w:rPr>
-      </w:pPr>
-    </w:p>
-    <w:p>
-      <w:pPr>
-        <w:rPr>
-          <w:rFonts w:ascii="Arial" w:eastAsia="Times New Roman" w:hAnsi="Arial" w:cs="Arial"/>
-          <w:color w:val="222222"/>
-          <w:shd w:val="clear" w:color="auto" w:fill="FFFFFF"/>
-        </w:rPr>
-      </w:pPr>
-      <w:r>
-        <w:rPr>
-          <w:rFonts w:ascii="Arial" w:eastAsia="Times New Roman" w:hAnsi="Arial" w:cs="Arial"/>
-          <w:color w:val="222222"/>
-          <w:shd w:val="clear" w:color="auto" w:fill="FFFFFF"/>
-        </w:rPr>
-        <w:t xml:space="preserve"> (4, u'0.345*</w:t>
-      </w:r>
-      <w:proofErr w:type="spellStart"/>
-      <w:r>
-        <w:rPr>
-          <w:rFonts w:ascii="Arial" w:eastAsia="Times New Roman" w:hAnsi="Arial" w:cs="Arial"/>
-          <w:color w:val="222222"/>
-          <w:shd w:val="clear" w:color="auto" w:fill="FFFFFF"/>
-        </w:rPr>
-        <w:t>updat</w:t>
-      </w:r>
-      <w:proofErr w:type="spellEnd"/>
-      <w:r>
-        <w:rPr>
-          <w:rFonts w:ascii="Arial" w:eastAsia="Times New Roman" w:hAnsi="Arial" w:cs="Arial"/>
-          <w:color w:val="222222"/>
-          <w:shd w:val="clear" w:color="auto" w:fill="FFFFFF"/>
-        </w:rPr>
-        <w:t xml:space="preserve"> + 0.052*con + 0.032*</w:t>
-      </w:r>
-      <w:proofErr w:type="spellStart"/>
-      <w:r>
-        <w:rPr>
-          <w:rFonts w:ascii="Arial" w:eastAsia="Times New Roman" w:hAnsi="Arial" w:cs="Arial"/>
-          <w:color w:val="222222"/>
-          <w:shd w:val="clear" w:color="auto" w:fill="FFFFFF"/>
-        </w:rPr>
-        <w:t>como</w:t>
-      </w:r>
-      <w:proofErr w:type="spellEnd"/>
-      <w:r>
-        <w:rPr>
-          <w:rFonts w:ascii="Arial" w:eastAsia="Times New Roman" w:hAnsi="Arial" w:cs="Arial"/>
-          <w:color w:val="222222"/>
-          <w:shd w:val="clear" w:color="auto" w:fill="FFFFFF"/>
-        </w:rPr>
-        <w:t xml:space="preserve"> + 0.027*del + 0.014*hay + 0.011*son + 0.010*sin + 0.009*soy + 0.008*tan + 0.008*solo'),</w:t>
+        <w:t xml:space="preserve"> (4, u'0.345*updat + 0.052*con + 0.032*como + 0.027*del + 0.014*hay + 0.011*son + 0.010*sin + 0.009*soy + 0.008*tan + 0.008*solo'),</w:t>
       </w:r>
     </w:p>
     <w:p>
@@ -378,29 +232,7 @@
           <w:szCs w:val="28"/>
           <w:shd w:val="clear" w:color="auto" w:fill="FFFFFF"/>
         </w:rPr>
-        <w:t xml:space="preserve"> (6, u'0.006*news + 0.004*will + 0.004*say + 0.004*car + 0.003*call + 0.003*need + 0.003*</w:t>
-      </w:r>
-      <w:proofErr w:type="spellStart"/>
-      <w:r>
-        <w:rPr>
-          <w:rFonts w:ascii="Arial" w:eastAsia="Times New Roman" w:hAnsi="Arial" w:cs="Arial"/>
-          <w:color w:val="222222"/>
-          <w:sz w:val="28"/>
-          <w:szCs w:val="28"/>
-          <w:shd w:val="clear" w:color="auto" w:fill="FFFFFF"/>
-        </w:rPr>
-        <w:t>polic</w:t>
-      </w:r>
-      <w:proofErr w:type="spellEnd"/>
-      <w:r>
-        <w:rPr>
-          <w:rFonts w:ascii="Arial" w:eastAsia="Times New Roman" w:hAnsi="Arial" w:cs="Arial"/>
-          <w:color w:val="222222"/>
-          <w:sz w:val="28"/>
-          <w:szCs w:val="28"/>
-          <w:shd w:val="clear" w:color="auto" w:fill="FFFFFF"/>
-        </w:rPr>
-        <w:t xml:space="preserve"> + 0.003*time + 0.003*year + 0.003*</w:t>
+        <w:t xml:space="preserve"> (6, u'0.006*news + 0.004*will + 0.004*say + 0.004*car + 0.003*call + 0.003*need + 0.003*polic + 0.003*time + 0.003*year + 0.003*</w:t>
       </w:r>
       <w:r>
         <w:rPr>
@@ -501,121 +333,31 @@
           <w:color w:val="222222"/>
           <w:shd w:val="clear" w:color="auto" w:fill="FFFFFF"/>
         </w:rPr>
-        <w:t>(8, u'0.006*</w:t>
-      </w:r>
-      <w:proofErr w:type="spellStart"/>
-      <w:r>
+        <w:t>(8, u'0.006*obama + 0.004*use + 0.004*read + 0.004*great + 0.003*food + 0.003*chang + 0.003*will + 0.003*influenc + 0.003*human + 0.003*stori'),</w:t>
+      </w:r>
+    </w:p>
+    <w:p>
+      <w:pPr>
         <w:rPr>
           <w:rFonts w:ascii="Arial" w:eastAsia="Times New Roman" w:hAnsi="Arial" w:cs="Arial"/>
           <w:color w:val="222222"/>
           <w:shd w:val="clear" w:color="auto" w:fill="FFFFFF"/>
         </w:rPr>
-        <w:t>obama</w:t>
-      </w:r>
-      <w:proofErr w:type="spellEnd"/>
+      </w:pPr>
+    </w:p>
+    <w:p>
+      <w:pPr>
+        <w:rPr>
+          <w:rFonts w:ascii="Times New Roman" w:eastAsia="Times New Roman" w:hAnsi="Times New Roman" w:cs="Times New Roman"/>
+        </w:rPr>
+      </w:pPr>
       <w:r>
         <w:rPr>
           <w:rFonts w:ascii="Arial" w:eastAsia="Times New Roman" w:hAnsi="Arial" w:cs="Arial"/>
           <w:color w:val="222222"/>
           <w:shd w:val="clear" w:color="auto" w:fill="FFFFFF"/>
         </w:rPr>
-        <w:t xml:space="preserve"> + 0.004*use + 0.004*read + 0.004*great + 0.003*food + 0.003*</w:t>
-      </w:r>
-      <w:proofErr w:type="spellStart"/>
-      <w:r>
-        <w:rPr>
-          <w:rFonts w:ascii="Arial" w:eastAsia="Times New Roman" w:hAnsi="Arial" w:cs="Arial"/>
-          <w:color w:val="222222"/>
-          <w:shd w:val="clear" w:color="auto" w:fill="FFFFFF"/>
-        </w:rPr>
-        <w:t>chang</w:t>
-      </w:r>
-      <w:proofErr w:type="spellEnd"/>
-      <w:r>
-        <w:rPr>
-          <w:rFonts w:ascii="Arial" w:eastAsia="Times New Roman" w:hAnsi="Arial" w:cs="Arial"/>
-          <w:color w:val="222222"/>
-          <w:shd w:val="clear" w:color="auto" w:fill="FFFFFF"/>
-        </w:rPr>
-        <w:t xml:space="preserve"> + 0.003*will + 0.003*</w:t>
-      </w:r>
-      <w:proofErr w:type="spellStart"/>
-      <w:r>
-        <w:rPr>
-          <w:rFonts w:ascii="Arial" w:eastAsia="Times New Roman" w:hAnsi="Arial" w:cs="Arial"/>
-          <w:color w:val="222222"/>
-          <w:shd w:val="clear" w:color="auto" w:fill="FFFFFF"/>
-        </w:rPr>
-        <w:t>influenc</w:t>
-      </w:r>
-      <w:proofErr w:type="spellEnd"/>
-      <w:r>
-        <w:rPr>
-          <w:rFonts w:ascii="Arial" w:eastAsia="Times New Roman" w:hAnsi="Arial" w:cs="Arial"/>
-          <w:color w:val="222222"/>
-          <w:shd w:val="clear" w:color="auto" w:fill="FFFFFF"/>
-        </w:rPr>
-        <w:t xml:space="preserve"> + 0.003*human + 0.003*</w:t>
-      </w:r>
-      <w:proofErr w:type="spellStart"/>
-      <w:r>
-        <w:rPr>
-          <w:rFonts w:ascii="Arial" w:eastAsia="Times New Roman" w:hAnsi="Arial" w:cs="Arial"/>
-          <w:color w:val="222222"/>
-          <w:shd w:val="clear" w:color="auto" w:fill="FFFFFF"/>
-        </w:rPr>
-        <w:t>stori</w:t>
-      </w:r>
-      <w:proofErr w:type="spellEnd"/>
-      <w:r>
-        <w:rPr>
-          <w:rFonts w:ascii="Arial" w:eastAsia="Times New Roman" w:hAnsi="Arial" w:cs="Arial"/>
-          <w:color w:val="222222"/>
-          <w:shd w:val="clear" w:color="auto" w:fill="FFFFFF"/>
-        </w:rPr>
-        <w:t>'),</w:t>
-      </w:r>
-    </w:p>
-    <w:p>
-      <w:pPr>
-        <w:rPr>
-          <w:rFonts w:ascii="Arial" w:eastAsia="Times New Roman" w:hAnsi="Arial" w:cs="Arial"/>
-          <w:color w:val="222222"/>
-          <w:shd w:val="clear" w:color="auto" w:fill="FFFFFF"/>
-        </w:rPr>
-      </w:pPr>
-    </w:p>
-    <w:p>
-      <w:pPr>
-        <w:rPr>
-          <w:rFonts w:ascii="Times New Roman" w:eastAsia="Times New Roman" w:hAnsi="Times New Roman" w:cs="Times New Roman"/>
-        </w:rPr>
-      </w:pPr>
-      <w:r>
-        <w:rPr>
-          <w:rFonts w:ascii="Arial" w:eastAsia="Times New Roman" w:hAnsi="Arial" w:cs="Arial"/>
-          <w:color w:val="222222"/>
-          <w:shd w:val="clear" w:color="auto" w:fill="FFFFFF"/>
-        </w:rPr>
-        <w:t xml:space="preserve"> (9, u'0.022*love + 0.022*tweet + 0.020*vote + 0.012*second + 0.012*summer + 0.011*collect + 0.011*</w:t>
-      </w:r>
-      <w:proofErr w:type="spellStart"/>
-      <w:r>
-        <w:rPr>
-          <w:rFonts w:ascii="Arial" w:eastAsia="Times New Roman" w:hAnsi="Arial" w:cs="Arial"/>
-          <w:color w:val="222222"/>
-          <w:shd w:val="clear" w:color="auto" w:fill="FFFFFF"/>
-        </w:rPr>
-        <w:t>happi</w:t>
-      </w:r>
-      <w:proofErr w:type="spellEnd"/>
-      <w:r>
-        <w:rPr>
-          <w:rFonts w:ascii="Arial" w:eastAsia="Times New Roman" w:hAnsi="Arial" w:cs="Arial"/>
-          <w:color w:val="222222"/>
-          <w:shd w:val="clear" w:color="auto" w:fill="FFFFFF"/>
-        </w:rPr>
-        <w:t xml:space="preserve"> + 0.011*thank + 0.010*may + 0.010*one')]</w:t>
+        <w:t xml:space="preserve"> (9, u'0.022*love + 0.022*tweet + 0.020*vote + 0.012*second + 0.012*summer + 0.011*collect + 0.011*happi + 0.011*thank + 0.010*may + 0.010*one')]</w:t>
       </w:r>
     </w:p>
     <w:p/>
@@ -936,21 +678,12 @@
         </w:rPr>
         <w:fldChar w:fldCharType="end"/>
       </w:r>
-      <w:proofErr w:type="spellStart"/>
       <w:r>
         <w:rPr>
           <w:sz w:val="24"/>
           <w:szCs w:val="24"/>
         </w:rPr>
-        <w:t>OverAll</w:t>
-      </w:r>
-      <w:proofErr w:type="spellEnd"/>
-      <w:r>
-        <w:rPr>
-          <w:sz w:val="24"/>
-          <w:szCs w:val="24"/>
-        </w:rPr>
-        <w:t xml:space="preserve"> distribution of 10 feature vector for 2000 users</w:t>
+        <w:t>OverAll distribution of 10 feature vector for 2000 users</w:t>
       </w:r>
     </w:p>
     <w:p/>
@@ -1304,25 +1037,7 @@
           <w:sz w:val="22"/>
           <w:szCs w:val="22"/>
         </w:rPr>
-        <w:t xml:space="preserve">Total </w:t>
-      </w:r>
-      <w:proofErr w:type="gramStart"/>
-      <w:r>
-        <w:rPr>
-          <w:b/>
-          <w:sz w:val="22"/>
-          <w:szCs w:val="22"/>
-        </w:rPr>
-        <w:t>N :</w:t>
-      </w:r>
-      <w:proofErr w:type="gramEnd"/>
-      <w:r>
-        <w:rPr>
-          <w:b/>
-          <w:sz w:val="22"/>
-          <w:szCs w:val="22"/>
-        </w:rPr>
-        <w:t xml:space="preserve"> For class 2 and 3 : 204</w:t>
+        <w:t>Total N : For class 2 and 3 : 204</w:t>
       </w:r>
     </w:p>
     <w:p>
@@ -1377,89 +1092,35 @@
           <w:sz w:val="30"/>
           <w:szCs w:val="30"/>
         </w:rPr>
-        <w:t>3, u'0.017*like + 0.015*just + 0.010*fuck + 0.009*one + 0.007*think + 0.007*know + 0.006*now + 0.006*good + 0.006*</w:t>
-      </w:r>
-      <w:proofErr w:type="spellStart"/>
-      <w:r>
+        <w:t>3, u'0.017*like + 0.015*just + 0.010*fuck + 0.009*one + 0.007*think + 0.007*know + 0.006*now + 0.006*good + 0.006*peopl + 0.006*look'</w:t>
+      </w:r>
+    </w:p>
+    <w:p>
+      <w:pPr>
+        <w:keepNext/>
         <w:rPr>
           <w:b/>
           <w:sz w:val="30"/>
           <w:szCs w:val="30"/>
         </w:rPr>
-        <w:t>peopl</w:t>
-      </w:r>
-      <w:proofErr w:type="spellEnd"/>
-      <w:r>
+      </w:pPr>
+    </w:p>
+    <w:p>
+      <w:pPr>
+        <w:keepNext/>
         <w:rPr>
           <w:b/>
           <w:sz w:val="30"/>
           <w:szCs w:val="30"/>
         </w:rPr>
-        <w:t xml:space="preserve"> + 0.006*look'</w:t>
-      </w:r>
-    </w:p>
-    <w:p>
-      <w:pPr>
-        <w:keepNext/>
+      </w:pPr>
+      <w:r>
         <w:rPr>
           <w:b/>
           <w:sz w:val="30"/>
           <w:szCs w:val="30"/>
         </w:rPr>
-      </w:pPr>
-    </w:p>
-    <w:p>
-      <w:pPr>
-        <w:keepNext/>
-        <w:rPr>
-          <w:b/>
-          <w:sz w:val="30"/>
-          <w:szCs w:val="30"/>
-        </w:rPr>
-      </w:pPr>
-      <w:r>
-        <w:rPr>
-          <w:b/>
-          <w:sz w:val="30"/>
-          <w:szCs w:val="30"/>
-        </w:rPr>
-        <w:t>15, u'0.017*like + 0.016*just + 0.014*love + 0.012*want + 0.011*</w:t>
-      </w:r>
-      <w:proofErr w:type="spellStart"/>
-      <w:r>
-        <w:rPr>
-          <w:b/>
-          <w:sz w:val="30"/>
-          <w:szCs w:val="30"/>
-        </w:rPr>
-        <w:t>peopl</w:t>
-      </w:r>
-      <w:proofErr w:type="spellEnd"/>
-      <w:r>
-        <w:rPr>
-          <w:b/>
-          <w:sz w:val="30"/>
-          <w:szCs w:val="30"/>
-        </w:rPr>
-        <w:t xml:space="preserve"> + 0.009*</w:t>
-      </w:r>
-      <w:proofErr w:type="spellStart"/>
-      <w:r>
-        <w:rPr>
-          <w:b/>
-          <w:sz w:val="30"/>
-          <w:szCs w:val="30"/>
-        </w:rPr>
-        <w:t>someon</w:t>
-      </w:r>
-      <w:proofErr w:type="spellEnd"/>
-      <w:r>
-        <w:rPr>
-          <w:b/>
-          <w:sz w:val="30"/>
-          <w:szCs w:val="30"/>
-        </w:rPr>
-        <w:t xml:space="preserve"> + 0.009*life + 0.009*feel + 0.009*day + 0.008*know</w:t>
+        <w:t>15, u'0.017*like + 0.016*just + 0.014*love + 0.012*want + 0.011*peopl + 0.009*someon + 0.009*life + 0.009*feel + 0.009*day + 0.008*know</w:t>
       </w:r>
     </w:p>
     <w:p>
@@ -1488,27 +1149,7 @@
           <w:szCs w:val="30"/>
           <w:highlight w:val="yellow"/>
         </w:rPr>
-        <w:t>(19, u'0.018*like + 0.015*just + 0.015*fuck + 0.013*shit + 0.009*know + 0.008*want + 0.008*need + 0.008*</w:t>
-      </w:r>
-      <w:proofErr w:type="spellStart"/>
-      <w:r>
-        <w:rPr>
-          <w:b/>
-          <w:sz w:val="30"/>
-          <w:szCs w:val="30"/>
-          <w:highlight w:val="yellow"/>
-        </w:rPr>
-        <w:t>peopl</w:t>
-      </w:r>
-      <w:proofErr w:type="spellEnd"/>
-      <w:r>
-        <w:rPr>
-          <w:b/>
-          <w:sz w:val="30"/>
-          <w:szCs w:val="30"/>
-          <w:highlight w:val="yellow"/>
-        </w:rPr>
-        <w:t xml:space="preserve"> + 0.008*bitch + 0.008*love')</w:t>
+        <w:t>(19, u'0.018*like + 0.015*just + 0.015*fuck + 0.013*shit + 0.009*know + 0.008*want + 0.008*need + 0.008*peopl + 0.008*bitch + 0.008*love')</w:t>
       </w:r>
     </w:p>
     <w:p>
@@ -1541,6 +1182,7 @@
       </w:pPr>
       <w:r>
         <w:rPr>
+          <w:noProof/>
           <w:sz w:val="48"/>
           <w:szCs w:val="48"/>
         </w:rPr>
@@ -1610,6 +1252,9 @@
         <w:keepNext/>
       </w:pPr>
       <w:r>
+        <w:rPr>
+          <w:noProof/>
+        </w:rPr>
         <w:drawing>
           <wp:inline distT="0" distB="0" distL="0" distR="0" wp14:anchorId="32342666" wp14:editId="2EF8C097">
             <wp:extent cx="5499735" cy="2263140"/>
@@ -1823,9 +1468,7 @@
       </w:r>
     </w:p>
     <w:p/>
-    <w:p/>
-    <w:p>
-      <w:bookmarkStart w:id="0" w:name="_GoBack"/>
+    <w:p>
       <w:r>
         <w:rPr>
           <w:noProof/>
@@ -1872,6 +1515,277 @@
           </wp:inline>
         </w:drawing>
       </w:r>
+    </w:p>
+    <w:p/>
+    <w:p/>
+    <w:p>
+      <w:pPr>
+        <w:keepNext/>
+        <w:rPr>
+          <w:b/>
+          <w:sz w:val="48"/>
+          <w:szCs w:val="48"/>
+        </w:rPr>
+      </w:pPr>
+      <w:r>
+        <w:rPr>
+          <w:b/>
+          <w:sz w:val="48"/>
+          <w:szCs w:val="48"/>
+        </w:rPr>
+        <w:t>5</w:t>
+      </w:r>
+      <w:r>
+        <w:rPr>
+          <w:b/>
+          <w:sz w:val="48"/>
+          <w:szCs w:val="48"/>
+        </w:rPr>
+        <w:t>0 Dimension analysis</w:t>
+      </w:r>
+    </w:p>
+    <w:p/>
+    <w:p/>
+    <w:p>
+      <w:r>
+        <w:rPr>
+          <w:noProof/>
+        </w:rPr>
+        <w:drawing>
+          <wp:inline distT="0" distB="0" distL="0" distR="0" wp14:anchorId="2734097E" wp14:editId="67E43EDF">
+            <wp:extent cx="6566535" cy="3368040"/>
+            <wp:effectExtent l="0" t="0" r="12065" b="10160"/>
+            <wp:docPr id="3" name="Picture 3"/>
+            <wp:cNvGraphicFramePr>
+              <a:graphicFrameLocks xmlns:a="http://schemas.openxmlformats.org/drawingml/2006/main" noChangeAspect="1"/>
+            </wp:cNvGraphicFramePr>
+            <a:graphic xmlns:a="http://schemas.openxmlformats.org/drawingml/2006/main">
+              <a:graphicData uri="http://schemas.openxmlformats.org/drawingml/2006/picture">
+                <pic:pic xmlns:pic="http://schemas.openxmlformats.org/drawingml/2006/picture">
+                  <pic:nvPicPr>
+                    <pic:cNvPr id="3" name="Screen Shot 2016-03-24 at 2.14.47 PM.png"/>
+                    <pic:cNvPicPr/>
+                  </pic:nvPicPr>
+                  <pic:blipFill>
+                    <a:blip r:embed="rId17">
+                      <a:extLst>
+                        <a:ext uri="{28A0092B-C50C-407E-A947-70E740481C1C}">
+                          <a14:useLocalDpi xmlns:a14="http://schemas.microsoft.com/office/drawing/2010/main" val="0"/>
+                        </a:ext>
+                      </a:extLst>
+                    </a:blip>
+                    <a:stretch>
+                      <a:fillRect/>
+                    </a:stretch>
+                  </pic:blipFill>
+                  <pic:spPr>
+                    <a:xfrm>
+                      <a:off x="0" y="0"/>
+                      <a:ext cx="6566535" cy="3368040"/>
+                    </a:xfrm>
+                    <a:prstGeom prst="rect">
+                      <a:avLst/>
+                    </a:prstGeom>
+                  </pic:spPr>
+                </pic:pic>
+              </a:graphicData>
+            </a:graphic>
+          </wp:inline>
+        </w:drawing>
+      </w:r>
+    </w:p>
+    <w:p/>
+    <w:p/>
+    <w:p>
+      <w:pPr>
+        <w:rPr>
+          <w:sz w:val="30"/>
+          <w:szCs w:val="30"/>
+        </w:rPr>
+      </w:pPr>
+      <w:r>
+        <w:rPr>
+          <w:sz w:val="30"/>
+          <w:szCs w:val="30"/>
+          <w:highlight w:val="yellow"/>
+        </w:rPr>
+        <w:t>(3, u'0.020*like + 0.018*fuck + 0.015*just + 0.013*shit + 0.009*know + 0.008*want + 0.007*bitch + 0.007*need + 0.007*lmao + 0.007*girl'),</w:t>
+      </w:r>
+    </w:p>
+    <w:p>
+      <w:pPr>
+        <w:rPr>
+          <w:sz w:val="30"/>
+          <w:szCs w:val="30"/>
+        </w:rPr>
+      </w:pPr>
+    </w:p>
+    <w:p>
+      <w:pPr>
+        <w:rPr>
+          <w:sz w:val="30"/>
+          <w:szCs w:val="30"/>
+        </w:rPr>
+      </w:pPr>
+      <w:r>
+        <w:rPr>
+          <w:sz w:val="30"/>
+          <w:szCs w:val="30"/>
+        </w:rPr>
+        <w:t>3</w:t>
+      </w:r>
+      <w:r>
+        <w:rPr>
+          <w:sz w:val="30"/>
+          <w:szCs w:val="30"/>
+        </w:rPr>
+        <w:t>4, u'0.010*love + 0.009*like + 0.009*girl + 0.008*just + 0.007*good + 0.007*time + 0.007*will + 0.007*day + 0.007*know + 0.007*one'</w:t>
+      </w:r>
+    </w:p>
+    <w:p>
+      <w:pPr>
+        <w:rPr>
+          <w:sz w:val="30"/>
+          <w:szCs w:val="30"/>
+        </w:rPr>
+      </w:pPr>
+    </w:p>
+    <w:p>
+      <w:pPr>
+        <w:rPr>
+          <w:sz w:val="30"/>
+          <w:szCs w:val="30"/>
+        </w:rPr>
+      </w:pPr>
+      <w:r>
+        <w:rPr>
+          <w:noProof/>
+          <w:sz w:val="30"/>
+          <w:szCs w:val="30"/>
+        </w:rPr>
+        <w:drawing>
+          <wp:inline distT="0" distB="0" distL="0" distR="0" wp14:anchorId="2FB4549B" wp14:editId="24057887">
+            <wp:extent cx="5727700" cy="2906395"/>
+            <wp:effectExtent l="0" t="0" r="12700" b="0"/>
+            <wp:docPr id="14" name="Picture 14"/>
+            <wp:cNvGraphicFramePr>
+              <a:graphicFrameLocks xmlns:a="http://schemas.openxmlformats.org/drawingml/2006/main" noChangeAspect="1"/>
+            </wp:cNvGraphicFramePr>
+            <a:graphic xmlns:a="http://schemas.openxmlformats.org/drawingml/2006/main">
+              <a:graphicData uri="http://schemas.openxmlformats.org/drawingml/2006/picture">
+                <pic:pic xmlns:pic="http://schemas.openxmlformats.org/drawingml/2006/picture">
+                  <pic:nvPicPr>
+                    <pic:cNvPr id="14" name="Screen Shot 2016-03-24 at 2.23.01 PM.png"/>
+                    <pic:cNvPicPr/>
+                  </pic:nvPicPr>
+                  <pic:blipFill>
+                    <a:blip r:embed="rId18">
+                      <a:extLst>
+                        <a:ext uri="{28A0092B-C50C-407E-A947-70E740481C1C}">
+                          <a14:useLocalDpi xmlns:a14="http://schemas.microsoft.com/office/drawing/2010/main" val="0"/>
+                        </a:ext>
+                      </a:extLst>
+                    </a:blip>
+                    <a:stretch>
+                      <a:fillRect/>
+                    </a:stretch>
+                  </pic:blipFill>
+                  <pic:spPr>
+                    <a:xfrm>
+                      <a:off x="0" y="0"/>
+                      <a:ext cx="5727700" cy="2906395"/>
+                    </a:xfrm>
+                    <a:prstGeom prst="rect">
+                      <a:avLst/>
+                    </a:prstGeom>
+                  </pic:spPr>
+                </pic:pic>
+              </a:graphicData>
+            </a:graphic>
+          </wp:inline>
+        </w:drawing>
+      </w:r>
+    </w:p>
+    <w:p>
+      <w:pPr>
+        <w:rPr>
+          <w:sz w:val="30"/>
+          <w:szCs w:val="30"/>
+        </w:rPr>
+      </w:pPr>
+    </w:p>
+    <w:p>
+      <w:pPr>
+        <w:rPr>
+          <w:sz w:val="30"/>
+          <w:szCs w:val="30"/>
+        </w:rPr>
+      </w:pPr>
+      <w:r>
+        <w:rPr>
+          <w:noProof/>
+          <w:sz w:val="30"/>
+          <w:szCs w:val="30"/>
+        </w:rPr>
+        <w:drawing>
+          <wp:inline distT="0" distB="0" distL="0" distR="0" wp14:anchorId="0C43EA8B" wp14:editId="56E5C414">
+            <wp:extent cx="5727700" cy="4027805"/>
+            <wp:effectExtent l="0" t="0" r="12700" b="10795"/>
+            <wp:docPr id="16" name="Picture 16"/>
+            <wp:cNvGraphicFramePr>
+              <a:graphicFrameLocks xmlns:a="http://schemas.openxmlformats.org/drawingml/2006/main" noChangeAspect="1"/>
+            </wp:cNvGraphicFramePr>
+            <a:graphic xmlns:a="http://schemas.openxmlformats.org/drawingml/2006/main">
+              <a:graphicData uri="http://schemas.openxmlformats.org/drawingml/2006/picture">
+                <pic:pic xmlns:pic="http://schemas.openxmlformats.org/drawingml/2006/picture">
+                  <pic:nvPicPr>
+                    <pic:cNvPr id="16" name="Screen Shot 2016-03-24 at 2.31.19 PM.png"/>
+                    <pic:cNvPicPr/>
+                  </pic:nvPicPr>
+                  <pic:blipFill>
+                    <a:blip r:embed="rId19">
+                      <a:extLst>
+                        <a:ext uri="{28A0092B-C50C-407E-A947-70E740481C1C}">
+                          <a14:useLocalDpi xmlns:a14="http://schemas.microsoft.com/office/drawing/2010/main" val="0"/>
+                        </a:ext>
+                      </a:extLst>
+                    </a:blip>
+                    <a:stretch>
+                      <a:fillRect/>
+                    </a:stretch>
+                  </pic:blipFill>
+                  <pic:spPr>
+                    <a:xfrm>
+                      <a:off x="0" y="0"/>
+                      <a:ext cx="5727700" cy="4027805"/>
+                    </a:xfrm>
+                    <a:prstGeom prst="rect">
+                      <a:avLst/>
+                    </a:prstGeom>
+                  </pic:spPr>
+                </pic:pic>
+              </a:graphicData>
+            </a:graphic>
+          </wp:inline>
+        </w:drawing>
+      </w:r>
+    </w:p>
+    <w:p>
+      <w:pPr>
+        <w:rPr>
+          <w:sz w:val="30"/>
+          <w:szCs w:val="30"/>
+        </w:rPr>
+      </w:pPr>
+    </w:p>
+    <w:p>
+      <w:pPr>
+        <w:rPr>
+          <w:sz w:val="30"/>
+          <w:szCs w:val="30"/>
+        </w:rPr>
+      </w:pPr>
+      <w:bookmarkStart w:id="0" w:name="_GoBack"/>
       <w:bookmarkEnd w:id="0"/>
     </w:p>
     <w:sectPr>
@@ -5624,11 +5538,11 @@
           <c:showPercent val="0"/>
           <c:showBubbleSize val="0"/>
         </c:dLbls>
-        <c:axId val="2104422128"/>
-        <c:axId val="-2051843344"/>
+        <c:axId val="-2060712304"/>
+        <c:axId val="-2060710896"/>
       </c:areaChart>
       <c:catAx>
-        <c:axId val="2104422128"/>
+        <c:axId val="-2060712304"/>
         <c:scaling>
           <c:orientation val="minMax"/>
         </c:scaling>
@@ -5670,7 +5584,7 @@
             <a:endParaRPr lang="en-US"/>
           </a:p>
         </c:txPr>
-        <c:crossAx val="-2051843344"/>
+        <c:crossAx val="-2060710896"/>
         <c:crosses val="autoZero"/>
         <c:auto val="1"/>
         <c:lblAlgn val="ctr"/>
@@ -5678,7 +5592,7 @@
         <c:noMultiLvlLbl val="0"/>
       </c:catAx>
       <c:valAx>
-        <c:axId val="-2051843344"/>
+        <c:axId val="-2060710896"/>
         <c:scaling>
           <c:orientation val="minMax"/>
         </c:scaling>
@@ -5728,7 +5642,7 @@
             <a:endParaRPr lang="en-US"/>
           </a:p>
         </c:txPr>
-        <c:crossAx val="2104422128"/>
+        <c:crossAx val="-2060712304"/>
         <c:crosses val="autoZero"/>
         <c:crossBetween val="midCat"/>
       </c:valAx>

</xml_diff>

<commit_message>
Added the 10 feature vecor over all distribution of cluster
</commit_message>
<xml_diff>
--- a/LDA/ReportOn10FeatureVector.docx
+++ b/LDA/ReportOn10FeatureVector.docx
@@ -22,640 +22,10 @@
           <w:szCs w:val="28"/>
           <w:shd w:val="clear" w:color="auto" w:fill="FFFFFF"/>
         </w:rPr>
-        <w:t>10 Topic resulted from running topic modelling algorithm</w:t>
-      </w:r>
-    </w:p>
-    <w:p>
-      <w:pPr>
-        <w:rPr>
-          <w:rFonts w:ascii="Arial" w:eastAsia="Times New Roman" w:hAnsi="Arial" w:cs="Arial"/>
-          <w:color w:val="222222"/>
-          <w:sz w:val="28"/>
-          <w:szCs w:val="28"/>
-          <w:shd w:val="clear" w:color="auto" w:fill="FFFFFF"/>
-        </w:rPr>
-      </w:pPr>
-    </w:p>
-    <w:p>
-      <w:pPr>
-        <w:rPr>
-          <w:rFonts w:ascii="Arial" w:eastAsia="Times New Roman" w:hAnsi="Arial" w:cs="Arial"/>
-          <w:color w:val="222222"/>
-          <w:sz w:val="28"/>
-          <w:szCs w:val="28"/>
-          <w:shd w:val="clear" w:color="auto" w:fill="FFFFFF"/>
-        </w:rPr>
-      </w:pPr>
-    </w:p>
-    <w:p>
-      <w:pPr>
-        <w:rPr>
-          <w:rFonts w:ascii="Arial" w:eastAsia="Times New Roman" w:hAnsi="Arial" w:cs="Arial"/>
-          <w:color w:val="222222"/>
-          <w:shd w:val="clear" w:color="auto" w:fill="FFFFFF"/>
-        </w:rPr>
-      </w:pPr>
-      <w:r>
-        <w:rPr>
-          <w:rFonts w:ascii="Arial" w:eastAsia="Times New Roman" w:hAnsi="Arial" w:cs="Arial"/>
-          <w:color w:val="222222"/>
-          <w:highlight w:val="yellow"/>
-          <w:shd w:val="clear" w:color="auto" w:fill="FFFFFF"/>
-        </w:rPr>
-        <w:t>[(0, u'0.016*like + 0.016*just + 0.011*love + 0.009*want + 0.009*</w:t>
-      </w:r>
-      <w:proofErr w:type="spellStart"/>
-      <w:r>
-        <w:rPr>
-          <w:rFonts w:ascii="Arial" w:eastAsia="Times New Roman" w:hAnsi="Arial" w:cs="Arial"/>
-          <w:color w:val="222222"/>
-          <w:highlight w:val="yellow"/>
-          <w:shd w:val="clear" w:color="auto" w:fill="FFFFFF"/>
-        </w:rPr>
-        <w:t>peopl</w:t>
-      </w:r>
-      <w:proofErr w:type="spellEnd"/>
-      <w:r>
-        <w:rPr>
-          <w:rFonts w:ascii="Arial" w:eastAsia="Times New Roman" w:hAnsi="Arial" w:cs="Arial"/>
-          <w:color w:val="222222"/>
-          <w:highlight w:val="yellow"/>
-          <w:shd w:val="clear" w:color="auto" w:fill="FFFFFF"/>
-        </w:rPr>
-        <w:t xml:space="preserve"> + 0.008*one + 0.008*know + 0.008*day + 0.007*time + 0.007*make'),</w:t>
-      </w:r>
-      <w:r>
-        <w:rPr>
-          <w:rFonts w:ascii="Arial" w:eastAsia="Times New Roman" w:hAnsi="Arial" w:cs="Arial"/>
-          <w:color w:val="222222"/>
-          <w:shd w:val="clear" w:color="auto" w:fill="FFFFFF"/>
-        </w:rPr>
-        <w:t xml:space="preserve"> </w:t>
-      </w:r>
-    </w:p>
-    <w:p>
-      <w:pPr>
-        <w:rPr>
-          <w:rFonts w:ascii="Arial" w:eastAsia="Times New Roman" w:hAnsi="Arial" w:cs="Arial"/>
-          <w:color w:val="222222"/>
-          <w:shd w:val="clear" w:color="auto" w:fill="FFFFFF"/>
-        </w:rPr>
-      </w:pPr>
-    </w:p>
-    <w:p>
-      <w:pPr>
-        <w:rPr>
-          <w:rFonts w:ascii="Arial" w:eastAsia="Times New Roman" w:hAnsi="Arial" w:cs="Arial"/>
-          <w:color w:val="222222"/>
-          <w:shd w:val="clear" w:color="auto" w:fill="FFFFFF"/>
-        </w:rPr>
-      </w:pPr>
-      <w:r>
-        <w:rPr>
-          <w:rFonts w:ascii="Arial" w:eastAsia="Times New Roman" w:hAnsi="Arial" w:cs="Arial"/>
-          <w:color w:val="222222"/>
-          <w:shd w:val="clear" w:color="auto" w:fill="FFFFFF"/>
-        </w:rPr>
-        <w:t xml:space="preserve">(1, u'0.011*just + 0.009*thank + 0.008*game + 0.007*will + 0.007*one + 0.007*day + 0.007*now + 0.007*good + 0.006*time + 0.006*win'), </w:t>
-      </w:r>
-    </w:p>
-    <w:p>
-      <w:pPr>
-        <w:rPr>
-          <w:rFonts w:ascii="Arial" w:eastAsia="Times New Roman" w:hAnsi="Arial" w:cs="Arial"/>
-          <w:color w:val="222222"/>
-          <w:shd w:val="clear" w:color="auto" w:fill="FFFFFF"/>
-        </w:rPr>
-      </w:pPr>
-    </w:p>
-    <w:p>
-      <w:pPr>
-        <w:rPr>
-          <w:rFonts w:ascii="Arial" w:eastAsia="Times New Roman" w:hAnsi="Arial" w:cs="Arial"/>
-          <w:color w:val="222222"/>
-          <w:shd w:val="clear" w:color="auto" w:fill="FFFFFF"/>
-        </w:rPr>
-      </w:pPr>
-      <w:r>
-        <w:rPr>
-          <w:rFonts w:ascii="Arial" w:eastAsia="Times New Roman" w:hAnsi="Arial" w:cs="Arial"/>
-          <w:color w:val="222222"/>
-          <w:shd w:val="clear" w:color="auto" w:fill="FFFFFF"/>
-        </w:rPr>
-        <w:t>(2, u'0.058*photo + 0.030*post + 0.017*</w:t>
-      </w:r>
-      <w:proofErr w:type="spellStart"/>
-      <w:r>
-        <w:rPr>
-          <w:rFonts w:ascii="Arial" w:eastAsia="Times New Roman" w:hAnsi="Arial" w:cs="Arial"/>
-          <w:color w:val="222222"/>
-          <w:shd w:val="clear" w:color="auto" w:fill="FFFFFF"/>
-        </w:rPr>
-        <w:t>facebook</w:t>
-      </w:r>
-      <w:proofErr w:type="spellEnd"/>
-      <w:r>
-        <w:rPr>
-          <w:rFonts w:ascii="Arial" w:eastAsia="Times New Roman" w:hAnsi="Arial" w:cs="Arial"/>
-          <w:color w:val="222222"/>
-          <w:shd w:val="clear" w:color="auto" w:fill="FFFFFF"/>
-        </w:rPr>
-        <w:t xml:space="preserve"> + 0.013*</w:t>
-      </w:r>
-      <w:proofErr w:type="spellStart"/>
-      <w:r>
-        <w:rPr>
-          <w:rFonts w:ascii="Arial" w:eastAsia="Times New Roman" w:hAnsi="Arial" w:cs="Arial"/>
-          <w:color w:val="222222"/>
-          <w:shd w:val="clear" w:color="auto" w:fill="FFFFFF"/>
-        </w:rPr>
-        <w:t>harri</w:t>
-      </w:r>
-      <w:proofErr w:type="spellEnd"/>
-      <w:r>
-        <w:rPr>
-          <w:rFonts w:ascii="Arial" w:eastAsia="Times New Roman" w:hAnsi="Arial" w:cs="Arial"/>
-          <w:color w:val="222222"/>
-          <w:shd w:val="clear" w:color="auto" w:fill="FFFFFF"/>
-        </w:rPr>
-        <w:t xml:space="preserve"> + 0.010*video + 0.008*love + 0.008*</w:t>
-      </w:r>
-      <w:proofErr w:type="spellStart"/>
-      <w:r>
-        <w:rPr>
-          <w:rFonts w:ascii="Arial" w:eastAsia="Times New Roman" w:hAnsi="Arial" w:cs="Arial"/>
-          <w:color w:val="222222"/>
-          <w:shd w:val="clear" w:color="auto" w:fill="FFFFFF"/>
-        </w:rPr>
-        <w:t>loui</w:t>
-      </w:r>
-      <w:proofErr w:type="spellEnd"/>
-      <w:r>
-        <w:rPr>
-          <w:rFonts w:ascii="Arial" w:eastAsia="Times New Roman" w:hAnsi="Arial" w:cs="Arial"/>
-          <w:color w:val="222222"/>
-          <w:shd w:val="clear" w:color="auto" w:fill="FFFFFF"/>
-        </w:rPr>
-        <w:t xml:space="preserve"> + 0.008*album + 0.007*day + 0.006*pour'),</w:t>
-      </w:r>
-    </w:p>
-    <w:p>
-      <w:pPr>
-        <w:rPr>
-          <w:rFonts w:ascii="Arial" w:eastAsia="Times New Roman" w:hAnsi="Arial" w:cs="Arial"/>
-          <w:color w:val="222222"/>
-          <w:shd w:val="clear" w:color="auto" w:fill="FFFFFF"/>
-        </w:rPr>
-      </w:pPr>
-    </w:p>
-    <w:p>
-      <w:pPr>
-        <w:rPr>
-          <w:rFonts w:ascii="Arial" w:eastAsia="Times New Roman" w:hAnsi="Arial" w:cs="Arial"/>
-          <w:color w:val="222222"/>
-          <w:shd w:val="clear" w:color="auto" w:fill="FFFFFF"/>
-        </w:rPr>
-      </w:pPr>
-      <w:r>
-        <w:rPr>
-          <w:rFonts w:ascii="Arial" w:eastAsia="Times New Roman" w:hAnsi="Arial" w:cs="Arial"/>
-          <w:color w:val="222222"/>
-          <w:shd w:val="clear" w:color="auto" w:fill="FFFFFF"/>
-        </w:rPr>
-        <w:t xml:space="preserve"> (3, u'0.027*follow + 0.019*</w:t>
-      </w:r>
-      <w:proofErr w:type="spellStart"/>
-      <w:r>
-        <w:rPr>
-          <w:rFonts w:ascii="Arial" w:eastAsia="Times New Roman" w:hAnsi="Arial" w:cs="Arial"/>
-          <w:color w:val="222222"/>
-          <w:shd w:val="clear" w:color="auto" w:fill="FFFFFF"/>
-        </w:rPr>
-        <w:t>dan</w:t>
-      </w:r>
-      <w:proofErr w:type="spellEnd"/>
-      <w:r>
-        <w:rPr>
-          <w:rFonts w:ascii="Arial" w:eastAsia="Times New Roman" w:hAnsi="Arial" w:cs="Arial"/>
-          <w:color w:val="222222"/>
-          <w:shd w:val="clear" w:color="auto" w:fill="FFFFFF"/>
-        </w:rPr>
-        <w:t xml:space="preserve"> + 0.018*stat + 0.016*one + 0.015*music + 0.014*check + 0.011*automat + 0.010*</w:t>
-      </w:r>
-      <w:proofErr w:type="spellStart"/>
-      <w:r>
-        <w:rPr>
-          <w:rFonts w:ascii="Arial" w:eastAsia="Times New Roman" w:hAnsi="Arial" w:cs="Arial"/>
-          <w:color w:val="222222"/>
-          <w:shd w:val="clear" w:color="auto" w:fill="FFFFFF"/>
-        </w:rPr>
-        <w:t>peopl</w:t>
-      </w:r>
-      <w:proofErr w:type="spellEnd"/>
-      <w:r>
-        <w:rPr>
-          <w:rFonts w:ascii="Arial" w:eastAsia="Times New Roman" w:hAnsi="Arial" w:cs="Arial"/>
-          <w:color w:val="222222"/>
-          <w:shd w:val="clear" w:color="auto" w:fill="FFFFFF"/>
-        </w:rPr>
-        <w:t xml:space="preserve"> + 0.010*download + 0.009*play'),</w:t>
-      </w:r>
-    </w:p>
-    <w:p>
-      <w:pPr>
-        <w:rPr>
-          <w:rFonts w:ascii="Arial" w:eastAsia="Times New Roman" w:hAnsi="Arial" w:cs="Arial"/>
-          <w:color w:val="222222"/>
-          <w:shd w:val="clear" w:color="auto" w:fill="FFFFFF"/>
-        </w:rPr>
-      </w:pPr>
-    </w:p>
-    <w:p>
-      <w:pPr>
-        <w:rPr>
-          <w:rFonts w:ascii="Arial" w:eastAsia="Times New Roman" w:hAnsi="Arial" w:cs="Arial"/>
-          <w:color w:val="222222"/>
-          <w:shd w:val="clear" w:color="auto" w:fill="FFFFFF"/>
-        </w:rPr>
-      </w:pPr>
-      <w:r>
-        <w:rPr>
-          <w:rFonts w:ascii="Arial" w:eastAsia="Times New Roman" w:hAnsi="Arial" w:cs="Arial"/>
-          <w:color w:val="222222"/>
-          <w:shd w:val="clear" w:color="auto" w:fill="FFFFFF"/>
-        </w:rPr>
-        <w:t xml:space="preserve"> (4, u'0.345*</w:t>
-      </w:r>
-      <w:proofErr w:type="spellStart"/>
-      <w:r>
-        <w:rPr>
-          <w:rFonts w:ascii="Arial" w:eastAsia="Times New Roman" w:hAnsi="Arial" w:cs="Arial"/>
-          <w:color w:val="222222"/>
-          <w:shd w:val="clear" w:color="auto" w:fill="FFFFFF"/>
-        </w:rPr>
-        <w:t>updat</w:t>
-      </w:r>
-      <w:proofErr w:type="spellEnd"/>
-      <w:r>
-        <w:rPr>
-          <w:rFonts w:ascii="Arial" w:eastAsia="Times New Roman" w:hAnsi="Arial" w:cs="Arial"/>
-          <w:color w:val="222222"/>
-          <w:shd w:val="clear" w:color="auto" w:fill="FFFFFF"/>
-        </w:rPr>
-        <w:t xml:space="preserve"> + 0.052*con + 0.032*</w:t>
-      </w:r>
-      <w:proofErr w:type="spellStart"/>
-      <w:r>
-        <w:rPr>
-          <w:rFonts w:ascii="Arial" w:eastAsia="Times New Roman" w:hAnsi="Arial" w:cs="Arial"/>
-          <w:color w:val="222222"/>
-          <w:shd w:val="clear" w:color="auto" w:fill="FFFFFF"/>
-        </w:rPr>
-        <w:t>como</w:t>
-      </w:r>
-      <w:proofErr w:type="spellEnd"/>
-      <w:r>
-        <w:rPr>
-          <w:rFonts w:ascii="Arial" w:eastAsia="Times New Roman" w:hAnsi="Arial" w:cs="Arial"/>
-          <w:color w:val="222222"/>
-          <w:shd w:val="clear" w:color="auto" w:fill="FFFFFF"/>
-        </w:rPr>
-        <w:t xml:space="preserve"> + 0.027*del + 0.014*hay + 0.011*son + 0.010*sin + 0.009*soy + 0.008*tan + 0.008*solo'),</w:t>
-      </w:r>
-    </w:p>
-    <w:p>
-      <w:pPr>
-        <w:rPr>
-          <w:rFonts w:ascii="Arial" w:eastAsia="Times New Roman" w:hAnsi="Arial" w:cs="Arial"/>
-          <w:color w:val="222222"/>
-          <w:shd w:val="clear" w:color="auto" w:fill="FFFFFF"/>
-        </w:rPr>
-      </w:pPr>
-    </w:p>
-    <w:p>
-      <w:pPr>
-        <w:rPr>
-          <w:rFonts w:ascii="Arial" w:eastAsia="Times New Roman" w:hAnsi="Arial" w:cs="Arial"/>
-          <w:color w:val="222222"/>
-          <w:shd w:val="clear" w:color="auto" w:fill="FFFFFF"/>
-        </w:rPr>
-      </w:pPr>
-      <w:r>
-        <w:rPr>
-          <w:rFonts w:ascii="Arial" w:eastAsia="Times New Roman" w:hAnsi="Arial" w:cs="Arial"/>
-          <w:color w:val="222222"/>
-          <w:shd w:val="clear" w:color="auto" w:fill="FFFFFF"/>
-        </w:rPr>
-        <w:t xml:space="preserve"> (5, u'0.084*video + 0.077*like + 0.023*day + 0.017*feel + 0.017*rain + 0.016*high + 0.016*press + 0.016*wind + 0.016*low + 0.015*temp'),</w:t>
-      </w:r>
-    </w:p>
-    <w:p>
-      <w:pPr>
-        <w:rPr>
-          <w:rFonts w:ascii="Arial" w:eastAsia="Times New Roman" w:hAnsi="Arial" w:cs="Arial"/>
-          <w:color w:val="222222"/>
-          <w:sz w:val="28"/>
-          <w:szCs w:val="28"/>
-          <w:shd w:val="clear" w:color="auto" w:fill="FFFFFF"/>
-        </w:rPr>
-      </w:pPr>
-    </w:p>
-    <w:p>
-      <w:pPr>
-        <w:rPr>
-          <w:rFonts w:ascii="Arial" w:eastAsia="Times New Roman" w:hAnsi="Arial" w:cs="Arial"/>
-          <w:color w:val="222222"/>
-          <w:sz w:val="28"/>
-          <w:szCs w:val="28"/>
-          <w:shd w:val="clear" w:color="auto" w:fill="FFFFFF"/>
-        </w:rPr>
-      </w:pPr>
-      <w:r>
-        <w:rPr>
-          <w:rFonts w:ascii="Arial" w:eastAsia="Times New Roman" w:hAnsi="Arial" w:cs="Arial"/>
-          <w:color w:val="222222"/>
-          <w:sz w:val="28"/>
-          <w:szCs w:val="28"/>
-          <w:shd w:val="clear" w:color="auto" w:fill="FFFFFF"/>
-        </w:rPr>
-        <w:t xml:space="preserve"> (6, u'0.006*news + 0.004*will + 0.004*say + 0.004*car + 0.003*call + 0.003*need + 0.003*</w:t>
-      </w:r>
-      <w:proofErr w:type="spellStart"/>
-      <w:r>
-        <w:rPr>
-          <w:rFonts w:ascii="Arial" w:eastAsia="Times New Roman" w:hAnsi="Arial" w:cs="Arial"/>
-          <w:color w:val="222222"/>
-          <w:sz w:val="28"/>
-          <w:szCs w:val="28"/>
-          <w:shd w:val="clear" w:color="auto" w:fill="FFFFFF"/>
-        </w:rPr>
-        <w:t>polic</w:t>
-      </w:r>
-      <w:proofErr w:type="spellEnd"/>
-      <w:r>
-        <w:rPr>
-          <w:rFonts w:ascii="Arial" w:eastAsia="Times New Roman" w:hAnsi="Arial" w:cs="Arial"/>
-          <w:color w:val="222222"/>
-          <w:sz w:val="28"/>
-          <w:szCs w:val="28"/>
-          <w:shd w:val="clear" w:color="auto" w:fill="FFFFFF"/>
-        </w:rPr>
-        <w:t xml:space="preserve"> + 0.003*time + 0.003*year + 0.003*</w:t>
-      </w:r>
-      <w:r>
-        <w:rPr>
-          <w:rFonts w:ascii="Arial" w:eastAsia="Times New Roman" w:hAnsi="Arial" w:cs="Arial"/>
-          <w:b/>
-          <w:color w:val="222222"/>
-          <w:sz w:val="28"/>
-          <w:szCs w:val="28"/>
-          <w:highlight w:val="yellow"/>
-          <w:shd w:val="clear" w:color="auto" w:fill="FFFFFF"/>
-        </w:rPr>
-        <w:t>kill'</w:t>
-      </w:r>
-      <w:r>
-        <w:rPr>
-          <w:rFonts w:ascii="Arial" w:eastAsia="Times New Roman" w:hAnsi="Arial" w:cs="Arial"/>
-          <w:color w:val="222222"/>
-          <w:sz w:val="28"/>
-          <w:szCs w:val="28"/>
-          <w:shd w:val="clear" w:color="auto" w:fill="FFFFFF"/>
-        </w:rPr>
-        <w:t>),</w:t>
-      </w:r>
-    </w:p>
-    <w:p>
-      <w:pPr>
-        <w:rPr>
-          <w:rFonts w:ascii="Arial" w:eastAsia="Times New Roman" w:hAnsi="Arial" w:cs="Arial"/>
-          <w:color w:val="222222"/>
-          <w:sz w:val="28"/>
-          <w:szCs w:val="28"/>
-          <w:shd w:val="clear" w:color="auto" w:fill="FFFFFF"/>
-        </w:rPr>
-      </w:pPr>
-    </w:p>
-    <w:p>
-      <w:pPr>
-        <w:rPr>
-          <w:rFonts w:ascii="Arial" w:eastAsia="Times New Roman" w:hAnsi="Arial" w:cs="Arial"/>
-          <w:color w:val="222222"/>
-          <w:sz w:val="28"/>
-          <w:szCs w:val="28"/>
-          <w:shd w:val="clear" w:color="auto" w:fill="FFFFFF"/>
-        </w:rPr>
-      </w:pPr>
-      <w:r>
-        <w:rPr>
-          <w:rFonts w:ascii="Arial" w:eastAsia="Times New Roman" w:hAnsi="Arial" w:cs="Arial"/>
-          <w:color w:val="222222"/>
-          <w:sz w:val="28"/>
-          <w:szCs w:val="28"/>
-          <w:shd w:val="clear" w:color="auto" w:fill="FFFFFF"/>
-        </w:rPr>
-        <w:t xml:space="preserve"> </w:t>
-      </w:r>
-      <w:r>
-        <w:rPr>
-          <w:rFonts w:ascii="Arial" w:eastAsia="Times New Roman" w:hAnsi="Arial" w:cs="Arial"/>
-          <w:color w:val="222222"/>
-          <w:sz w:val="28"/>
-          <w:szCs w:val="28"/>
-          <w:highlight w:val="yellow"/>
-          <w:shd w:val="clear" w:color="auto" w:fill="FFFFFF"/>
-        </w:rPr>
-        <w:t>(7, u'0.018*like + 0.016*fuck + 0.016*shit + 0.011*just + 0.009*bitch + 0.009*lmao + 0.008*free + 0.008*know + 0.008*ass + 0.007*girl'),</w:t>
-      </w:r>
-      <w:r>
-        <w:rPr>
-          <w:rFonts w:ascii="Arial" w:eastAsia="Times New Roman" w:hAnsi="Arial" w:cs="Arial"/>
-          <w:color w:val="222222"/>
-          <w:sz w:val="28"/>
-          <w:szCs w:val="28"/>
-          <w:shd w:val="clear" w:color="auto" w:fill="FFFFFF"/>
-        </w:rPr>
-        <w:t xml:space="preserve"> </w:t>
-      </w:r>
-    </w:p>
-    <w:p>
-      <w:pPr>
-        <w:rPr>
-          <w:rFonts w:ascii="Arial" w:eastAsia="Times New Roman" w:hAnsi="Arial" w:cs="Arial"/>
-          <w:color w:val="222222"/>
-          <w:shd w:val="clear" w:color="auto" w:fill="FFFFFF"/>
-        </w:rPr>
-      </w:pPr>
-    </w:p>
-    <w:p>
-      <w:pPr>
-        <w:rPr>
-          <w:rFonts w:ascii="Arial" w:eastAsia="Times New Roman" w:hAnsi="Arial" w:cs="Arial"/>
-          <w:color w:val="222222"/>
-          <w:shd w:val="clear" w:color="auto" w:fill="FFFFFF"/>
-        </w:rPr>
-      </w:pPr>
-      <w:r>
-        <w:rPr>
-          <w:rFonts w:ascii="Arial" w:eastAsia="Times New Roman" w:hAnsi="Arial" w:cs="Arial"/>
-          <w:color w:val="222222"/>
-          <w:shd w:val="clear" w:color="auto" w:fill="FFFFFF"/>
-        </w:rPr>
-        <w:t>(8, u'0.006*</w:t>
-      </w:r>
-      <w:proofErr w:type="spellStart"/>
-      <w:r>
-        <w:rPr>
-          <w:rFonts w:ascii="Arial" w:eastAsia="Times New Roman" w:hAnsi="Arial" w:cs="Arial"/>
-          <w:color w:val="222222"/>
-          <w:shd w:val="clear" w:color="auto" w:fill="FFFFFF"/>
-        </w:rPr>
-        <w:t>obama</w:t>
-      </w:r>
-      <w:proofErr w:type="spellEnd"/>
-      <w:r>
-        <w:rPr>
-          <w:rFonts w:ascii="Arial" w:eastAsia="Times New Roman" w:hAnsi="Arial" w:cs="Arial"/>
-          <w:color w:val="222222"/>
-          <w:shd w:val="clear" w:color="auto" w:fill="FFFFFF"/>
-        </w:rPr>
-        <w:t xml:space="preserve"> + 0.004*use + 0.004*read + 0.004*great + 0.003*food + 0.003*</w:t>
-      </w:r>
-      <w:proofErr w:type="spellStart"/>
-      <w:r>
-        <w:rPr>
-          <w:rFonts w:ascii="Arial" w:eastAsia="Times New Roman" w:hAnsi="Arial" w:cs="Arial"/>
-          <w:color w:val="222222"/>
-          <w:shd w:val="clear" w:color="auto" w:fill="FFFFFF"/>
-        </w:rPr>
-        <w:t>chang</w:t>
-      </w:r>
-      <w:proofErr w:type="spellEnd"/>
-      <w:r>
-        <w:rPr>
-          <w:rFonts w:ascii="Arial" w:eastAsia="Times New Roman" w:hAnsi="Arial" w:cs="Arial"/>
-          <w:color w:val="222222"/>
-          <w:shd w:val="clear" w:color="auto" w:fill="FFFFFF"/>
-        </w:rPr>
-        <w:t xml:space="preserve"> + 0.003*will + 0.003*</w:t>
-      </w:r>
-      <w:proofErr w:type="spellStart"/>
-      <w:r>
-        <w:rPr>
-          <w:rFonts w:ascii="Arial" w:eastAsia="Times New Roman" w:hAnsi="Arial" w:cs="Arial"/>
-          <w:color w:val="222222"/>
-          <w:shd w:val="clear" w:color="auto" w:fill="FFFFFF"/>
-        </w:rPr>
-        <w:t>influenc</w:t>
-      </w:r>
-      <w:proofErr w:type="spellEnd"/>
-      <w:r>
-        <w:rPr>
-          <w:rFonts w:ascii="Arial" w:eastAsia="Times New Roman" w:hAnsi="Arial" w:cs="Arial"/>
-          <w:color w:val="222222"/>
-          <w:shd w:val="clear" w:color="auto" w:fill="FFFFFF"/>
-        </w:rPr>
-        <w:t xml:space="preserve"> + 0.003*human + 0.003*</w:t>
-      </w:r>
-      <w:proofErr w:type="spellStart"/>
-      <w:r>
-        <w:rPr>
-          <w:rFonts w:ascii="Arial" w:eastAsia="Times New Roman" w:hAnsi="Arial" w:cs="Arial"/>
-          <w:color w:val="222222"/>
-          <w:shd w:val="clear" w:color="auto" w:fill="FFFFFF"/>
-        </w:rPr>
-        <w:t>stori</w:t>
-      </w:r>
-      <w:proofErr w:type="spellEnd"/>
-      <w:r>
-        <w:rPr>
-          <w:rFonts w:ascii="Arial" w:eastAsia="Times New Roman" w:hAnsi="Arial" w:cs="Arial"/>
-          <w:color w:val="222222"/>
-          <w:shd w:val="clear" w:color="auto" w:fill="FFFFFF"/>
-        </w:rPr>
-        <w:t>'),</w:t>
-      </w:r>
-    </w:p>
-    <w:p>
-      <w:pPr>
-        <w:rPr>
-          <w:rFonts w:ascii="Arial" w:eastAsia="Times New Roman" w:hAnsi="Arial" w:cs="Arial"/>
-          <w:color w:val="222222"/>
-          <w:shd w:val="clear" w:color="auto" w:fill="FFFFFF"/>
-        </w:rPr>
-      </w:pPr>
-    </w:p>
-    <w:p>
-      <w:pPr>
-        <w:rPr>
-          <w:rFonts w:ascii="Times New Roman" w:eastAsia="Times New Roman" w:hAnsi="Times New Roman" w:cs="Times New Roman"/>
-        </w:rPr>
-      </w:pPr>
-      <w:r>
-        <w:rPr>
-          <w:rFonts w:ascii="Arial" w:eastAsia="Times New Roman" w:hAnsi="Arial" w:cs="Arial"/>
-          <w:color w:val="222222"/>
-          <w:shd w:val="clear" w:color="auto" w:fill="FFFFFF"/>
-        </w:rPr>
-        <w:t xml:space="preserve"> (9, u'0.022*love + 0.022*tweet + 0.020*vote + 0.012*second + 0.012*summer + 0.011*collect + 0.011*</w:t>
-      </w:r>
-      <w:proofErr w:type="spellStart"/>
-      <w:r>
-        <w:rPr>
-          <w:rFonts w:ascii="Arial" w:eastAsia="Times New Roman" w:hAnsi="Arial" w:cs="Arial"/>
-          <w:color w:val="222222"/>
-          <w:shd w:val="clear" w:color="auto" w:fill="FFFFFF"/>
-        </w:rPr>
-        <w:t>happi</w:t>
-      </w:r>
-      <w:proofErr w:type="spellEnd"/>
-      <w:r>
-        <w:rPr>
-          <w:rFonts w:ascii="Arial" w:eastAsia="Times New Roman" w:hAnsi="Arial" w:cs="Arial"/>
-          <w:color w:val="222222"/>
-          <w:shd w:val="clear" w:color="auto" w:fill="FFFFFF"/>
-        </w:rPr>
-        <w:t xml:space="preserve"> + 0.011*thank + 0.010*may + 0.010*one')]</w:t>
-      </w:r>
-    </w:p>
-    <w:p/>
-    <w:p/>
-    <w:p/>
-    <w:p/>
-    <w:p/>
-    <w:p/>
-    <w:p/>
-    <w:p/>
-    <w:p/>
-    <w:p/>
-    <w:p/>
-    <w:p/>
-    <w:p>
-      <w:pPr>
-        <w:keepNext/>
-      </w:pPr>
-    </w:p>
-    <w:p>
-      <w:pPr>
-        <w:keepNext/>
-      </w:pPr>
-    </w:p>
-    <w:p>
-      <w:pPr>
-        <w:keepNext/>
-      </w:pPr>
-    </w:p>
-    <w:p/>
-    <w:p/>
-    <w:p>
-      <w:r>
-        <w:rPr>
-          <w:noProof/>
-        </w:rPr>
         <w:drawing>
-          <wp:inline distT="0" distB="0" distL="0" distR="0" wp14:anchorId="616C7887" wp14:editId="6DFF00E8">
-            <wp:extent cx="6562725" cy="5755640"/>
-            <wp:effectExtent l="0" t="0" r="0" b="10160"/>
+          <wp:inline distT="0" distB="0" distL="0" distR="0" wp14:anchorId="431ED605" wp14:editId="7323711B">
+            <wp:extent cx="5727700" cy="4325009"/>
+            <wp:effectExtent l="0" t="0" r="0" b="0"/>
             <wp:docPr id="2" name="Chart 2"/>
             <wp:cNvGraphicFramePr/>
             <a:graphic xmlns:a="http://schemas.openxmlformats.org/drawingml/2006/main">
@@ -669,74 +39,124 @@
     </w:p>
     <w:p>
       <w:pPr>
-        <w:pStyle w:val="Caption"/>
-        <w:rPr>
-          <w:sz w:val="24"/>
-          <w:szCs w:val="24"/>
-        </w:rPr>
-      </w:pPr>
-      <w:r>
-        <w:rPr>
-          <w:sz w:val="24"/>
-          <w:szCs w:val="24"/>
-        </w:rPr>
+        <w:rPr>
+          <w:rFonts w:ascii="Arial" w:eastAsia="Times New Roman" w:hAnsi="Arial" w:cs="Arial"/>
+          <w:b/>
+          <w:color w:val="222222"/>
+          <w:sz w:val="28"/>
+          <w:szCs w:val="28"/>
+          <w:shd w:val="clear" w:color="auto" w:fill="FFFFFF"/>
+        </w:rPr>
+      </w:pPr>
+      <w:r>
         <w:t xml:space="preserve">Figure </w:t>
       </w:r>
       <w:r>
-        <w:rPr>
-          <w:sz w:val="24"/>
-          <w:szCs w:val="24"/>
-        </w:rPr>
         <w:fldChar w:fldCharType="begin"/>
       </w:r>
       <w:r>
-        <w:rPr>
-          <w:sz w:val="24"/>
-          <w:szCs w:val="24"/>
-        </w:rPr>
         <w:instrText xml:space="preserve"> SEQ Figure \* ARABIC </w:instrText>
       </w:r>
       <w:r>
-        <w:rPr>
-          <w:sz w:val="24"/>
-          <w:szCs w:val="24"/>
-        </w:rPr>
         <w:fldChar w:fldCharType="separate"/>
       </w:r>
       <w:r>
         <w:rPr>
           <w:noProof/>
-          <w:sz w:val="24"/>
-          <w:szCs w:val="24"/>
         </w:rPr>
         <w:t>1</w:t>
       </w:r>
       <w:r>
-        <w:rPr>
-          <w:sz w:val="24"/>
-          <w:szCs w:val="24"/>
-        </w:rPr>
         <w:fldChar w:fldCharType="end"/>
       </w:r>
       <w:r>
-        <w:rPr>
-          <w:sz w:val="24"/>
-          <w:szCs w:val="24"/>
-        </w:rPr>
         <w:t>Top 20 user with negative sentiment and their feature vector distribution</w:t>
       </w:r>
     </w:p>
-    <w:p/>
-    <w:p>
-      <w:r>
-        <w:rPr>
-          <w:noProof/>
+    <w:p>
+      <w:pPr>
+        <w:rPr>
+          <w:rFonts w:ascii="Arial" w:eastAsia="Times New Roman" w:hAnsi="Arial" w:cs="Arial"/>
+          <w:b/>
+          <w:color w:val="222222"/>
+          <w:sz w:val="28"/>
+          <w:szCs w:val="28"/>
+          <w:shd w:val="clear" w:color="auto" w:fill="FFFFFF"/>
+        </w:rPr>
+      </w:pPr>
+    </w:p>
+    <w:p>
+      <w:pPr>
+        <w:rPr>
+          <w:rFonts w:ascii="Arial" w:eastAsia="Times New Roman" w:hAnsi="Arial" w:cs="Arial"/>
+          <w:b/>
+          <w:color w:val="222222"/>
+          <w:sz w:val="28"/>
+          <w:szCs w:val="28"/>
+          <w:shd w:val="clear" w:color="auto" w:fill="FFFFFF"/>
+        </w:rPr>
+      </w:pPr>
+    </w:p>
+    <w:p>
+      <w:pPr>
+        <w:rPr>
+          <w:rFonts w:ascii="Arial" w:eastAsia="Times New Roman" w:hAnsi="Arial" w:cs="Arial"/>
+          <w:b/>
+          <w:color w:val="222222"/>
+          <w:sz w:val="28"/>
+          <w:szCs w:val="28"/>
+          <w:shd w:val="clear" w:color="auto" w:fill="FFFFFF"/>
+        </w:rPr>
+      </w:pPr>
+    </w:p>
+    <w:p>
+      <w:pPr>
+        <w:rPr>
+          <w:rFonts w:ascii="Arial" w:eastAsia="Times New Roman" w:hAnsi="Arial" w:cs="Arial"/>
+          <w:b/>
+          <w:color w:val="222222"/>
+          <w:sz w:val="28"/>
+          <w:szCs w:val="28"/>
+          <w:shd w:val="clear" w:color="auto" w:fill="FFFFFF"/>
+        </w:rPr>
+      </w:pPr>
+    </w:p>
+    <w:p>
+      <w:pPr>
+        <w:rPr>
+          <w:rFonts w:ascii="Arial" w:eastAsia="Times New Roman" w:hAnsi="Arial" w:cs="Arial"/>
+          <w:b/>
+          <w:color w:val="222222"/>
+          <w:sz w:val="28"/>
+          <w:szCs w:val="28"/>
+          <w:shd w:val="clear" w:color="auto" w:fill="FFFFFF"/>
+        </w:rPr>
+      </w:pPr>
+      <w:r>
+        <w:rPr>
+          <w:rFonts w:ascii="Arial" w:eastAsia="Times New Roman" w:hAnsi="Arial" w:cs="Arial"/>
+          <w:b/>
+          <w:color w:val="222222"/>
+          <w:sz w:val="28"/>
+          <w:szCs w:val="28"/>
+          <w:shd w:val="clear" w:color="auto" w:fill="FFFFFF"/>
+        </w:rPr>
+        <w:t xml:space="preserve">       </w:t>
+      </w:r>
+      <w:r>
+        <w:rPr>
+          <w:rFonts w:ascii="Arial" w:eastAsia="Times New Roman" w:hAnsi="Arial" w:cs="Arial"/>
+          <w:b/>
+          <w:color w:val="222222"/>
+          <w:sz w:val="28"/>
+          <w:szCs w:val="28"/>
+          <w:shd w:val="clear" w:color="auto" w:fill="FFFFFF"/>
         </w:rPr>
         <w:drawing>
-          <wp:inline distT="0" distB="0" distL="0" distR="0" wp14:anchorId="4E281414" wp14:editId="39DF51BE">
-            <wp:extent cx="5943600" cy="7020560"/>
-            <wp:effectExtent l="0" t="0" r="0" b="0"/>
-            <wp:docPr id="1" name="Picture 1"/>
+          <wp:inline distT="0" distB="0" distL="0" distR="0" wp14:anchorId="0825F0A0" wp14:editId="05606565">
+            <wp:extent cx="4280535" cy="3018679"/>
+            <wp:effectExtent l="0" t="0" r="0" b="4445"/>
+            <wp:docPr id="19" name="Picture 19"/>
             <wp:cNvGraphicFramePr>
               <a:graphicFrameLocks xmlns:a="http://schemas.openxmlformats.org/drawingml/2006/main" noChangeAspect="1"/>
             </wp:cNvGraphicFramePr>
@@ -744,7 +164,7 @@
               <a:graphicData uri="http://schemas.openxmlformats.org/drawingml/2006/picture">
                 <pic:pic xmlns:pic="http://schemas.openxmlformats.org/drawingml/2006/picture">
                   <pic:nvPicPr>
-                    <pic:cNvPr id="1" name="Screen Shot 2016-03-23 at 12.38.37 PM.png"/>
+                    <pic:cNvPr id="19" name="Screen Shot 2016-03-25 at 11.04.30 AM.png"/>
                     <pic:cNvPicPr/>
                   </pic:nvPicPr>
                   <pic:blipFill>
@@ -762,7 +182,784 @@
                   <pic:spPr>
                     <a:xfrm>
                       <a:off x="0" y="0"/>
-                      <a:ext cx="5943600" cy="7020560"/>
+                      <a:ext cx="4295269" cy="3029070"/>
+                    </a:xfrm>
+                    <a:prstGeom prst="rect">
+                      <a:avLst/>
+                    </a:prstGeom>
+                  </pic:spPr>
+                </pic:pic>
+              </a:graphicData>
+            </a:graphic>
+          </wp:inline>
+        </w:drawing>
+      </w:r>
+    </w:p>
+    <w:p>
+      <w:pPr>
+        <w:rPr>
+          <w:rFonts w:ascii="Arial" w:eastAsia="Times New Roman" w:hAnsi="Arial" w:cs="Arial"/>
+          <w:b/>
+          <w:color w:val="222222"/>
+          <w:sz w:val="28"/>
+          <w:szCs w:val="28"/>
+          <w:shd w:val="clear" w:color="auto" w:fill="FFFFFF"/>
+        </w:rPr>
+      </w:pPr>
+    </w:p>
+    <w:p>
+      <w:pPr>
+        <w:rPr>
+          <w:rFonts w:ascii="Arial" w:eastAsia="Times New Roman" w:hAnsi="Arial" w:cs="Arial"/>
+          <w:b/>
+          <w:color w:val="222222"/>
+          <w:sz w:val="28"/>
+          <w:szCs w:val="28"/>
+          <w:shd w:val="clear" w:color="auto" w:fill="FFFFFF"/>
+        </w:rPr>
+      </w:pPr>
+    </w:p>
+    <w:p>
+      <w:pPr>
+        <w:rPr>
+          <w:rFonts w:ascii="Arial" w:eastAsia="Times New Roman" w:hAnsi="Arial" w:cs="Arial"/>
+          <w:b/>
+          <w:color w:val="222222"/>
+          <w:sz w:val="28"/>
+          <w:szCs w:val="28"/>
+          <w:shd w:val="clear" w:color="auto" w:fill="FFFFFF"/>
+        </w:rPr>
+      </w:pPr>
+    </w:p>
+    <w:p>
+      <w:pPr>
+        <w:rPr>
+          <w:rFonts w:ascii="Arial" w:eastAsia="Times New Roman" w:hAnsi="Arial" w:cs="Arial"/>
+          <w:b/>
+          <w:color w:val="222222"/>
+          <w:sz w:val="28"/>
+          <w:szCs w:val="28"/>
+          <w:shd w:val="clear" w:color="auto" w:fill="FFFFFF"/>
+        </w:rPr>
+      </w:pPr>
+      <w:r>
+        <w:rPr>
+          <w:rFonts w:ascii="Arial" w:eastAsia="Times New Roman" w:hAnsi="Arial" w:cs="Arial"/>
+          <w:b/>
+          <w:color w:val="222222"/>
+          <w:sz w:val="28"/>
+          <w:szCs w:val="28"/>
+          <w:shd w:val="clear" w:color="auto" w:fill="FFFFFF"/>
+        </w:rPr>
+        <w:t>10 Topic resulted from running topic modelling algorithm</w:t>
+      </w:r>
+    </w:p>
+    <w:p>
+      <w:pPr>
+        <w:rPr>
+          <w:rFonts w:ascii="Arial" w:eastAsia="Times New Roman" w:hAnsi="Arial" w:cs="Arial"/>
+          <w:color w:val="222222"/>
+          <w:sz w:val="28"/>
+          <w:szCs w:val="28"/>
+          <w:shd w:val="clear" w:color="auto" w:fill="FFFFFF"/>
+        </w:rPr>
+      </w:pPr>
+    </w:p>
+    <w:p>
+      <w:pPr>
+        <w:rPr>
+          <w:rFonts w:ascii="Arial" w:eastAsia="Times New Roman" w:hAnsi="Arial" w:cs="Arial"/>
+          <w:color w:val="222222"/>
+          <w:sz w:val="28"/>
+          <w:szCs w:val="28"/>
+          <w:shd w:val="clear" w:color="auto" w:fill="FFFFFF"/>
+        </w:rPr>
+      </w:pPr>
+    </w:p>
+    <w:p>
+      <w:pPr>
+        <w:rPr>
+          <w:rFonts w:ascii="Arial" w:eastAsia="Times New Roman" w:hAnsi="Arial" w:cs="Arial"/>
+          <w:color w:val="222222"/>
+          <w:shd w:val="clear" w:color="auto" w:fill="FFFFFF"/>
+        </w:rPr>
+      </w:pPr>
+      <w:r>
+        <w:rPr>
+          <w:rFonts w:ascii="Arial" w:eastAsia="Times New Roman" w:hAnsi="Arial" w:cs="Arial"/>
+          <w:color w:val="222222"/>
+          <w:highlight w:val="yellow"/>
+          <w:shd w:val="clear" w:color="auto" w:fill="FFFFFF"/>
+        </w:rPr>
+        <w:t>[(0, u'0.016*like + 0.016*just + 0.011*love + 0.009*want + 0.009*</w:t>
+      </w:r>
+      <w:proofErr w:type="spellStart"/>
+      <w:r>
+        <w:rPr>
+          <w:rFonts w:ascii="Arial" w:eastAsia="Times New Roman" w:hAnsi="Arial" w:cs="Arial"/>
+          <w:color w:val="222222"/>
+          <w:highlight w:val="yellow"/>
+          <w:shd w:val="clear" w:color="auto" w:fill="FFFFFF"/>
+        </w:rPr>
+        <w:t>peopl</w:t>
+      </w:r>
+      <w:proofErr w:type="spellEnd"/>
+      <w:r>
+        <w:rPr>
+          <w:rFonts w:ascii="Arial" w:eastAsia="Times New Roman" w:hAnsi="Arial" w:cs="Arial"/>
+          <w:color w:val="222222"/>
+          <w:highlight w:val="yellow"/>
+          <w:shd w:val="clear" w:color="auto" w:fill="FFFFFF"/>
+        </w:rPr>
+        <w:t xml:space="preserve"> + 0.008*one + 0.008*know + 0.008*day + 0.007*time + 0.007*make'),</w:t>
+      </w:r>
+      <w:r>
+        <w:rPr>
+          <w:rFonts w:ascii="Arial" w:eastAsia="Times New Roman" w:hAnsi="Arial" w:cs="Arial"/>
+          <w:color w:val="222222"/>
+          <w:shd w:val="clear" w:color="auto" w:fill="FFFFFF"/>
+        </w:rPr>
+        <w:t xml:space="preserve"> </w:t>
+      </w:r>
+    </w:p>
+    <w:p>
+      <w:pPr>
+        <w:rPr>
+          <w:rFonts w:ascii="Arial" w:eastAsia="Times New Roman" w:hAnsi="Arial" w:cs="Arial"/>
+          <w:color w:val="222222"/>
+          <w:shd w:val="clear" w:color="auto" w:fill="FFFFFF"/>
+        </w:rPr>
+      </w:pPr>
+    </w:p>
+    <w:p>
+      <w:pPr>
+        <w:rPr>
+          <w:rFonts w:ascii="Arial" w:eastAsia="Times New Roman" w:hAnsi="Arial" w:cs="Arial"/>
+          <w:color w:val="222222"/>
+          <w:shd w:val="clear" w:color="auto" w:fill="FFFFFF"/>
+        </w:rPr>
+      </w:pPr>
+      <w:r>
+        <w:rPr>
+          <w:rFonts w:ascii="Arial" w:eastAsia="Times New Roman" w:hAnsi="Arial" w:cs="Arial"/>
+          <w:color w:val="222222"/>
+          <w:shd w:val="clear" w:color="auto" w:fill="FFFFFF"/>
+        </w:rPr>
+        <w:t xml:space="preserve">(1, u'0.011*just + 0.009*thank + 0.008*game + 0.007*will + 0.007*one + 0.007*day + 0.007*now + 0.007*good + 0.006*time + 0.006*win'), </w:t>
+      </w:r>
+    </w:p>
+    <w:p>
+      <w:pPr>
+        <w:rPr>
+          <w:rFonts w:ascii="Arial" w:eastAsia="Times New Roman" w:hAnsi="Arial" w:cs="Arial"/>
+          <w:color w:val="222222"/>
+          <w:shd w:val="clear" w:color="auto" w:fill="FFFFFF"/>
+        </w:rPr>
+      </w:pPr>
+    </w:p>
+    <w:p>
+      <w:pPr>
+        <w:rPr>
+          <w:rFonts w:ascii="Arial" w:eastAsia="Times New Roman" w:hAnsi="Arial" w:cs="Arial"/>
+          <w:color w:val="222222"/>
+          <w:shd w:val="clear" w:color="auto" w:fill="FFFFFF"/>
+        </w:rPr>
+      </w:pPr>
+      <w:r>
+        <w:rPr>
+          <w:rFonts w:ascii="Arial" w:eastAsia="Times New Roman" w:hAnsi="Arial" w:cs="Arial"/>
+          <w:color w:val="222222"/>
+          <w:shd w:val="clear" w:color="auto" w:fill="FFFFFF"/>
+        </w:rPr>
+        <w:t>(2, u'0.058*photo + 0.030*post + 0.017*</w:t>
+      </w:r>
+      <w:proofErr w:type="spellStart"/>
+      <w:r>
+        <w:rPr>
+          <w:rFonts w:ascii="Arial" w:eastAsia="Times New Roman" w:hAnsi="Arial" w:cs="Arial"/>
+          <w:color w:val="222222"/>
+          <w:shd w:val="clear" w:color="auto" w:fill="FFFFFF"/>
+        </w:rPr>
+        <w:t>facebook</w:t>
+      </w:r>
+      <w:proofErr w:type="spellEnd"/>
+      <w:r>
+        <w:rPr>
+          <w:rFonts w:ascii="Arial" w:eastAsia="Times New Roman" w:hAnsi="Arial" w:cs="Arial"/>
+          <w:color w:val="222222"/>
+          <w:shd w:val="clear" w:color="auto" w:fill="FFFFFF"/>
+        </w:rPr>
+        <w:t xml:space="preserve"> + 0.013*</w:t>
+      </w:r>
+      <w:proofErr w:type="spellStart"/>
+      <w:r>
+        <w:rPr>
+          <w:rFonts w:ascii="Arial" w:eastAsia="Times New Roman" w:hAnsi="Arial" w:cs="Arial"/>
+          <w:color w:val="222222"/>
+          <w:shd w:val="clear" w:color="auto" w:fill="FFFFFF"/>
+        </w:rPr>
+        <w:t>harri</w:t>
+      </w:r>
+      <w:proofErr w:type="spellEnd"/>
+      <w:r>
+        <w:rPr>
+          <w:rFonts w:ascii="Arial" w:eastAsia="Times New Roman" w:hAnsi="Arial" w:cs="Arial"/>
+          <w:color w:val="222222"/>
+          <w:shd w:val="clear" w:color="auto" w:fill="FFFFFF"/>
+        </w:rPr>
+        <w:t xml:space="preserve"> + 0.010*video + 0.008*love + 0.008*</w:t>
+      </w:r>
+      <w:proofErr w:type="spellStart"/>
+      <w:r>
+        <w:rPr>
+          <w:rFonts w:ascii="Arial" w:eastAsia="Times New Roman" w:hAnsi="Arial" w:cs="Arial"/>
+          <w:color w:val="222222"/>
+          <w:shd w:val="clear" w:color="auto" w:fill="FFFFFF"/>
+        </w:rPr>
+        <w:t>loui</w:t>
+      </w:r>
+      <w:proofErr w:type="spellEnd"/>
+      <w:r>
+        <w:rPr>
+          <w:rFonts w:ascii="Arial" w:eastAsia="Times New Roman" w:hAnsi="Arial" w:cs="Arial"/>
+          <w:color w:val="222222"/>
+          <w:shd w:val="clear" w:color="auto" w:fill="FFFFFF"/>
+        </w:rPr>
+        <w:t xml:space="preserve"> + 0.008*album + 0.007*day + 0.006*pour'),</w:t>
+      </w:r>
+    </w:p>
+    <w:p>
+      <w:pPr>
+        <w:rPr>
+          <w:rFonts w:ascii="Arial" w:eastAsia="Times New Roman" w:hAnsi="Arial" w:cs="Arial"/>
+          <w:color w:val="222222"/>
+          <w:shd w:val="clear" w:color="auto" w:fill="FFFFFF"/>
+        </w:rPr>
+      </w:pPr>
+    </w:p>
+    <w:p>
+      <w:pPr>
+        <w:rPr>
+          <w:rFonts w:ascii="Arial" w:eastAsia="Times New Roman" w:hAnsi="Arial" w:cs="Arial"/>
+          <w:color w:val="222222"/>
+          <w:shd w:val="clear" w:color="auto" w:fill="FFFFFF"/>
+        </w:rPr>
+      </w:pPr>
+      <w:r>
+        <w:rPr>
+          <w:rFonts w:ascii="Arial" w:eastAsia="Times New Roman" w:hAnsi="Arial" w:cs="Arial"/>
+          <w:color w:val="222222"/>
+          <w:shd w:val="clear" w:color="auto" w:fill="FFFFFF"/>
+        </w:rPr>
+        <w:t xml:space="preserve"> (3, u'0.027*follow + 0.019*</w:t>
+      </w:r>
+      <w:proofErr w:type="spellStart"/>
+      <w:r>
+        <w:rPr>
+          <w:rFonts w:ascii="Arial" w:eastAsia="Times New Roman" w:hAnsi="Arial" w:cs="Arial"/>
+          <w:color w:val="222222"/>
+          <w:shd w:val="clear" w:color="auto" w:fill="FFFFFF"/>
+        </w:rPr>
+        <w:t>dan</w:t>
+      </w:r>
+      <w:proofErr w:type="spellEnd"/>
+      <w:r>
+        <w:rPr>
+          <w:rFonts w:ascii="Arial" w:eastAsia="Times New Roman" w:hAnsi="Arial" w:cs="Arial"/>
+          <w:color w:val="222222"/>
+          <w:shd w:val="clear" w:color="auto" w:fill="FFFFFF"/>
+        </w:rPr>
+        <w:t xml:space="preserve"> + 0.018*stat + 0.016*one + 0.015*music + 0.014*check + 0.011*automat + 0.010*</w:t>
+      </w:r>
+      <w:proofErr w:type="spellStart"/>
+      <w:r>
+        <w:rPr>
+          <w:rFonts w:ascii="Arial" w:eastAsia="Times New Roman" w:hAnsi="Arial" w:cs="Arial"/>
+          <w:color w:val="222222"/>
+          <w:shd w:val="clear" w:color="auto" w:fill="FFFFFF"/>
+        </w:rPr>
+        <w:t>peopl</w:t>
+      </w:r>
+      <w:proofErr w:type="spellEnd"/>
+      <w:r>
+        <w:rPr>
+          <w:rFonts w:ascii="Arial" w:eastAsia="Times New Roman" w:hAnsi="Arial" w:cs="Arial"/>
+          <w:color w:val="222222"/>
+          <w:shd w:val="clear" w:color="auto" w:fill="FFFFFF"/>
+        </w:rPr>
+        <w:t xml:space="preserve"> + 0.010*download + 0.009*play'),</w:t>
+      </w:r>
+    </w:p>
+    <w:p>
+      <w:pPr>
+        <w:rPr>
+          <w:rFonts w:ascii="Arial" w:eastAsia="Times New Roman" w:hAnsi="Arial" w:cs="Arial"/>
+          <w:color w:val="222222"/>
+          <w:shd w:val="clear" w:color="auto" w:fill="FFFFFF"/>
+        </w:rPr>
+      </w:pPr>
+    </w:p>
+    <w:p>
+      <w:pPr>
+        <w:rPr>
+          <w:rFonts w:ascii="Arial" w:eastAsia="Times New Roman" w:hAnsi="Arial" w:cs="Arial"/>
+          <w:color w:val="222222"/>
+          <w:shd w:val="clear" w:color="auto" w:fill="FFFFFF"/>
+        </w:rPr>
+      </w:pPr>
+      <w:r>
+        <w:rPr>
+          <w:rFonts w:ascii="Arial" w:eastAsia="Times New Roman" w:hAnsi="Arial" w:cs="Arial"/>
+          <w:color w:val="222222"/>
+          <w:shd w:val="clear" w:color="auto" w:fill="FFFFFF"/>
+        </w:rPr>
+        <w:t xml:space="preserve"> (4, u'0.345*</w:t>
+      </w:r>
+      <w:proofErr w:type="spellStart"/>
+      <w:r>
+        <w:rPr>
+          <w:rFonts w:ascii="Arial" w:eastAsia="Times New Roman" w:hAnsi="Arial" w:cs="Arial"/>
+          <w:color w:val="222222"/>
+          <w:shd w:val="clear" w:color="auto" w:fill="FFFFFF"/>
+        </w:rPr>
+        <w:t>updat</w:t>
+      </w:r>
+      <w:proofErr w:type="spellEnd"/>
+      <w:r>
+        <w:rPr>
+          <w:rFonts w:ascii="Arial" w:eastAsia="Times New Roman" w:hAnsi="Arial" w:cs="Arial"/>
+          <w:color w:val="222222"/>
+          <w:shd w:val="clear" w:color="auto" w:fill="FFFFFF"/>
+        </w:rPr>
+        <w:t xml:space="preserve"> + 0.052*con + 0.032*</w:t>
+      </w:r>
+      <w:proofErr w:type="spellStart"/>
+      <w:r>
+        <w:rPr>
+          <w:rFonts w:ascii="Arial" w:eastAsia="Times New Roman" w:hAnsi="Arial" w:cs="Arial"/>
+          <w:color w:val="222222"/>
+          <w:shd w:val="clear" w:color="auto" w:fill="FFFFFF"/>
+        </w:rPr>
+        <w:t>como</w:t>
+      </w:r>
+      <w:proofErr w:type="spellEnd"/>
+      <w:r>
+        <w:rPr>
+          <w:rFonts w:ascii="Arial" w:eastAsia="Times New Roman" w:hAnsi="Arial" w:cs="Arial"/>
+          <w:color w:val="222222"/>
+          <w:shd w:val="clear" w:color="auto" w:fill="FFFFFF"/>
+        </w:rPr>
+        <w:t xml:space="preserve"> + 0.027*del + 0.014*hay + 0.011*son + 0.010*sin + 0.009*soy + 0.008*tan + 0.008*solo'),</w:t>
+      </w:r>
+    </w:p>
+    <w:p>
+      <w:pPr>
+        <w:rPr>
+          <w:rFonts w:ascii="Arial" w:eastAsia="Times New Roman" w:hAnsi="Arial" w:cs="Arial"/>
+          <w:color w:val="222222"/>
+          <w:shd w:val="clear" w:color="auto" w:fill="FFFFFF"/>
+        </w:rPr>
+      </w:pPr>
+    </w:p>
+    <w:p>
+      <w:pPr>
+        <w:rPr>
+          <w:rFonts w:ascii="Arial" w:eastAsia="Times New Roman" w:hAnsi="Arial" w:cs="Arial"/>
+          <w:color w:val="222222"/>
+          <w:shd w:val="clear" w:color="auto" w:fill="FFFFFF"/>
+        </w:rPr>
+      </w:pPr>
+      <w:r>
+        <w:rPr>
+          <w:rFonts w:ascii="Arial" w:eastAsia="Times New Roman" w:hAnsi="Arial" w:cs="Arial"/>
+          <w:color w:val="222222"/>
+          <w:shd w:val="clear" w:color="auto" w:fill="FFFFFF"/>
+        </w:rPr>
+        <w:t xml:space="preserve"> (5, u'0.084*video + 0.077*like + 0.023*day + 0.017*feel + 0.017*rain + 0.016*high + 0.016*press + 0.016*wind + 0.016*low + 0.015*temp'),</w:t>
+      </w:r>
+    </w:p>
+    <w:p>
+      <w:pPr>
+        <w:rPr>
+          <w:rFonts w:ascii="Arial" w:eastAsia="Times New Roman" w:hAnsi="Arial" w:cs="Arial"/>
+          <w:color w:val="222222"/>
+          <w:sz w:val="28"/>
+          <w:szCs w:val="28"/>
+          <w:shd w:val="clear" w:color="auto" w:fill="FFFFFF"/>
+        </w:rPr>
+      </w:pPr>
+    </w:p>
+    <w:p>
+      <w:pPr>
+        <w:rPr>
+          <w:rFonts w:ascii="Arial" w:eastAsia="Times New Roman" w:hAnsi="Arial" w:cs="Arial"/>
+          <w:color w:val="222222"/>
+          <w:sz w:val="28"/>
+          <w:szCs w:val="28"/>
+          <w:shd w:val="clear" w:color="auto" w:fill="FFFFFF"/>
+        </w:rPr>
+      </w:pPr>
+      <w:r>
+        <w:rPr>
+          <w:rFonts w:ascii="Arial" w:eastAsia="Times New Roman" w:hAnsi="Arial" w:cs="Arial"/>
+          <w:color w:val="222222"/>
+          <w:sz w:val="28"/>
+          <w:szCs w:val="28"/>
+          <w:shd w:val="clear" w:color="auto" w:fill="FFFFFF"/>
+        </w:rPr>
+        <w:t xml:space="preserve"> (6, u'0.006*news + 0.004*will + 0.004*say + 0.004*car + 0.003*call + 0.003*need + 0.003*</w:t>
+      </w:r>
+      <w:proofErr w:type="spellStart"/>
+      <w:r>
+        <w:rPr>
+          <w:rFonts w:ascii="Arial" w:eastAsia="Times New Roman" w:hAnsi="Arial" w:cs="Arial"/>
+          <w:color w:val="222222"/>
+          <w:sz w:val="28"/>
+          <w:szCs w:val="28"/>
+          <w:shd w:val="clear" w:color="auto" w:fill="FFFFFF"/>
+        </w:rPr>
+        <w:t>polic</w:t>
+      </w:r>
+      <w:proofErr w:type="spellEnd"/>
+      <w:r>
+        <w:rPr>
+          <w:rFonts w:ascii="Arial" w:eastAsia="Times New Roman" w:hAnsi="Arial" w:cs="Arial"/>
+          <w:color w:val="222222"/>
+          <w:sz w:val="28"/>
+          <w:szCs w:val="28"/>
+          <w:shd w:val="clear" w:color="auto" w:fill="FFFFFF"/>
+        </w:rPr>
+        <w:t xml:space="preserve"> + 0.003*time + 0.003*year + 0.003*</w:t>
+      </w:r>
+      <w:r>
+        <w:rPr>
+          <w:rFonts w:ascii="Arial" w:eastAsia="Times New Roman" w:hAnsi="Arial" w:cs="Arial"/>
+          <w:b/>
+          <w:color w:val="222222"/>
+          <w:sz w:val="28"/>
+          <w:szCs w:val="28"/>
+          <w:highlight w:val="yellow"/>
+          <w:shd w:val="clear" w:color="auto" w:fill="FFFFFF"/>
+        </w:rPr>
+        <w:t>kill'</w:t>
+      </w:r>
+      <w:r>
+        <w:rPr>
+          <w:rFonts w:ascii="Arial" w:eastAsia="Times New Roman" w:hAnsi="Arial" w:cs="Arial"/>
+          <w:color w:val="222222"/>
+          <w:sz w:val="28"/>
+          <w:szCs w:val="28"/>
+          <w:shd w:val="clear" w:color="auto" w:fill="FFFFFF"/>
+        </w:rPr>
+        <w:t>),</w:t>
+      </w:r>
+    </w:p>
+    <w:p>
+      <w:pPr>
+        <w:rPr>
+          <w:rFonts w:ascii="Arial" w:eastAsia="Times New Roman" w:hAnsi="Arial" w:cs="Arial"/>
+          <w:color w:val="222222"/>
+          <w:sz w:val="28"/>
+          <w:szCs w:val="28"/>
+          <w:shd w:val="clear" w:color="auto" w:fill="FFFFFF"/>
+        </w:rPr>
+      </w:pPr>
+    </w:p>
+    <w:p>
+      <w:pPr>
+        <w:rPr>
+          <w:rFonts w:ascii="Arial" w:eastAsia="Times New Roman" w:hAnsi="Arial" w:cs="Arial"/>
+          <w:color w:val="222222"/>
+          <w:sz w:val="28"/>
+          <w:szCs w:val="28"/>
+          <w:shd w:val="clear" w:color="auto" w:fill="FFFFFF"/>
+        </w:rPr>
+      </w:pPr>
+      <w:r>
+        <w:rPr>
+          <w:rFonts w:ascii="Arial" w:eastAsia="Times New Roman" w:hAnsi="Arial" w:cs="Arial"/>
+          <w:color w:val="222222"/>
+          <w:sz w:val="28"/>
+          <w:szCs w:val="28"/>
+          <w:shd w:val="clear" w:color="auto" w:fill="FFFFFF"/>
+        </w:rPr>
+        <w:t xml:space="preserve"> </w:t>
+      </w:r>
+      <w:r>
+        <w:rPr>
+          <w:rFonts w:ascii="Arial" w:eastAsia="Times New Roman" w:hAnsi="Arial" w:cs="Arial"/>
+          <w:color w:val="222222"/>
+          <w:sz w:val="28"/>
+          <w:szCs w:val="28"/>
+          <w:highlight w:val="yellow"/>
+          <w:shd w:val="clear" w:color="auto" w:fill="FFFFFF"/>
+        </w:rPr>
+        <w:t>(7, u'0.018*like + 0.016*fuck + 0.016*shit + 0.011*just + 0.009*bitch + 0.009*lmao + 0.008*free + 0.008*know + 0.008*ass + 0.007*girl'),</w:t>
+      </w:r>
+      <w:r>
+        <w:rPr>
+          <w:rFonts w:ascii="Arial" w:eastAsia="Times New Roman" w:hAnsi="Arial" w:cs="Arial"/>
+          <w:color w:val="222222"/>
+          <w:sz w:val="28"/>
+          <w:szCs w:val="28"/>
+          <w:shd w:val="clear" w:color="auto" w:fill="FFFFFF"/>
+        </w:rPr>
+        <w:t xml:space="preserve"> </w:t>
+      </w:r>
+    </w:p>
+    <w:p>
+      <w:pPr>
+        <w:rPr>
+          <w:rFonts w:ascii="Arial" w:eastAsia="Times New Roman" w:hAnsi="Arial" w:cs="Arial"/>
+          <w:color w:val="222222"/>
+          <w:shd w:val="clear" w:color="auto" w:fill="FFFFFF"/>
+        </w:rPr>
+      </w:pPr>
+    </w:p>
+    <w:p>
+      <w:pPr>
+        <w:rPr>
+          <w:rFonts w:ascii="Arial" w:eastAsia="Times New Roman" w:hAnsi="Arial" w:cs="Arial"/>
+          <w:color w:val="222222"/>
+          <w:shd w:val="clear" w:color="auto" w:fill="FFFFFF"/>
+        </w:rPr>
+      </w:pPr>
+      <w:r>
+        <w:rPr>
+          <w:rFonts w:ascii="Arial" w:eastAsia="Times New Roman" w:hAnsi="Arial" w:cs="Arial"/>
+          <w:color w:val="222222"/>
+          <w:shd w:val="clear" w:color="auto" w:fill="FFFFFF"/>
+        </w:rPr>
+        <w:t>(8, u'0.006*</w:t>
+      </w:r>
+      <w:proofErr w:type="spellStart"/>
+      <w:r>
+        <w:rPr>
+          <w:rFonts w:ascii="Arial" w:eastAsia="Times New Roman" w:hAnsi="Arial" w:cs="Arial"/>
+          <w:color w:val="222222"/>
+          <w:shd w:val="clear" w:color="auto" w:fill="FFFFFF"/>
+        </w:rPr>
+        <w:t>obama</w:t>
+      </w:r>
+      <w:proofErr w:type="spellEnd"/>
+      <w:r>
+        <w:rPr>
+          <w:rFonts w:ascii="Arial" w:eastAsia="Times New Roman" w:hAnsi="Arial" w:cs="Arial"/>
+          <w:color w:val="222222"/>
+          <w:shd w:val="clear" w:color="auto" w:fill="FFFFFF"/>
+        </w:rPr>
+        <w:t xml:space="preserve"> + 0.004*use + 0.004*read + 0.004*great + 0.003*food + 0.003*</w:t>
+      </w:r>
+      <w:proofErr w:type="spellStart"/>
+      <w:r>
+        <w:rPr>
+          <w:rFonts w:ascii="Arial" w:eastAsia="Times New Roman" w:hAnsi="Arial" w:cs="Arial"/>
+          <w:color w:val="222222"/>
+          <w:shd w:val="clear" w:color="auto" w:fill="FFFFFF"/>
+        </w:rPr>
+        <w:t>chang</w:t>
+      </w:r>
+      <w:proofErr w:type="spellEnd"/>
+      <w:r>
+        <w:rPr>
+          <w:rFonts w:ascii="Arial" w:eastAsia="Times New Roman" w:hAnsi="Arial" w:cs="Arial"/>
+          <w:color w:val="222222"/>
+          <w:shd w:val="clear" w:color="auto" w:fill="FFFFFF"/>
+        </w:rPr>
+        <w:t xml:space="preserve"> + 0.003*will + 0.003*</w:t>
+      </w:r>
+      <w:proofErr w:type="spellStart"/>
+      <w:r>
+        <w:rPr>
+          <w:rFonts w:ascii="Arial" w:eastAsia="Times New Roman" w:hAnsi="Arial" w:cs="Arial"/>
+          <w:color w:val="222222"/>
+          <w:shd w:val="clear" w:color="auto" w:fill="FFFFFF"/>
+        </w:rPr>
+        <w:t>influenc</w:t>
+      </w:r>
+      <w:proofErr w:type="spellEnd"/>
+      <w:r>
+        <w:rPr>
+          <w:rFonts w:ascii="Arial" w:eastAsia="Times New Roman" w:hAnsi="Arial" w:cs="Arial"/>
+          <w:color w:val="222222"/>
+          <w:shd w:val="clear" w:color="auto" w:fill="FFFFFF"/>
+        </w:rPr>
+        <w:t xml:space="preserve"> + 0.003*human + 0.003*</w:t>
+      </w:r>
+      <w:proofErr w:type="spellStart"/>
+      <w:r>
+        <w:rPr>
+          <w:rFonts w:ascii="Arial" w:eastAsia="Times New Roman" w:hAnsi="Arial" w:cs="Arial"/>
+          <w:color w:val="222222"/>
+          <w:shd w:val="clear" w:color="auto" w:fill="FFFFFF"/>
+        </w:rPr>
+        <w:t>stori</w:t>
+      </w:r>
+      <w:proofErr w:type="spellEnd"/>
+      <w:r>
+        <w:rPr>
+          <w:rFonts w:ascii="Arial" w:eastAsia="Times New Roman" w:hAnsi="Arial" w:cs="Arial"/>
+          <w:color w:val="222222"/>
+          <w:shd w:val="clear" w:color="auto" w:fill="FFFFFF"/>
+        </w:rPr>
+        <w:t>'),</w:t>
+      </w:r>
+    </w:p>
+    <w:p>
+      <w:pPr>
+        <w:rPr>
+          <w:rFonts w:ascii="Arial" w:eastAsia="Times New Roman" w:hAnsi="Arial" w:cs="Arial"/>
+          <w:color w:val="222222"/>
+          <w:shd w:val="clear" w:color="auto" w:fill="FFFFFF"/>
+        </w:rPr>
+      </w:pPr>
+    </w:p>
+    <w:p>
+      <w:pPr>
+        <w:rPr>
+          <w:rFonts w:ascii="Times New Roman" w:eastAsia="Times New Roman" w:hAnsi="Times New Roman" w:cs="Times New Roman"/>
+        </w:rPr>
+      </w:pPr>
+      <w:r>
+        <w:rPr>
+          <w:rFonts w:ascii="Arial" w:eastAsia="Times New Roman" w:hAnsi="Arial" w:cs="Arial"/>
+          <w:color w:val="222222"/>
+          <w:shd w:val="clear" w:color="auto" w:fill="FFFFFF"/>
+        </w:rPr>
+        <w:t xml:space="preserve"> (9, u'0.022*love + 0.022*tweet + 0.020*vote + 0.012*second + 0.012*summer + 0.011*collect + 0.011*</w:t>
+      </w:r>
+      <w:proofErr w:type="spellStart"/>
+      <w:r>
+        <w:rPr>
+          <w:rFonts w:ascii="Arial" w:eastAsia="Times New Roman" w:hAnsi="Arial" w:cs="Arial"/>
+          <w:color w:val="222222"/>
+          <w:shd w:val="clear" w:color="auto" w:fill="FFFFFF"/>
+        </w:rPr>
+        <w:t>happi</w:t>
+      </w:r>
+      <w:proofErr w:type="spellEnd"/>
+      <w:r>
+        <w:rPr>
+          <w:rFonts w:ascii="Arial" w:eastAsia="Times New Roman" w:hAnsi="Arial" w:cs="Arial"/>
+          <w:color w:val="222222"/>
+          <w:shd w:val="clear" w:color="auto" w:fill="FFFFFF"/>
+        </w:rPr>
+        <w:t xml:space="preserve"> + 0.011*thank + 0.010*may + 0.010*one')]</w:t>
+      </w:r>
+    </w:p>
+    <w:p/>
+    <w:p/>
+    <w:p/>
+    <w:p/>
+    <w:p/>
+    <w:p/>
+    <w:p/>
+    <w:p/>
+    <w:p/>
+    <w:p/>
+    <w:p/>
+    <w:p/>
+    <w:p>
+      <w:pPr>
+        <w:keepNext/>
+      </w:pPr>
+      <w:bookmarkStart w:id="0" w:name="_GoBack"/>
+      <w:r>
+        <w:rPr>
+          <w:noProof/>
+        </w:rPr>
+        <w:drawing>
+          <wp:inline distT="0" distB="0" distL="0" distR="0" wp14:anchorId="4F3EEADD" wp14:editId="6F47D9CE">
+            <wp:extent cx="4509135" cy="2631440"/>
+            <wp:effectExtent l="0" t="0" r="12065" b="10160"/>
+            <wp:docPr id="20" name="Picture 20"/>
+            <wp:cNvGraphicFramePr>
+              <a:graphicFrameLocks xmlns:a="http://schemas.openxmlformats.org/drawingml/2006/main" noChangeAspect="1"/>
+            </wp:cNvGraphicFramePr>
+            <a:graphic xmlns:a="http://schemas.openxmlformats.org/drawingml/2006/main">
+              <a:graphicData uri="http://schemas.openxmlformats.org/drawingml/2006/picture">
+                <pic:pic xmlns:pic="http://schemas.openxmlformats.org/drawingml/2006/picture">
+                  <pic:nvPicPr>
+                    <pic:cNvPr id="20" name="Screen Shot 2016-03-25 at 2.19.14 PM.png"/>
+                    <pic:cNvPicPr/>
+                  </pic:nvPicPr>
+                  <pic:blipFill>
+                    <a:blip r:embed="rId6">
+                      <a:extLst>
+                        <a:ext uri="{28A0092B-C50C-407E-A947-70E740481C1C}">
+                          <a14:useLocalDpi xmlns:a14="http://schemas.microsoft.com/office/drawing/2010/main" val="0"/>
+                        </a:ext>
+                      </a:extLst>
+                    </a:blip>
+                    <a:stretch>
+                      <a:fillRect/>
+                    </a:stretch>
+                  </pic:blipFill>
+                  <pic:spPr>
+                    <a:xfrm>
+                      <a:off x="0" y="0"/>
+                      <a:ext cx="4509135" cy="2631440"/>
+                    </a:xfrm>
+                    <a:prstGeom prst="rect">
+                      <a:avLst/>
+                    </a:prstGeom>
+                  </pic:spPr>
+                </pic:pic>
+              </a:graphicData>
+            </a:graphic>
+          </wp:inline>
+        </w:drawing>
+      </w:r>
+      <w:bookmarkEnd w:id="0"/>
+    </w:p>
+    <w:p/>
+    <w:p/>
+    <w:p>
+      <w:pPr>
+        <w:tabs>
+          <w:tab w:val="left" w:pos="5740"/>
+        </w:tabs>
+      </w:pPr>
+      <w:r>
+        <w:tab/>
+      </w:r>
+    </w:p>
+    <w:p>
+      <w:r>
+        <w:rPr>
+          <w:noProof/>
+        </w:rPr>
+        <w:drawing>
+          <wp:inline distT="0" distB="0" distL="0" distR="0" wp14:anchorId="4E281414" wp14:editId="5543B6CB">
+            <wp:extent cx="5943600" cy="5430520"/>
+            <wp:effectExtent l="0" t="0" r="0" b="5080"/>
+            <wp:docPr id="1" name="Picture 1"/>
+            <wp:cNvGraphicFramePr>
+              <a:graphicFrameLocks xmlns:a="http://schemas.openxmlformats.org/drawingml/2006/main" noChangeAspect="1"/>
+            </wp:cNvGraphicFramePr>
+            <a:graphic xmlns:a="http://schemas.openxmlformats.org/drawingml/2006/main">
+              <a:graphicData uri="http://schemas.openxmlformats.org/drawingml/2006/picture">
+                <pic:pic xmlns:pic="http://schemas.openxmlformats.org/drawingml/2006/picture">
+                  <pic:nvPicPr>
+                    <pic:cNvPr id="1" name="Screen Shot 2016-03-23 at 12.38.37 PM.png"/>
+                    <pic:cNvPicPr/>
+                  </pic:nvPicPr>
+                  <pic:blipFill>
+                    <a:blip r:embed="rId7">
+                      <a:extLst>
+                        <a:ext uri="{28A0092B-C50C-407E-A947-70E740481C1C}">
+                          <a14:useLocalDpi xmlns:a14="http://schemas.microsoft.com/office/drawing/2010/main" val="0"/>
+                        </a:ext>
+                      </a:extLst>
+                    </a:blip>
+                    <a:stretch>
+                      <a:fillRect/>
+                    </a:stretch>
+                  </pic:blipFill>
+                  <pic:spPr>
+                    <a:xfrm>
+                      <a:off x="0" y="0"/>
+                      <a:ext cx="5943600" cy="5430520"/>
                     </a:xfrm>
                     <a:prstGeom prst="rect">
                       <a:avLst/>
@@ -858,7 +1055,7 @@
                     <pic:cNvPicPr/>
                   </pic:nvPicPr>
                   <pic:blipFill>
-                    <a:blip r:embed="rId6">
+                    <a:blip r:embed="rId8">
                       <a:extLst>
                         <a:ext uri="{28A0092B-C50C-407E-A947-70E740481C1C}">
                           <a14:useLocalDpi xmlns:a14="http://schemas.microsoft.com/office/drawing/2010/main" val="0"/>
@@ -957,8 +1154,54 @@
     <w:p/>
     <w:p/>
     <w:p/>
-    <w:p/>
-    <w:p/>
+    <w:p>
+      <w:r>
+        <w:rPr>
+          <w:noProof/>
+        </w:rPr>
+        <w:drawing>
+          <wp:inline distT="0" distB="0" distL="0" distR="0" wp14:anchorId="0D06A278" wp14:editId="2558E675">
+            <wp:extent cx="5727700" cy="3545840"/>
+            <wp:effectExtent l="0" t="0" r="12700" b="10160"/>
+            <wp:docPr id="18" name="Picture 18"/>
+            <wp:cNvGraphicFramePr>
+              <a:graphicFrameLocks xmlns:a="http://schemas.openxmlformats.org/drawingml/2006/main" noChangeAspect="1"/>
+            </wp:cNvGraphicFramePr>
+            <a:graphic xmlns:a="http://schemas.openxmlformats.org/drawingml/2006/main">
+              <a:graphicData uri="http://schemas.openxmlformats.org/drawingml/2006/picture">
+                <pic:pic xmlns:pic="http://schemas.openxmlformats.org/drawingml/2006/picture">
+                  <pic:nvPicPr>
+                    <pic:cNvPr id="18" name="Screen Shot 2016-03-25 at 11.04.30 AM.png"/>
+                    <pic:cNvPicPr/>
+                  </pic:nvPicPr>
+                  <pic:blipFill>
+                    <a:blip r:embed="rId5">
+                      <a:extLst>
+                        <a:ext uri="{28A0092B-C50C-407E-A947-70E740481C1C}">
+                          <a14:useLocalDpi xmlns:a14="http://schemas.microsoft.com/office/drawing/2010/main" val="0"/>
+                        </a:ext>
+                      </a:extLst>
+                    </a:blip>
+                    <a:stretch>
+                      <a:fillRect/>
+                    </a:stretch>
+                  </pic:blipFill>
+                  <pic:spPr>
+                    <a:xfrm>
+                      <a:off x="0" y="0"/>
+                      <a:ext cx="5727700" cy="3545840"/>
+                    </a:xfrm>
+                    <a:prstGeom prst="rect">
+                      <a:avLst/>
+                    </a:prstGeom>
+                  </pic:spPr>
+                </pic:pic>
+              </a:graphicData>
+            </a:graphic>
+          </wp:inline>
+        </w:drawing>
+      </w:r>
+    </w:p>
     <w:p/>
     <w:p/>
     <w:p>
@@ -1020,7 +1263,7 @@
                     <pic:cNvPicPr/>
                   </pic:nvPicPr>
                   <pic:blipFill>
-                    <a:blip r:embed="rId7">
+                    <a:blip r:embed="rId9">
                       <a:extLst>
                         <a:ext uri="{28A0092B-C50C-407E-A947-70E740481C1C}">
                           <a14:useLocalDpi xmlns:a14="http://schemas.microsoft.com/office/drawing/2010/main" val="0"/>
@@ -1104,7 +1347,7 @@
                     <pic:cNvPicPr/>
                   </pic:nvPicPr>
                   <pic:blipFill>
-                    <a:blip r:embed="rId8">
+                    <a:blip r:embed="rId10">
                       <a:extLst>
                         <a:ext uri="{28A0092B-C50C-407E-A947-70E740481C1C}">
                           <a14:useLocalDpi xmlns:a14="http://schemas.microsoft.com/office/drawing/2010/main" val="0"/>
@@ -1161,7 +1404,7 @@
                     <pic:cNvPicPr/>
                   </pic:nvPicPr>
                   <pic:blipFill>
-                    <a:blip r:embed="rId9">
+                    <a:blip r:embed="rId11">
                       <a:extLst>
                         <a:ext uri="{28A0092B-C50C-407E-A947-70E740481C1C}">
                           <a14:useLocalDpi xmlns:a14="http://schemas.microsoft.com/office/drawing/2010/main" val="0"/>
@@ -1263,7 +1506,7 @@
                     <pic:cNvPicPr/>
                   </pic:nvPicPr>
                   <pic:blipFill>
-                    <a:blip r:embed="rId10">
+                    <a:blip r:embed="rId12">
                       <a:extLst>
                         <a:ext uri="{28A0092B-C50C-407E-A947-70E740481C1C}">
                           <a14:useLocalDpi xmlns:a14="http://schemas.microsoft.com/office/drawing/2010/main" val="0"/>
@@ -1561,7 +1804,7 @@
                     <pic:cNvPicPr/>
                   </pic:nvPicPr>
                   <pic:blipFill>
-                    <a:blip r:embed="rId11">
+                    <a:blip r:embed="rId13">
                       <a:extLst>
                         <a:ext uri="{28A0092B-C50C-407E-A947-70E740481C1C}">
                           <a14:useLocalDpi xmlns:a14="http://schemas.microsoft.com/office/drawing/2010/main" val="0"/>
@@ -1630,7 +1873,7 @@
                     <pic:cNvPicPr/>
                   </pic:nvPicPr>
                   <pic:blipFill>
-                    <a:blip r:embed="rId12">
+                    <a:blip r:embed="rId14">
                       <a:extLst>
                         <a:ext uri="{28A0092B-C50C-407E-A947-70E740481C1C}">
                           <a14:useLocalDpi xmlns:a14="http://schemas.microsoft.com/office/drawing/2010/main" val="0"/>
@@ -1691,7 +1934,7 @@
                     <pic:cNvPicPr/>
                   </pic:nvPicPr>
                   <pic:blipFill>
-                    <a:blip r:embed="rId13">
+                    <a:blip r:embed="rId15">
                       <a:extLst>
                         <a:ext uri="{28A0092B-C50C-407E-A947-70E740481C1C}">
                           <a14:useLocalDpi xmlns:a14="http://schemas.microsoft.com/office/drawing/2010/main" val="0"/>
@@ -1750,7 +1993,7 @@
                     <pic:cNvPicPr/>
                   </pic:nvPicPr>
                   <pic:blipFill>
-                    <a:blip r:embed="rId14">
+                    <a:blip r:embed="rId16">
                       <a:extLst>
                         <a:ext uri="{28A0092B-C50C-407E-A947-70E740481C1C}">
                           <a14:useLocalDpi xmlns:a14="http://schemas.microsoft.com/office/drawing/2010/main" val="0"/>
@@ -1799,7 +2042,7 @@
                     <pic:cNvPicPr/>
                   </pic:nvPicPr>
                   <pic:blipFill>
-                    <a:blip r:embed="rId15">
+                    <a:blip r:embed="rId17">
                       <a:extLst>
                         <a:ext uri="{28A0092B-C50C-407E-A947-70E740481C1C}">
                           <a14:useLocalDpi xmlns:a14="http://schemas.microsoft.com/office/drawing/2010/main" val="0"/>
@@ -1848,7 +2091,7 @@
                     <pic:cNvPicPr/>
                   </pic:nvPicPr>
                   <pic:blipFill>
-                    <a:blip r:embed="rId16">
+                    <a:blip r:embed="rId18">
                       <a:extLst>
                         <a:ext uri="{28A0092B-C50C-407E-A947-70E740481C1C}">
                           <a14:useLocalDpi xmlns:a14="http://schemas.microsoft.com/office/drawing/2010/main" val="0"/>
@@ -1926,7 +2169,7 @@
                     <pic:cNvPicPr/>
                   </pic:nvPicPr>
                   <pic:blipFill>
-                    <a:blip r:embed="rId17">
+                    <a:blip r:embed="rId19">
                       <a:extLst>
                         <a:ext uri="{28A0092B-C50C-407E-A947-70E740481C1C}">
                           <a14:useLocalDpi xmlns:a14="http://schemas.microsoft.com/office/drawing/2010/main" val="0"/>
@@ -2038,7 +2281,7 @@
                     <pic:cNvPicPr/>
                   </pic:nvPicPr>
                   <pic:blipFill>
-                    <a:blip r:embed="rId18">
+                    <a:blip r:embed="rId20">
                       <a:extLst>
                         <a:ext uri="{28A0092B-C50C-407E-A947-70E740481C1C}">
                           <a14:useLocalDpi xmlns:a14="http://schemas.microsoft.com/office/drawing/2010/main" val="0"/>
@@ -2102,7 +2345,7 @@
                     <pic:cNvPicPr/>
                   </pic:nvPicPr>
                   <pic:blipFill>
-                    <a:blip r:embed="rId19">
+                    <a:blip r:embed="rId21">
                       <a:extLst>
                         <a:ext uri="{28A0092B-C50C-407E-A947-70E740481C1C}">
                           <a14:useLocalDpi xmlns:a14="http://schemas.microsoft.com/office/drawing/2010/main" val="0"/>
@@ -2144,7 +2387,6 @@
           <w:szCs w:val="30"/>
         </w:rPr>
       </w:pPr>
-      <w:bookmarkStart w:id="0" w:name="_GoBack"/>
       <w:r>
         <w:rPr>
           <w:noProof/>
@@ -2167,7 +2409,7 @@
                     <pic:cNvPicPr/>
                   </pic:nvPicPr>
                   <pic:blipFill>
-                    <a:blip r:embed="rId20">
+                    <a:blip r:embed="rId22">
                       <a:extLst>
                         <a:ext uri="{28A0092B-C50C-407E-A947-70E740481C1C}">
                           <a14:useLocalDpi xmlns:a14="http://schemas.microsoft.com/office/drawing/2010/main" val="0"/>
@@ -2193,7 +2435,6 @@
           </wp:inline>
         </w:drawing>
       </w:r>
-      <w:bookmarkEnd w:id="0"/>
     </w:p>
     <w:sectPr>
       <w:pgSz w:w="11900" w:h="16840" w:code="9"/>
@@ -2699,6 +2940,7 @@
           </a:p>
         </c:rich>
       </c:tx>
+      <c:layout/>
       <c:overlay val="0"/>
       <c:spPr>
         <a:noFill/>
@@ -5945,11 +6187,11 @@
           <c:showPercent val="0"/>
           <c:showBubbleSize val="0"/>
         </c:dLbls>
-        <c:axId val="2132212672"/>
-        <c:axId val="2138238352"/>
+        <c:axId val="-2086739392"/>
+        <c:axId val="-2125004272"/>
       </c:areaChart>
       <c:catAx>
-        <c:axId val="2132212672"/>
+        <c:axId val="-2086739392"/>
         <c:scaling>
           <c:orientation val="minMax"/>
         </c:scaling>
@@ -5991,7 +6233,7 @@
             <a:endParaRPr lang="en-US"/>
           </a:p>
         </c:txPr>
-        <c:crossAx val="2138238352"/>
+        <c:crossAx val="-2125004272"/>
         <c:crosses val="autoZero"/>
         <c:auto val="1"/>
         <c:lblAlgn val="ctr"/>
@@ -5999,7 +6241,7 @@
         <c:noMultiLvlLbl val="0"/>
       </c:catAx>
       <c:valAx>
-        <c:axId val="2138238352"/>
+        <c:axId val="-2125004272"/>
         <c:scaling>
           <c:orientation val="minMax"/>
         </c:scaling>
@@ -6049,7 +6291,7 @@
             <a:endParaRPr lang="en-US"/>
           </a:p>
         </c:txPr>
-        <c:crossAx val="2132212672"/>
+        <c:crossAx val="-2086739392"/>
         <c:crosses val="autoZero"/>
         <c:crossBetween val="midCat"/>
       </c:valAx>
@@ -6063,6 +6305,7 @@
     </c:plotArea>
     <c:legend>
       <c:legendPos val="b"/>
+      <c:layout/>
       <c:overlay val="0"/>
       <c:spPr>
         <a:noFill/>

</xml_diff>